<commit_message>
-Adding Use Case Diagram -Adding PFE Internship Report
</commit_message>
<xml_diff>
--- a/rapport_PFE.docx
+++ b/rapport_PFE.docx
@@ -535,7 +535,39 @@
           <w:lang w:val="fr-FR"/>
         </w:rPr>
         <w:lastRenderedPageBreak/>
-        <w:t>Ce rapport se limte a la réalisation du projet avec la 1</w:t>
+        <w:t xml:space="preserve">Ce rapport se </w:t>
+      </w:r>
+      <w:r>
+        <w:rPr>
+          <w:sz w:val="28"/>
+          <w:szCs w:val="28"/>
+          <w:lang w:val="fr-FR"/>
+        </w:rPr>
+        <w:t>limite</w:t>
+      </w:r>
+      <w:r>
+        <w:rPr>
+          <w:sz w:val="28"/>
+          <w:szCs w:val="28"/>
+          <w:lang w:val="fr-FR"/>
+        </w:rPr>
+        <w:t xml:space="preserve"> </w:t>
+      </w:r>
+      <w:r>
+        <w:rPr>
+          <w:sz w:val="28"/>
+          <w:szCs w:val="28"/>
+          <w:lang w:val="fr-FR"/>
+        </w:rPr>
+        <w:t>à</w:t>
+      </w:r>
+      <w:r>
+        <w:rPr>
+          <w:sz w:val="28"/>
+          <w:szCs w:val="28"/>
+          <w:lang w:val="fr-FR"/>
+        </w:rPr>
+        <w:t xml:space="preserve"> la réalisation du projet avec la 1</w:t>
       </w:r>
       <w:r>
         <w:rPr>
@@ -552,33 +584,73 @@
           <w:szCs w:val="28"/>
           <w:lang w:val="fr-FR"/>
         </w:rPr>
-        <w:t xml:space="preserve"> technologie .</w:t>
-      </w:r>
-    </w:p>
-    <w:p>
-      <w:pPr>
-        <w:rPr>
-          <w:sz w:val="28"/>
-          <w:szCs w:val="28"/>
-          <w:lang w:val="fr-FR"/>
-        </w:rPr>
-      </w:pPr>
-    </w:p>
-    <w:p>
-      <w:pPr>
-        <w:rPr>
-          <w:sz w:val="28"/>
-          <w:szCs w:val="28"/>
-          <w:lang w:val="fr-FR"/>
-        </w:rPr>
-      </w:pPr>
-      <w:r>
-        <w:rPr>
-          <w:sz w:val="28"/>
-          <w:szCs w:val="28"/>
-          <w:lang w:val="fr-FR"/>
-        </w:rPr>
-        <w:t xml:space="preserve">Après la réalisation du projet avec les trois technologies une étude comparative sera élaborer permettant d’énumerer les avantages et les inconvénients de </w:t>
+        <w:t xml:space="preserve"> </w:t>
+      </w:r>
+      <w:r>
+        <w:rPr>
+          <w:sz w:val="28"/>
+          <w:szCs w:val="28"/>
+          <w:lang w:val="fr-FR"/>
+        </w:rPr>
+        <w:t>technologie.</w:t>
+      </w:r>
+    </w:p>
+    <w:p>
+      <w:pPr>
+        <w:rPr>
+          <w:sz w:val="28"/>
+          <w:szCs w:val="28"/>
+          <w:lang w:val="fr-FR"/>
+        </w:rPr>
+      </w:pPr>
+    </w:p>
+    <w:p>
+      <w:pPr>
+        <w:rPr>
+          <w:sz w:val="28"/>
+          <w:szCs w:val="28"/>
+          <w:lang w:val="fr-FR"/>
+        </w:rPr>
+      </w:pPr>
+      <w:r>
+        <w:rPr>
+          <w:sz w:val="28"/>
+          <w:szCs w:val="28"/>
+          <w:lang w:val="fr-FR"/>
+        </w:rPr>
+        <w:t xml:space="preserve">Après la réalisation du projet avec les trois technologies une étude comparative sera </w:t>
+      </w:r>
+      <w:r>
+        <w:rPr>
+          <w:sz w:val="28"/>
+          <w:szCs w:val="28"/>
+          <w:lang w:val="fr-FR"/>
+        </w:rPr>
+        <w:t>élaborée</w:t>
+      </w:r>
+      <w:r>
+        <w:rPr>
+          <w:sz w:val="28"/>
+          <w:szCs w:val="28"/>
+          <w:lang w:val="fr-FR"/>
+        </w:rPr>
+        <w:t xml:space="preserve"> permettant d’</w:t>
+      </w:r>
+      <w:r>
+        <w:rPr>
+          <w:sz w:val="28"/>
+          <w:szCs w:val="28"/>
+          <w:lang w:val="fr-FR"/>
+        </w:rPr>
+        <w:t>énumérer</w:t>
+      </w:r>
+      <w:r>
+        <w:rPr>
+          <w:sz w:val="28"/>
+          <w:szCs w:val="28"/>
+          <w:lang w:val="fr-FR"/>
+        </w:rPr>
+        <w:t xml:space="preserve"> les avantages et les inconvénients de </w:t>
       </w:r>
       <w:r>
         <w:rPr>
@@ -619,7 +691,63 @@
           <w:szCs w:val="28"/>
           <w:lang w:val="fr-FR"/>
         </w:rPr>
-        <w:t xml:space="preserve">La réalisation avec  chacune des  technologie est programmé pendant 6 mois de travail </w:t>
+        <w:t xml:space="preserve">La réalisation </w:t>
+      </w:r>
+      <w:r>
+        <w:rPr>
+          <w:sz w:val="28"/>
+          <w:szCs w:val="28"/>
+          <w:lang w:val="fr-FR"/>
+        </w:rPr>
+        <w:t>avec chacune</w:t>
+      </w:r>
+      <w:r>
+        <w:rPr>
+          <w:sz w:val="28"/>
+          <w:szCs w:val="28"/>
+          <w:lang w:val="fr-FR"/>
+        </w:rPr>
+        <w:t xml:space="preserve"> </w:t>
+      </w:r>
+      <w:r>
+        <w:rPr>
+          <w:sz w:val="28"/>
+          <w:szCs w:val="28"/>
+          <w:lang w:val="fr-FR"/>
+        </w:rPr>
+        <w:t>des technologies</w:t>
+      </w:r>
+      <w:r>
+        <w:rPr>
+          <w:sz w:val="28"/>
+          <w:szCs w:val="28"/>
+          <w:lang w:val="fr-FR"/>
+        </w:rPr>
+        <w:t xml:space="preserve"> est </w:t>
+      </w:r>
+      <w:r>
+        <w:rPr>
+          <w:sz w:val="28"/>
+          <w:szCs w:val="28"/>
+          <w:lang w:val="fr-FR"/>
+        </w:rPr>
+        <w:t>programmée</w:t>
+      </w:r>
+      <w:r>
+        <w:rPr>
+          <w:sz w:val="28"/>
+          <w:szCs w:val="28"/>
+          <w:lang w:val="fr-FR"/>
+        </w:rPr>
+        <w:t xml:space="preserve"> pendant 6 mois de travail </w:t>
+      </w:r>
+      <w:r>
+        <w:rPr>
+          <w:sz w:val="28"/>
+          <w:szCs w:val="28"/>
+          <w:lang w:val="fr-FR"/>
+        </w:rPr>
+        <w:t>.</w:t>
       </w:r>
     </w:p>
     <w:p>
@@ -974,9 +1102,7 @@
         </w:rPr>
         <w:t>-Cycle en spirale :</w:t>
       </w:r>
-    </w:p>
-    <w:p>
-      <w:pPr>
+      <w:r>
         <w:rPr>
           <w:b/>
           <w:bCs/>
@@ -985,7 +1111,107 @@
           <w:u w:val="single"/>
           <w:lang w:val="fr-FR"/>
         </w:rPr>
-      </w:pPr>
+        <w:t xml:space="preserve"> </w:t>
+      </w:r>
+    </w:p>
+    <w:p>
+      <w:pPr>
+        <w:rPr>
+          <w:rFonts w:cstheme="minorHAnsi"/>
+          <w:color w:val="000000" w:themeColor="text1"/>
+          <w:sz w:val="28"/>
+          <w:szCs w:val="28"/>
+          <w:lang w:val="fr-FR"/>
+        </w:rPr>
+      </w:pPr>
+      <w:r>
+        <w:rPr>
+          <w:rFonts w:cstheme="minorHAnsi"/>
+          <w:color w:val="000000" w:themeColor="text1"/>
+          <w:sz w:val="28"/>
+          <w:szCs w:val="28"/>
+          <w:shd w:val="clear" w:color="auto" w:fill="FFFFFF"/>
+          <w:lang w:val="fr-FR"/>
+        </w:rPr>
+        <w:t>Le modèle en spirale (</w:t>
+      </w:r>
+      <w:r>
+        <w:rPr>
+          <w:rStyle w:val="lang-en"/>
+          <w:rFonts w:cstheme="minorHAnsi"/>
+          <w:i/>
+          <w:iCs/>
+          <w:color w:val="000000" w:themeColor="text1"/>
+          <w:sz w:val="28"/>
+          <w:szCs w:val="28"/>
+          <w:shd w:val="clear" w:color="auto" w:fill="FFFFFF"/>
+          <w:lang w:val="fr-FR"/>
+        </w:rPr>
+        <w:t>spiral model</w:t>
+      </w:r>
+      <w:r>
+        <w:rPr>
+          <w:rFonts w:cstheme="minorHAnsi"/>
+          <w:color w:val="000000" w:themeColor="text1"/>
+          <w:sz w:val="28"/>
+          <w:szCs w:val="28"/>
+          <w:shd w:val="clear" w:color="auto" w:fill="FFFFFF"/>
+          <w:lang w:val="fr-FR"/>
+        </w:rPr>
+        <w:t>) est un modèle de </w:t>
+      </w:r>
+      <w:hyperlink r:id="rId7" w:tooltip="Cycle de développement (logiciel)" w:history="1">
+        <w:r>
+          <w:rPr>
+            <w:rStyle w:val="Lienhypertexte"/>
+            <w:rFonts w:cstheme="minorHAnsi"/>
+            <w:color w:val="000000" w:themeColor="text1"/>
+            <w:sz w:val="28"/>
+            <w:szCs w:val="28"/>
+            <w:u w:val="none"/>
+            <w:shd w:val="clear" w:color="auto" w:fill="FFFFFF"/>
+            <w:lang w:val="fr-FR"/>
+          </w:rPr>
+          <w:t>Cycle de développement logiciel</w:t>
+        </w:r>
+      </w:hyperlink>
+      <w:r>
+        <w:rPr>
+          <w:rFonts w:cstheme="minorHAnsi"/>
+          <w:color w:val="000000" w:themeColor="text1"/>
+          <w:sz w:val="28"/>
+          <w:szCs w:val="28"/>
+          <w:shd w:val="clear" w:color="auto" w:fill="FFFFFF"/>
+          <w:lang w:val="fr-FR"/>
+        </w:rPr>
+        <w:t> qui reprend les différentes étapes du </w:t>
+      </w:r>
+      <w:hyperlink r:id="rId8" w:tooltip="Cycle en V" w:history="1">
+        <w:r>
+          <w:rPr>
+            <w:rStyle w:val="Lienhypertexte"/>
+            <w:rFonts w:cstheme="minorHAnsi"/>
+            <w:color w:val="000000" w:themeColor="text1"/>
+            <w:sz w:val="28"/>
+            <w:szCs w:val="28"/>
+            <w:u w:val="none"/>
+            <w:shd w:val="clear" w:color="auto" w:fill="FFFFFF"/>
+            <w:lang w:val="fr-FR"/>
+          </w:rPr>
+          <w:t>cycle en V</w:t>
+        </w:r>
+      </w:hyperlink>
+      <w:r>
+        <w:rPr>
+          <w:rFonts w:cstheme="minorHAnsi"/>
+          <w:color w:val="000000" w:themeColor="text1"/>
+          <w:sz w:val="28"/>
+          <w:szCs w:val="28"/>
+          <w:shd w:val="clear" w:color="auto" w:fill="FFFFFF"/>
+          <w:lang w:val="fr-FR"/>
+        </w:rPr>
+        <w:t>. Par l'implémentation de versions successives, le cycle recommence en proposant un produit de plus en plus complet et dur. Le cycle en spirale met cependant plus l'accent sur la gestion des risques que le cycle en V.</w:t>
+      </w:r>
     </w:p>
     <w:p>
       <w:pPr>
@@ -1393,25 +1619,6 @@
         </w:rPr>
         <w:t>Test</w:t>
       </w:r>
-    </w:p>
-    <w:p>
-      <w:pPr>
-        <w:rPr>
-          <w:sz w:val="40"/>
-          <w:szCs w:val="40"/>
-          <w:u w:val="single"/>
-          <w:lang w:val="fr-FR"/>
-        </w:rPr>
-      </w:pPr>
-    </w:p>
-    <w:p>
-      <w:pPr>
-        <w:rPr>
-          <w:sz w:val="28"/>
-          <w:szCs w:val="28"/>
-          <w:lang w:val="fr-FR"/>
-        </w:rPr>
-      </w:pPr>
     </w:p>
     <w:p>
       <w:pPr>
@@ -1645,7 +1852,7 @@
                     <pic:cNvPicPr/>
                   </pic:nvPicPr>
                   <pic:blipFill>
-                    <a:blip r:embed="rId7" cstate="print">
+                    <a:blip r:embed="rId9" cstate="print">
                       <a:extLst>
                         <a:ext uri="{28A0092B-C50C-407E-A947-70E740481C1C}">
                           <a14:useLocalDpi xmlns:a14="http://schemas.microsoft.com/office/drawing/2010/main" val="0"/>
@@ -2014,7 +2221,7 @@
         </w:rPr>
         <w:t>Il s’agit de préparer l’implémentation dans un </w:t>
       </w:r>
-      <w:hyperlink r:id="rId8" w:history="1">
+      <w:hyperlink r:id="rId10" w:history="1">
         <w:r>
           <w:rPr>
             <w:rStyle w:val="Lienhypertexte"/>
@@ -2514,7 +2721,7 @@
                     </pic:cNvPicPr>
                   </pic:nvPicPr>
                   <pic:blipFill>
-                    <a:blip r:embed="rId9" cstate="print">
+                    <a:blip r:embed="rId11" cstate="print">
                       <a:extLst>
                         <a:ext uri="{28A0092B-C50C-407E-A947-70E740481C1C}">
                           <a14:useLocalDpi xmlns:a14="http://schemas.microsoft.com/office/drawing/2010/main" val="0"/>
@@ -2665,7 +2872,7 @@
                     </pic:cNvPicPr>
                   </pic:nvPicPr>
                   <pic:blipFill>
-                    <a:blip r:embed="rId10" cstate="print">
+                    <a:blip r:embed="rId12" cstate="print">
                       <a:extLst>
                         <a:ext uri="{28A0092B-C50C-407E-A947-70E740481C1C}">
                           <a14:useLocalDpi xmlns:a14="http://schemas.microsoft.com/office/drawing/2010/main" val="0"/>
@@ -2858,7 +3065,7 @@
                     </pic:cNvPicPr>
                   </pic:nvPicPr>
                   <pic:blipFill>
-                    <a:blip r:embed="rId11" cstate="print">
+                    <a:blip r:embed="rId13" cstate="print">
                       <a:extLst>
                         <a:ext uri="{28A0092B-C50C-407E-A947-70E740481C1C}">
                           <a14:useLocalDpi xmlns:a14="http://schemas.microsoft.com/office/drawing/2010/main" val="0"/>
@@ -3050,7 +3257,7 @@
                     </pic:cNvPicPr>
                   </pic:nvPicPr>
                   <pic:blipFill>
-                    <a:blip r:embed="rId12">
+                    <a:blip r:embed="rId14">
                       <a:extLst>
                         <a:ext uri="{28A0092B-C50C-407E-A947-70E740481C1C}">
                           <a14:useLocalDpi xmlns:a14="http://schemas.microsoft.com/office/drawing/2010/main" val="0"/>
@@ -3228,46 +3435,6 @@
           <w:lang w:val="fr-FR"/>
         </w:rPr>
       </w:pPr>
-      <w:bookmarkStart w:id="0" w:name="_GoBack"/>
-      <w:r>
-        <w:rPr>
-          <w:sz w:val="36"/>
-          <w:szCs w:val="36"/>
-          <w:u w:val="single"/>
-          <w:lang w:val="fr-FR"/>
-        </w:rPr>
-        <w:t xml:space="preserve"> </w:t>
-      </w:r>
-      <w:r>
-        <w:rPr>
-          <w:sz w:val="36"/>
-          <w:szCs w:val="36"/>
-          <w:u w:val="single"/>
-          <w:lang w:val="fr-FR"/>
-        </w:rPr>
-        <w:t>1/</w:t>
-      </w:r>
-      <w:r>
-        <w:rPr>
-          <w:sz w:val="36"/>
-          <w:szCs w:val="36"/>
-          <w:u w:val="single"/>
-          <w:lang w:val="fr-FR"/>
-        </w:rPr>
-        <w:t>-Diagramme de cas d’utlisation globale :</w:t>
-      </w:r>
-    </w:p>
-    <w:bookmarkEnd w:id="0"/>
-    <w:p>
-      <w:pPr>
-        <w:ind w:left="360"/>
-        <w:rPr>
-          <w:sz w:val="36"/>
-          <w:szCs w:val="36"/>
-          <w:u w:val="single"/>
-          <w:lang w:val="fr-FR"/>
-        </w:rPr>
-      </w:pPr>
       <w:r>
         <w:rPr>
           <w:noProof/>
@@ -3276,13 +3443,13 @@
           <w:u w:val="single"/>
         </w:rPr>
         <w:drawing>
-          <wp:anchor distT="0" distB="0" distL="114300" distR="114300" simplePos="0" relativeHeight="251691008" behindDoc="1" locked="0" layoutInCell="1" allowOverlap="1" wp14:anchorId="74007834" wp14:editId="51106783">
+          <wp:anchor distT="0" distB="0" distL="114300" distR="114300" simplePos="0" relativeHeight="251691008" behindDoc="1" locked="0" layoutInCell="1" allowOverlap="1" wp14:anchorId="2F066E3B" wp14:editId="24BF881B">
             <wp:simplePos x="0" y="0"/>
             <wp:positionH relativeFrom="column">
-              <wp:posOffset>22860</wp:posOffset>
+              <wp:posOffset>7620</wp:posOffset>
             </wp:positionH>
             <wp:positionV relativeFrom="paragraph">
-              <wp:posOffset>619760</wp:posOffset>
+              <wp:posOffset>397510</wp:posOffset>
             </wp:positionV>
             <wp:extent cx="5943600" cy="4761634"/>
             <wp:effectExtent l="0" t="0" r="0" b="1270"/>
@@ -3309,7 +3476,7 @@
                     </pic:cNvPicPr>
                   </pic:nvPicPr>
                   <pic:blipFill>
-                    <a:blip r:embed="rId13">
+                    <a:blip r:embed="rId15">
                       <a:extLst>
                         <a:ext uri="{28A0092B-C50C-407E-A947-70E740481C1C}">
                           <a14:useLocalDpi xmlns:a14="http://schemas.microsoft.com/office/drawing/2010/main" val="0"/>
@@ -3340,39 +3507,33 @@
           </wp:anchor>
         </w:drawing>
       </w:r>
-    </w:p>
-    <w:p>
-      <w:pPr>
-        <w:ind w:left="360"/>
+      <w:r>
         <w:rPr>
           <w:sz w:val="36"/>
           <w:szCs w:val="36"/>
           <w:u w:val="single"/>
           <w:lang w:val="fr-FR"/>
         </w:rPr>
-      </w:pPr>
-    </w:p>
-    <w:p>
-      <w:pPr>
-        <w:ind w:left="360"/>
+        <w:t xml:space="preserve"> </w:t>
+      </w:r>
+      <w:r>
         <w:rPr>
           <w:sz w:val="36"/>
           <w:szCs w:val="36"/>
           <w:u w:val="single"/>
           <w:lang w:val="fr-FR"/>
         </w:rPr>
-      </w:pPr>
-    </w:p>
-    <w:p>
-      <w:pPr>
-        <w:ind w:left="360"/>
+        <w:t>1/</w:t>
+      </w:r>
+      <w:r>
         <w:rPr>
           <w:sz w:val="36"/>
           <w:szCs w:val="36"/>
           <w:u w:val="single"/>
           <w:lang w:val="fr-FR"/>
         </w:rPr>
-      </w:pPr>
+        <w:t>-Diagramme de cas d’utlisation globale :</w:t>
+      </w:r>
     </w:p>
     <w:p>
       <w:pPr>
@@ -3384,27 +3545,26 @@
           <w:lang w:val="fr-FR"/>
         </w:rPr>
       </w:pPr>
-    </w:p>
-    <w:p>
-      <w:pPr>
-        <w:ind w:left="360"/>
+      <w:r>
         <w:rPr>
           <w:sz w:val="36"/>
           <w:szCs w:val="36"/>
           <w:u w:val="single"/>
           <w:lang w:val="fr-FR"/>
         </w:rPr>
-      </w:pPr>
-      <w:r>
+        <w:t>D’après ce diagramme il y a 4 activités a prendre en considération par notre application mobile :</w:t>
+      </w:r>
+    </w:p>
+    <w:p>
+      <w:pPr>
+        <w:ind w:left="360"/>
         <w:rPr>
           <w:sz w:val="36"/>
           <w:szCs w:val="36"/>
           <w:u w:val="single"/>
           <w:lang w:val="fr-FR"/>
         </w:rPr>
-        <w:lastRenderedPageBreak/>
-        <w:t>D’après ce diagramme il y a 4 activités a prendre en considération par notre application mobile :</w:t>
-      </w:r>
+      </w:pPr>
     </w:p>
     <w:p>
       <w:pPr>
@@ -3416,17 +3576,15 @@
           <w:lang w:val="fr-FR"/>
         </w:rPr>
       </w:pPr>
-    </w:p>
-    <w:p>
-      <w:pPr>
-        <w:ind w:left="360"/>
+      <w:r>
         <w:rPr>
           <w:sz w:val="36"/>
           <w:szCs w:val="36"/>
           <w:u w:val="single"/>
           <w:lang w:val="fr-FR"/>
         </w:rPr>
-      </w:pPr>
+        <w:t>-Connexion</w:t>
+      </w:r>
       <w:r>
         <w:rPr>
           <w:sz w:val="36"/>
@@ -3434,7 +3592,7 @@
           <w:u w:val="single"/>
           <w:lang w:val="fr-FR"/>
         </w:rPr>
-        <w:t xml:space="preserve">-Connecion </w:t>
+        <w:t xml:space="preserve"> </w:t>
       </w:r>
     </w:p>
     <w:p>
@@ -3499,41 +3657,21 @@
     </w:p>
     <w:p>
       <w:pPr>
-        <w:ind w:left="360"/>
-        <w:rPr>
-          <w:sz w:val="36"/>
-          <w:szCs w:val="36"/>
-          <w:u w:val="single"/>
-          <w:lang w:val="fr-FR"/>
-        </w:rPr>
-      </w:pPr>
-    </w:p>
-    <w:p>
-      <w:pPr>
-        <w:rPr>
-          <w:sz w:val="36"/>
-          <w:szCs w:val="36"/>
-          <w:u w:val="single"/>
-          <w:lang w:val="fr-FR"/>
-        </w:rPr>
-      </w:pPr>
-    </w:p>
-    <w:p>
-      <w:pPr>
-        <w:rPr>
-          <w:sz w:val="28"/>
-          <w:szCs w:val="28"/>
-          <w:u w:val="single"/>
-          <w:lang w:val="fr-FR"/>
-        </w:rPr>
-      </w:pPr>
-      <w:r>
-        <w:rPr>
-          <w:sz w:val="28"/>
-          <w:szCs w:val="28"/>
-          <w:u w:val="single"/>
-          <w:lang w:val="fr-FR"/>
-        </w:rPr>
+        <w:rPr>
+          <w:sz w:val="28"/>
+          <w:szCs w:val="28"/>
+          <w:u w:val="single"/>
+          <w:lang w:val="fr-FR"/>
+        </w:rPr>
+      </w:pPr>
+      <w:r>
+        <w:rPr>
+          <w:sz w:val="28"/>
+          <w:szCs w:val="28"/>
+          <w:u w:val="single"/>
+          <w:lang w:val="fr-FR"/>
+        </w:rPr>
+        <w:lastRenderedPageBreak/>
         <w:t>2/</w:t>
       </w:r>
       <w:r>
@@ -3570,9 +3708,8 @@
           <w:sz w:val="28"/>
           <w:szCs w:val="28"/>
         </w:rPr>
-        <w:lastRenderedPageBreak/>
         <w:drawing>
-          <wp:anchor distT="0" distB="0" distL="114300" distR="114300" simplePos="0" relativeHeight="251685888" behindDoc="1" locked="0" layoutInCell="1" allowOverlap="1" wp14:anchorId="4957D682" wp14:editId="49CD0DAC">
+          <wp:anchor distT="0" distB="0" distL="114300" distR="114300" simplePos="0" relativeHeight="251685888" behindDoc="1" locked="0" layoutInCell="1" allowOverlap="1" wp14:anchorId="0B9ED72E" wp14:editId="67B1A433">
             <wp:simplePos x="0" y="0"/>
             <wp:positionH relativeFrom="margin">
               <wp:posOffset>-335280</wp:posOffset>
@@ -3605,7 +3742,7 @@
                     </pic:cNvPicPr>
                   </pic:nvPicPr>
                   <pic:blipFill>
-                    <a:blip r:embed="rId14">
+                    <a:blip r:embed="rId16">
                       <a:extLst>
                         <a:ext uri="{28A0092B-C50C-407E-A947-70E740481C1C}">
                           <a14:useLocalDpi xmlns:a14="http://schemas.microsoft.com/office/drawing/2010/main" val="0"/>
@@ -3636,6 +3773,9 @@
             <wp14:sizeRelH relativeFrom="margin">
               <wp14:pctWidth>0</wp14:pctWidth>
             </wp14:sizeRelH>
+            <wp14:sizeRelV relativeFrom="margin">
+              <wp14:pctHeight>0</wp14:pctHeight>
+            </wp14:sizeRelV>
           </wp:anchor>
         </w:drawing>
       </w:r>
@@ -3652,6 +3792,68 @@
     </w:p>
     <w:p>
       <w:pPr>
+        <w:rPr>
+          <w:sz w:val="28"/>
+          <w:szCs w:val="28"/>
+          <w:u w:val="single"/>
+          <w:lang w:val="fr-FR"/>
+        </w:rPr>
+      </w:pPr>
+    </w:p>
+    <w:p>
+      <w:pPr>
+        <w:rPr>
+          <w:sz w:val="28"/>
+          <w:szCs w:val="28"/>
+          <w:u w:val="single"/>
+          <w:lang w:val="fr-FR"/>
+        </w:rPr>
+      </w:pPr>
+    </w:p>
+    <w:p>
+      <w:pPr>
+        <w:rPr>
+          <w:sz w:val="28"/>
+          <w:szCs w:val="28"/>
+          <w:u w:val="single"/>
+          <w:lang w:val="fr-FR"/>
+        </w:rPr>
+      </w:pPr>
+    </w:p>
+    <w:p>
+      <w:pPr>
+        <w:ind w:firstLine="720"/>
+        <w:rPr>
+          <w:sz w:val="28"/>
+          <w:szCs w:val="28"/>
+          <w:u w:val="single"/>
+          <w:lang w:val="fr-FR"/>
+        </w:rPr>
+      </w:pPr>
+    </w:p>
+    <w:p>
+      <w:pPr>
+        <w:ind w:firstLine="720"/>
+        <w:rPr>
+          <w:sz w:val="28"/>
+          <w:szCs w:val="28"/>
+          <w:u w:val="single"/>
+          <w:lang w:val="fr-FR"/>
+        </w:rPr>
+      </w:pPr>
+    </w:p>
+    <w:p>
+      <w:pPr>
+        <w:rPr>
+          <w:sz w:val="28"/>
+          <w:szCs w:val="28"/>
+          <w:u w:val="single"/>
+          <w:lang w:val="fr-FR"/>
+        </w:rPr>
+      </w:pPr>
+    </w:p>
+    <w:p>
+      <w:pPr>
         <w:ind w:left="360"/>
         <w:rPr>
           <w:sz w:val="36"/>
@@ -3667,6 +3869,7 @@
           <w:u w:val="single"/>
           <w:lang w:val="fr-FR"/>
         </w:rPr>
+        <w:lastRenderedPageBreak/>
         <w:t>3/</w:t>
       </w:r>
       <w:r>
@@ -3701,330 +3904,385 @@
       <w:pPr>
         <w:ind w:left="360"/>
         <w:rPr>
-          <w:sz w:val="36"/>
-          <w:szCs w:val="36"/>
-          <w:u w:val="single"/>
-          <w:lang w:val="fr-FR"/>
-        </w:rPr>
-      </w:pPr>
-      <w:r>
-        <w:rPr>
-          <w:sz w:val="36"/>
-          <w:szCs w:val="36"/>
-          <w:u w:val="single"/>
-          <w:lang w:val="fr-FR"/>
-        </w:rPr>
-        <w:t xml:space="preserve">-Activity def : </w:t>
-      </w:r>
-      <w:r>
-        <w:rPr>
-          <w:sz w:val="36"/>
-          <w:szCs w:val="36"/>
-          <w:u w:val="single"/>
-          <w:lang w:val="fr-FR"/>
-        </w:rPr>
-        <w:t>+</w:t>
-      </w:r>
-      <w:r>
-        <w:rPr>
-          <w:sz w:val="36"/>
-          <w:szCs w:val="36"/>
-          <w:u w:val="single"/>
-          <w:lang w:val="fr-FR"/>
-        </w:rPr>
-        <w:t xml:space="preserve">cycle de vie </w:t>
-      </w:r>
-      <w:r>
-        <w:rPr>
-          <w:sz w:val="36"/>
-          <w:szCs w:val="36"/>
-          <w:u w:val="single"/>
-          <w:lang w:val="fr-FR"/>
-        </w:rPr>
-        <w:t xml:space="preserve">d’une activity dans app android </w:t>
+          <w:rFonts w:asciiTheme="minorBidi" w:hAnsiTheme="minorBidi"/>
+          <w:b/>
+          <w:bCs/>
+          <w:sz w:val="28"/>
+          <w:szCs w:val="28"/>
+          <w:u w:val="single"/>
+          <w:lang w:val="fr-FR"/>
+        </w:rPr>
+      </w:pPr>
+      <w:r>
+        <w:rPr>
+          <w:rFonts w:asciiTheme="minorBidi" w:hAnsiTheme="minorBidi"/>
+          <w:b/>
+          <w:bCs/>
+          <w:sz w:val="28"/>
+          <w:szCs w:val="28"/>
+          <w:u w:val="single"/>
+          <w:lang w:val="fr-FR"/>
+        </w:rPr>
+        <w:t xml:space="preserve">Les activités : </w:t>
       </w:r>
     </w:p>
     <w:p>
       <w:pPr>
         <w:ind w:left="360"/>
         <w:rPr>
-          <w:sz w:val="36"/>
-          <w:szCs w:val="36"/>
-          <w:u w:val="single"/>
-          <w:lang w:val="fr-FR"/>
-        </w:rPr>
-      </w:pPr>
-      <w:r>
-        <w:rPr>
-          <w:sz w:val="36"/>
-          <w:szCs w:val="36"/>
-          <w:u w:val="single"/>
-          <w:lang w:val="fr-FR"/>
-        </w:rPr>
-        <w:t xml:space="preserve">-Fragment : def : </w:t>
-      </w:r>
-      <w:r>
-        <w:rPr>
-          <w:sz w:val="36"/>
-          <w:szCs w:val="36"/>
-          <w:u w:val="single"/>
-          <w:lang w:val="fr-FR"/>
-        </w:rPr>
-        <w:t>+</w:t>
-      </w:r>
-      <w:r>
-        <w:rPr>
-          <w:sz w:val="36"/>
-          <w:szCs w:val="36"/>
-          <w:u w:val="single"/>
-          <w:lang w:val="fr-FR"/>
-        </w:rPr>
-        <w:t xml:space="preserve">cycle de vie </w:t>
-      </w:r>
-      <w:r>
-        <w:rPr>
-          <w:sz w:val="36"/>
-          <w:szCs w:val="36"/>
-          <w:u w:val="single"/>
-          <w:lang w:val="fr-FR"/>
-        </w:rPr>
-        <w:t xml:space="preserve">fragment d’une app </w:t>
+          <w:rFonts w:cstheme="minorHAnsi"/>
+          <w:sz w:val="28"/>
+          <w:szCs w:val="28"/>
+          <w:lang w:val="fr-FR"/>
+        </w:rPr>
+      </w:pPr>
+      <w:r>
+        <w:rPr>
+          <w:rFonts w:cstheme="minorHAnsi"/>
+          <w:sz w:val="28"/>
+          <w:szCs w:val="28"/>
+          <w:lang w:val="fr-FR"/>
+        </w:rPr>
+        <w:t xml:space="preserve">Faisons un peu de théorie. Une activité représente en gros ce que l'on voit à l'écran, pour la définir simplement, elle est généralement composée d'une classe, et d'un layout xml. </w:t>
       </w:r>
     </w:p>
     <w:p>
       <w:pPr>
         <w:ind w:left="360"/>
         <w:rPr>
-          <w:sz w:val="36"/>
-          <w:szCs w:val="36"/>
-          <w:u w:val="single"/>
-          <w:lang w:val="fr-FR"/>
-        </w:rPr>
-      </w:pPr>
-    </w:p>
-    <w:p>
-      <w:pPr>
-        <w:pStyle w:val="NormalWeb"/>
-        <w:shd w:val="clear" w:color="auto" w:fill="FCFCFC"/>
-        <w:spacing w:before="0" w:beforeAutospacing="0" w:after="180" w:afterAutospacing="0" w:line="360" w:lineRule="atLeast"/>
-        <w:rPr>
-          <w:rFonts w:asciiTheme="minorBidi" w:hAnsiTheme="minorBidi" w:cstheme="minorBidi"/>
-          <w:color w:val="404040"/>
-          <w:sz w:val="28"/>
-          <w:szCs w:val="28"/>
-          <w:lang w:val="fr-FR"/>
-        </w:rPr>
-      </w:pPr>
-      <w:r>
-        <w:rPr>
-          <w:rFonts w:asciiTheme="minorBidi" w:hAnsiTheme="minorBidi" w:cstheme="minorBidi"/>
-          <w:color w:val="404040"/>
-          <w:sz w:val="28"/>
-          <w:szCs w:val="28"/>
-          <w:lang w:val="fr-FR"/>
-        </w:rPr>
-        <w:t xml:space="preserve">Le modèle de projet choisi génère le code pour une application avec une activité. Une activité est un composant d’une application Android qui représente un écran avec lequel l’utilisateur va pouvoir interagir. Un composant Android est représenté par une classe Java. Cependant, un </w:t>
-      </w:r>
-      <w:r>
-        <w:rPr>
-          <w:rFonts w:asciiTheme="minorBidi" w:hAnsiTheme="minorBidi" w:cstheme="minorBidi"/>
-          <w:color w:val="404040"/>
-          <w:sz w:val="28"/>
-          <w:szCs w:val="28"/>
+          <w:rFonts w:cstheme="minorHAnsi"/>
+          <w:sz w:val="28"/>
+          <w:szCs w:val="28"/>
+          <w:lang w:val="fr-FR"/>
+        </w:rPr>
+      </w:pPr>
+      <w:r>
+        <w:rPr>
+          <w:rFonts w:cstheme="minorHAnsi"/>
+          <w:noProof/>
+          <w:sz w:val="28"/>
+          <w:szCs w:val="28"/>
+        </w:rPr>
+        <w:drawing>
+          <wp:anchor distT="0" distB="0" distL="114300" distR="114300" simplePos="0" relativeHeight="251692032" behindDoc="1" locked="0" layoutInCell="1" allowOverlap="1" wp14:anchorId="54FA7B1D" wp14:editId="2851DF21">
+            <wp:simplePos x="0" y="0"/>
+            <wp:positionH relativeFrom="margin">
+              <wp:align>right</wp:align>
+            </wp:positionH>
+            <wp:positionV relativeFrom="paragraph">
+              <wp:posOffset>1744345</wp:posOffset>
+            </wp:positionV>
+            <wp:extent cx="5791200" cy="4945380"/>
+            <wp:effectExtent l="0" t="0" r="0" b="7620"/>
+            <wp:wrapTight wrapText="bothSides">
+              <wp:wrapPolygon edited="0">
+                <wp:start x="0" y="0"/>
+                <wp:lineTo x="0" y="21550"/>
+                <wp:lineTo x="21529" y="21550"/>
+                <wp:lineTo x="21529" y="0"/>
+                <wp:lineTo x="0" y="0"/>
+              </wp:wrapPolygon>
+            </wp:wrapTight>
+            <wp:docPr id="14" name="Image 14" descr="C:\Users\salim\Pictures\Screenshots\Screenshot (1567).png"/>
+            <wp:cNvGraphicFramePr>
+              <a:graphicFrameLocks xmlns:a="http://schemas.openxmlformats.org/drawingml/2006/main" noChangeAspect="1"/>
+            </wp:cNvGraphicFramePr>
+            <a:graphic xmlns:a="http://schemas.openxmlformats.org/drawingml/2006/main">
+              <a:graphicData uri="http://schemas.openxmlformats.org/drawingml/2006/picture">
+                <pic:pic xmlns:pic="http://schemas.openxmlformats.org/drawingml/2006/picture">
+                  <pic:nvPicPr>
+                    <pic:cNvPr id="0" name="Picture 1" descr="C:\Users\salim\Pictures\Screenshots\Screenshot (1567).png"/>
+                    <pic:cNvPicPr>
+                      <a:picLocks noChangeAspect="1" noChangeArrowheads="1"/>
+                    </pic:cNvPicPr>
+                  </pic:nvPicPr>
+                  <pic:blipFill>
+                    <a:blip r:embed="rId17">
+                      <a:extLst>
+                        <a:ext uri="{28A0092B-C50C-407E-A947-70E740481C1C}">
+                          <a14:useLocalDpi xmlns:a14="http://schemas.microsoft.com/office/drawing/2010/main" val="0"/>
+                        </a:ext>
+                      </a:extLst>
+                    </a:blip>
+                    <a:srcRect/>
+                    <a:stretch>
+                      <a:fillRect/>
+                    </a:stretch>
+                  </pic:blipFill>
+                  <pic:spPr bwMode="auto">
+                    <a:xfrm>
+                      <a:off x="0" y="0"/>
+                      <a:ext cx="5791200" cy="4945380"/>
+                    </a:xfrm>
+                    <a:prstGeom prst="rect">
+                      <a:avLst/>
+                    </a:prstGeom>
+                    <a:noFill/>
+                    <a:ln>
+                      <a:noFill/>
+                    </a:ln>
+                  </pic:spPr>
+                </pic:pic>
+              </a:graphicData>
+            </a:graphic>
+            <wp14:sizeRelH relativeFrom="margin">
+              <wp14:pctWidth>0</wp14:pctWidth>
+            </wp14:sizeRelH>
+            <wp14:sizeRelV relativeFrom="margin">
+              <wp14:pctHeight>0</wp14:pctHeight>
+            </wp14:sizeRelV>
+          </wp:anchor>
+        </w:drawing>
+      </w:r>
+      <w:r>
+        <w:rPr>
+          <w:rFonts w:cstheme="minorHAnsi"/>
+          <w:sz w:val="28"/>
+          <w:szCs w:val="28"/>
+          <w:lang w:val="fr-FR"/>
+        </w:rPr>
+        <w:t xml:space="preserve">Une activité est la composante principale pour une application Android. Elle représente l’implémentation métier dans une application Android, permettant de gérer l’ensemble des vues et ressources. Une activité peut être avec ou sans interface utilisateur. Il est possible d’avoir plusieurs activités dans le même programme. Elle doit toujours être déclarée dans le fichier AndroidManifest.xml. Une activité n’est pas linéaire, elle est soumise à plusieurs évènements. </w:t>
+      </w:r>
+      <w:r>
+        <w:rPr>
+          <w:rFonts w:cstheme="minorHAnsi"/>
+          <w:sz w:val="28"/>
+          <w:szCs w:val="28"/>
+          <w:lang w:val="fr-FR"/>
+        </w:rPr>
+        <w:t>Chaque événement est représenté dans une méthode.</w:t>
+      </w:r>
+    </w:p>
+    <w:p>
+      <w:pPr>
+        <w:rPr>
+          <w:rFonts w:cstheme="minorHAnsi"/>
+          <w:b/>
+          <w:bCs/>
+          <w:sz w:val="28"/>
+          <w:szCs w:val="28"/>
+          <w:u w:val="single"/>
+          <w:lang w:val="fr-FR"/>
+        </w:rPr>
+      </w:pPr>
+      <w:r>
+        <w:rPr>
+          <w:rFonts w:cstheme="minorHAnsi"/>
+          <w:b/>
+          <w:bCs/>
+          <w:sz w:val="28"/>
+          <w:szCs w:val="28"/>
+          <w:u w:val="single"/>
           <w:lang w:val="fr-FR"/>
         </w:rPr>
         <w:lastRenderedPageBreak/>
-        <w:t>composant n’est pas instancié directement dans le code de l’application. C’est lors de l’exécution que le système prend en charge la création et le cycle de vie d’un objet de cette classe. Dans le cas d’une activité, un objet correspondant est instancié par le système quand il est nécessaire d’afficher l’éc</w:t>
-      </w:r>
-      <w:r>
-        <w:rPr>
-          <w:rFonts w:asciiTheme="minorBidi" w:hAnsiTheme="minorBidi" w:cstheme="minorBidi"/>
-          <w:color w:val="404040"/>
-          <w:sz w:val="28"/>
-          <w:szCs w:val="28"/>
-          <w:lang w:val="fr-FR"/>
-        </w:rPr>
-        <w:t>ran à l’utilisateur au lancement de l’application</w:t>
-      </w:r>
-      <w:r>
-        <w:rPr>
-          <w:rFonts w:asciiTheme="minorBidi" w:hAnsiTheme="minorBidi" w:cstheme="minorBidi"/>
-          <w:color w:val="404040"/>
-          <w:sz w:val="28"/>
-          <w:szCs w:val="28"/>
-          <w:lang w:val="fr-FR"/>
-        </w:rPr>
-        <w:t>.</w:t>
-      </w:r>
-    </w:p>
-    <w:p>
-      <w:pPr>
-        <w:pStyle w:val="NormalWeb"/>
-        <w:shd w:val="clear" w:color="auto" w:fill="FCFCFC"/>
-        <w:spacing w:before="0" w:beforeAutospacing="0" w:after="180" w:afterAutospacing="0" w:line="360" w:lineRule="atLeast"/>
-        <w:rPr>
-          <w:rFonts w:asciiTheme="minorBidi" w:hAnsiTheme="minorBidi" w:cstheme="minorBidi"/>
-          <w:color w:val="404040"/>
-          <w:sz w:val="28"/>
-          <w:szCs w:val="28"/>
-          <w:lang w:val="fr-FR"/>
-        </w:rPr>
-      </w:pPr>
-      <w:r>
-        <w:rPr>
-          <w:rFonts w:asciiTheme="minorBidi" w:hAnsiTheme="minorBidi" w:cstheme="minorBidi"/>
-          <w:color w:val="404040"/>
-          <w:sz w:val="28"/>
-          <w:szCs w:val="28"/>
-          <w:lang w:val="fr-FR"/>
-        </w:rPr>
-        <w:t>Pour notre application, le générateur de projet a créé une classe</w:t>
-      </w:r>
-      <w:r>
-        <w:rPr>
-          <w:rFonts w:asciiTheme="minorBidi" w:hAnsiTheme="minorBidi" w:cstheme="minorBidi"/>
-          <w:color w:val="404040"/>
-          <w:sz w:val="28"/>
-          <w:szCs w:val="28"/>
-          <w:lang w:val="fr-FR"/>
-        </w:rPr>
-        <w:t xml:space="preserve"> &lt;MainActivity&gt; </w:t>
-      </w:r>
-      <w:r>
-        <w:rPr>
-          <w:rFonts w:asciiTheme="minorBidi" w:hAnsiTheme="minorBidi" w:cstheme="minorBidi"/>
-          <w:color w:val="404040"/>
-          <w:sz w:val="28"/>
-          <w:szCs w:val="28"/>
-          <w:lang w:val="fr-FR"/>
-        </w:rPr>
-        <w:t>dans le répertoire</w:t>
-      </w:r>
-      <w:r>
-        <w:rPr>
-          <w:rFonts w:asciiTheme="minorBidi" w:hAnsiTheme="minorBidi" w:cstheme="minorBidi"/>
-          <w:color w:val="404040"/>
-          <w:sz w:val="28"/>
-          <w:szCs w:val="28"/>
-          <w:lang w:val="fr-FR"/>
-        </w:rPr>
-        <w:t xml:space="preserve"> Java.</w:t>
-      </w:r>
-    </w:p>
-    <w:p>
-      <w:pPr>
-        <w:ind w:left="360"/>
-        <w:rPr>
-          <w:rFonts w:asciiTheme="minorBidi" w:hAnsiTheme="minorBidi"/>
-          <w:sz w:val="28"/>
-          <w:szCs w:val="28"/>
-          <w:u w:val="single"/>
-          <w:lang w:val="fr-FR"/>
-        </w:rPr>
-      </w:pPr>
-    </w:p>
-    <w:p>
-      <w:pPr>
-        <w:ind w:left="360"/>
-        <w:rPr>
-          <w:rFonts w:asciiTheme="minorBidi" w:hAnsiTheme="minorBidi"/>
-          <w:sz w:val="28"/>
-          <w:szCs w:val="28"/>
-          <w:u w:val="single"/>
-          <w:lang w:val="fr-FR"/>
-        </w:rPr>
-      </w:pPr>
-    </w:p>
-    <w:p>
-      <w:pPr>
-        <w:ind w:left="360"/>
-        <w:rPr>
-          <w:rFonts w:asciiTheme="minorBidi" w:hAnsiTheme="minorBidi"/>
-          <w:sz w:val="28"/>
-          <w:szCs w:val="28"/>
-          <w:u w:val="single"/>
-          <w:lang w:val="fr-FR"/>
-        </w:rPr>
-      </w:pPr>
-    </w:p>
-    <w:p>
-      <w:pPr>
-        <w:ind w:left="360"/>
-        <w:rPr>
-          <w:rFonts w:asciiTheme="minorBidi" w:hAnsiTheme="minorBidi"/>
-          <w:sz w:val="28"/>
-          <w:szCs w:val="28"/>
-          <w:u w:val="single"/>
-          <w:lang w:val="fr-FR"/>
-        </w:rPr>
-      </w:pPr>
-    </w:p>
-    <w:p>
-      <w:pPr>
-        <w:ind w:left="360"/>
-        <w:rPr>
-          <w:rFonts w:asciiTheme="minorBidi" w:hAnsiTheme="minorBidi"/>
-          <w:sz w:val="28"/>
-          <w:szCs w:val="28"/>
-          <w:u w:val="single"/>
-          <w:lang w:val="fr-FR"/>
-        </w:rPr>
-      </w:pPr>
-    </w:p>
-    <w:p>
-      <w:pPr>
-        <w:ind w:left="360"/>
-        <w:rPr>
-          <w:rFonts w:asciiTheme="minorBidi" w:hAnsiTheme="minorBidi"/>
-          <w:sz w:val="28"/>
-          <w:szCs w:val="28"/>
-          <w:u w:val="single"/>
-          <w:lang w:val="fr-FR"/>
-        </w:rPr>
-      </w:pPr>
-    </w:p>
-    <w:p>
-      <w:pPr>
-        <w:ind w:left="360"/>
-        <w:rPr>
-          <w:rFonts w:asciiTheme="minorBidi" w:hAnsiTheme="minorBidi"/>
-          <w:sz w:val="28"/>
-          <w:szCs w:val="28"/>
-          <w:u w:val="single"/>
-          <w:lang w:val="fr-FR"/>
-        </w:rPr>
-      </w:pPr>
-    </w:p>
-    <w:p>
-      <w:pPr>
-        <w:ind w:left="360"/>
-        <w:rPr>
-          <w:rFonts w:asciiTheme="minorBidi" w:hAnsiTheme="minorBidi"/>
-          <w:sz w:val="28"/>
-          <w:szCs w:val="28"/>
-          <w:u w:val="single"/>
-          <w:lang w:val="fr-FR"/>
-        </w:rPr>
-      </w:pPr>
-    </w:p>
-    <w:p>
-      <w:pPr>
-        <w:ind w:left="360"/>
-        <w:rPr>
-          <w:rFonts w:asciiTheme="minorBidi" w:hAnsiTheme="minorBidi"/>
-          <w:sz w:val="28"/>
-          <w:szCs w:val="28"/>
-          <w:u w:val="single"/>
-          <w:lang w:val="fr-FR"/>
-        </w:rPr>
-      </w:pPr>
-    </w:p>
-    <w:p>
-      <w:pPr>
-        <w:rPr>
-          <w:sz w:val="40"/>
-          <w:szCs w:val="40"/>
-          <w:u w:val="single"/>
+        <w:t>Les fragments :</w:t>
+      </w:r>
+    </w:p>
+    <w:p>
+      <w:pPr>
+        <w:shd w:val="clear" w:color="auto" w:fill="FFFFFF"/>
+        <w:spacing w:after="240" w:line="390" w:lineRule="atLeast"/>
+        <w:textAlignment w:val="baseline"/>
+        <w:rPr>
+          <w:rFonts w:eastAsia="Times New Roman" w:cstheme="minorHAnsi"/>
+          <w:color w:val="333333"/>
+          <w:sz w:val="27"/>
+          <w:szCs w:val="27"/>
+          <w:lang w:val="fr-FR"/>
+        </w:rPr>
+      </w:pPr>
+      <w:r>
+        <w:rPr>
+          <w:rFonts w:eastAsia="Times New Roman" w:cstheme="minorHAnsi"/>
+          <w:color w:val="333333"/>
+          <w:sz w:val="27"/>
+          <w:szCs w:val="27"/>
+          <w:lang w:val="fr-FR"/>
+        </w:rPr>
+        <w:t>Fragment est une partie d'une activité, qui contribue à sa propre INTERFACE utilisateur pour cette activité. Fragment peut être con</w:t>
+      </w:r>
+      <w:r>
+        <w:rPr>
+          <w:rFonts w:eastAsia="Times New Roman" w:cstheme="minorHAnsi"/>
+          <w:color w:val="333333"/>
+          <w:sz w:val="27"/>
+          <w:szCs w:val="27"/>
+          <w:lang w:val="fr-FR"/>
+        </w:rPr>
+        <w:t xml:space="preserve">sidéré comme une sous-activité. </w:t>
+      </w:r>
+      <w:r>
+        <w:rPr>
+          <w:rFonts w:eastAsia="Times New Roman" w:cstheme="minorHAnsi"/>
+          <w:color w:val="333333"/>
+          <w:sz w:val="27"/>
+          <w:szCs w:val="27"/>
+          <w:lang w:val="fr-FR"/>
+        </w:rPr>
+        <w:t xml:space="preserve">Ils </w:t>
+      </w:r>
+      <w:r>
+        <w:rPr>
+          <w:rFonts w:eastAsia="Times New Roman" w:cstheme="minorHAnsi"/>
+          <w:color w:val="333333"/>
+          <w:sz w:val="27"/>
+          <w:szCs w:val="27"/>
+          <w:lang w:val="fr-FR"/>
+        </w:rPr>
+        <w:t>sont</w:t>
+      </w:r>
+      <w:r>
+        <w:rPr>
+          <w:rFonts w:eastAsia="Times New Roman" w:cstheme="minorHAnsi"/>
+          <w:color w:val="333333"/>
+          <w:sz w:val="27"/>
+          <w:szCs w:val="27"/>
+          <w:lang w:val="fr-FR"/>
+        </w:rPr>
+        <w:t xml:space="preserve"> utilisés pour une utilisation efficace de l'espace dans l'ensemble de l'écran des appareils.</w:t>
+      </w:r>
+    </w:p>
+    <w:p>
+      <w:pPr>
+        <w:shd w:val="clear" w:color="auto" w:fill="FFFFFF"/>
+        <w:spacing w:after="240" w:line="390" w:lineRule="atLeast"/>
+        <w:textAlignment w:val="baseline"/>
+        <w:rPr>
+          <w:rFonts w:eastAsia="Times New Roman" w:cstheme="minorHAnsi"/>
+          <w:color w:val="333333"/>
+          <w:sz w:val="27"/>
+          <w:szCs w:val="27"/>
+          <w:lang w:val="fr-FR"/>
+        </w:rPr>
+      </w:pPr>
+      <w:r>
+        <w:rPr>
+          <w:rFonts w:eastAsia="Times New Roman" w:cstheme="minorHAnsi"/>
+          <w:color w:val="333333"/>
+          <w:sz w:val="27"/>
+          <w:szCs w:val="27"/>
+          <w:lang w:val="fr-FR"/>
+        </w:rPr>
+        <w:t>Une activité peut contenir 0 ou plusieurs fragments basé sur la taille de l'écran. Un fragment peut être réutilisé dans de multiples activités, de sorte qu'il agit comme un composant réutilisable dans les activités.</w:t>
+      </w:r>
+    </w:p>
+    <w:p>
+      <w:pPr>
+        <w:shd w:val="clear" w:color="auto" w:fill="FFFFFF"/>
+        <w:spacing w:after="240" w:line="390" w:lineRule="atLeast"/>
+        <w:textAlignment w:val="baseline"/>
+        <w:rPr>
+          <w:rFonts w:eastAsia="Times New Roman" w:cstheme="minorHAnsi"/>
+          <w:color w:val="333333"/>
+          <w:sz w:val="27"/>
+          <w:szCs w:val="27"/>
+          <w:lang w:val="fr-FR"/>
+        </w:rPr>
+      </w:pPr>
+      <w:r>
+        <w:rPr>
+          <w:rFonts w:eastAsia="Times New Roman" w:cstheme="minorHAnsi"/>
+          <w:color w:val="333333"/>
+          <w:sz w:val="27"/>
+          <w:szCs w:val="27"/>
+          <w:lang w:val="fr-FR"/>
+        </w:rPr>
+        <w:t>Un fragment qui ne peuvent pas exister indépendamment. Il convient toujours de participer à une activité. Où que l'activité peut exister avec tout fragment en elle.</w:t>
+      </w:r>
+    </w:p>
+    <w:p>
+      <w:pPr>
+        <w:shd w:val="clear" w:color="auto" w:fill="FFFFFF"/>
+        <w:spacing w:after="240" w:line="390" w:lineRule="atLeast"/>
+        <w:textAlignment w:val="baseline"/>
+        <w:rPr>
+          <w:rFonts w:eastAsia="Times New Roman" w:cstheme="minorHAnsi"/>
+          <w:color w:val="333333"/>
+          <w:sz w:val="27"/>
+          <w:szCs w:val="27"/>
+          <w:lang w:val="fr-FR"/>
+        </w:rPr>
+      </w:pPr>
+      <w:r>
+        <w:rPr>
+          <w:rFonts w:eastAsia="Times New Roman" w:cstheme="minorHAnsi"/>
+          <w:color w:val="333333"/>
+          <w:sz w:val="27"/>
+          <w:szCs w:val="27"/>
+          <w:lang w:val="fr-FR"/>
+        </w:rPr>
+        <w:t>Un fragment du cycle de vie est plus complexe que l'activité du cycle de vie parce qu'il a plus d'états</w:t>
+      </w:r>
+    </w:p>
+    <w:p>
+      <w:pPr>
+        <w:shd w:val="clear" w:color="auto" w:fill="FFFFFF"/>
+        <w:spacing w:after="240" w:line="390" w:lineRule="atLeast"/>
+        <w:textAlignment w:val="baseline"/>
+        <w:rPr>
+          <w:rFonts w:eastAsia="Times New Roman" w:cstheme="minorHAnsi"/>
+          <w:color w:val="333333"/>
+          <w:sz w:val="27"/>
+          <w:szCs w:val="27"/>
+          <w:lang w:val="fr-FR"/>
+        </w:rPr>
+      </w:pPr>
+      <w:r>
+        <w:rPr>
+          <w:rFonts w:eastAsia="Times New Roman" w:cstheme="minorHAnsi"/>
+          <w:noProof/>
+          <w:color w:val="333333"/>
+          <w:sz w:val="27"/>
+          <w:szCs w:val="27"/>
+        </w:rPr>
+        <w:drawing>
+          <wp:inline distT="0" distB="0" distL="0" distR="0" wp14:anchorId="7B9E7D08" wp14:editId="1DFE2A4C">
+            <wp:extent cx="6073140" cy="4149725"/>
+            <wp:effectExtent l="0" t="0" r="3810" b="3175"/>
+            <wp:docPr id="5" name="Image 5"/>
+            <wp:cNvGraphicFramePr>
+              <a:graphicFrameLocks xmlns:a="http://schemas.openxmlformats.org/drawingml/2006/main" noChangeAspect="1"/>
+            </wp:cNvGraphicFramePr>
+            <a:graphic xmlns:a="http://schemas.openxmlformats.org/drawingml/2006/main">
+              <a:graphicData uri="http://schemas.openxmlformats.org/drawingml/2006/picture">
+                <pic:pic xmlns:pic="http://schemas.openxmlformats.org/drawingml/2006/picture">
+                  <pic:nvPicPr>
+                    <pic:cNvPr id="1" name=""/>
+                    <pic:cNvPicPr/>
+                  </pic:nvPicPr>
+                  <pic:blipFill>
+                    <a:blip r:embed="rId18"/>
+                    <a:stretch>
+                      <a:fillRect/>
+                    </a:stretch>
+                  </pic:blipFill>
+                  <pic:spPr>
+                    <a:xfrm>
+                      <a:off x="0" y="0"/>
+                      <a:ext cx="6074056" cy="4150351"/>
+                    </a:xfrm>
+                    <a:prstGeom prst="rect">
+                      <a:avLst/>
+                    </a:prstGeom>
+                  </pic:spPr>
+                </pic:pic>
+              </a:graphicData>
+            </a:graphic>
+          </wp:inline>
+        </w:drawing>
+      </w:r>
+    </w:p>
+    <w:p>
+      <w:pPr>
+        <w:shd w:val="clear" w:color="auto" w:fill="FFFFFF"/>
+        <w:spacing w:after="240" w:line="390" w:lineRule="atLeast"/>
+        <w:textAlignment w:val="baseline"/>
+        <w:rPr>
+          <w:rFonts w:eastAsia="Times New Roman" w:cstheme="minorHAnsi"/>
+          <w:color w:val="333333"/>
+          <w:sz w:val="27"/>
+          <w:szCs w:val="27"/>
           <w:lang w:val="fr-FR"/>
         </w:rPr>
       </w:pPr>
@@ -4055,6 +4313,7 @@
           <w:shd w:val="clear" w:color="auto" w:fill="FFFFFF"/>
           <w:lang w:val="fr-FR"/>
         </w:rPr>
+        <w:lastRenderedPageBreak/>
         <w:t>Activité Connexion :</w:t>
       </w:r>
     </w:p>
@@ -4225,7 +4484,6 @@
           <w:szCs w:val="32"/>
           <w:shd w:val="clear" w:color="auto" w:fill="FFFFFF"/>
         </w:rPr>
-        <w:lastRenderedPageBreak/>
         <w:drawing>
           <wp:inline distT="0" distB="0" distL="0" distR="0">
             <wp:extent cx="5943600" cy="3315478"/>
@@ -4244,7 +4502,7 @@
                     </pic:cNvPicPr>
                   </pic:nvPicPr>
                   <pic:blipFill>
-                    <a:blip r:embed="rId15">
+                    <a:blip r:embed="rId19">
                       <a:extLst>
                         <a:ext uri="{28A0092B-C50C-407E-A947-70E740481C1C}">
                           <a14:useLocalDpi xmlns:a14="http://schemas.microsoft.com/office/drawing/2010/main" val="0"/>
@@ -4385,7 +4643,7 @@
                     </pic:cNvPicPr>
                   </pic:nvPicPr>
                   <pic:blipFill>
-                    <a:blip r:embed="rId16">
+                    <a:blip r:embed="rId20">
                       <a:extLst>
                         <a:ext uri="{28A0092B-C50C-407E-A947-70E740481C1C}">
                           <a14:useLocalDpi xmlns:a14="http://schemas.microsoft.com/office/drawing/2010/main" val="0"/>
@@ -4550,7 +4808,7 @@
                     </pic:cNvPicPr>
                   </pic:nvPicPr>
                   <pic:blipFill>
-                    <a:blip r:embed="rId17">
+                    <a:blip r:embed="rId21">
                       <a:extLst>
                         <a:ext uri="{28A0092B-C50C-407E-A947-70E740481C1C}">
                           <a14:useLocalDpi xmlns:a14="http://schemas.microsoft.com/office/drawing/2010/main" val="0"/>
@@ -4754,7 +5012,7 @@
                     <pic:cNvPicPr/>
                   </pic:nvPicPr>
                   <pic:blipFill>
-                    <a:blip r:embed="rId18">
+                    <a:blip r:embed="rId22">
                       <a:extLst>
                         <a:ext uri="{28A0092B-C50C-407E-A947-70E740481C1C}">
                           <a14:useLocalDpi xmlns:a14="http://schemas.microsoft.com/office/drawing/2010/main" val="0"/>
@@ -4911,7 +5169,18 @@
           <w:shd w:val="clear" w:color="auto" w:fill="FFFFFF"/>
           <w:lang w:val="fr-FR"/>
         </w:rPr>
-        <w:t xml:space="preserve">- au moins 10 caractères </w:t>
+        <w:t xml:space="preserve">- au moins 1 chiffre </w:t>
+      </w:r>
+      <w:r>
+        <w:rPr>
+          <w:rFonts w:ascii="Arial" w:hAnsi="Arial" w:cs="Arial"/>
+          <w:color w:val="4D5156"/>
+          <w:sz w:val="24"/>
+          <w:szCs w:val="24"/>
+          <w:shd w:val="clear" w:color="auto" w:fill="FFFFFF"/>
+          <w:lang w:val="fr-FR"/>
+        </w:rPr>
+        <w:t xml:space="preserve"> </w:t>
       </w:r>
     </w:p>
     <w:p>
@@ -4935,7 +5204,7 @@
           <w:shd w:val="clear" w:color="auto" w:fill="FFFFFF"/>
           <w:lang w:val="fr-FR"/>
         </w:rPr>
-        <w:t xml:space="preserve">-au moins une majuscule </w:t>
+        <w:t xml:space="preserve">-au moins une lettre minuscule </w:t>
       </w:r>
     </w:p>
     <w:p>
@@ -4959,7 +5228,18 @@
           <w:shd w:val="clear" w:color="auto" w:fill="FFFFFF"/>
           <w:lang w:val="fr-FR"/>
         </w:rPr>
-        <w:t xml:space="preserve">-au moins un chiffre </w:t>
+        <w:t xml:space="preserve">- uniquement des lettres minuscules et des chiffres </w:t>
+      </w:r>
+      <w:r>
+        <w:rPr>
+          <w:rFonts w:ascii="Arial" w:hAnsi="Arial" w:cs="Arial"/>
+          <w:color w:val="4D5156"/>
+          <w:sz w:val="24"/>
+          <w:szCs w:val="24"/>
+          <w:shd w:val="clear" w:color="auto" w:fill="FFFFFF"/>
+          <w:lang w:val="fr-FR"/>
+        </w:rPr>
+        <w:t xml:space="preserve"> </w:t>
       </w:r>
     </w:p>
     <w:p>
@@ -4983,7 +5263,7 @@
           <w:shd w:val="clear" w:color="auto" w:fill="FFFFFF"/>
           <w:lang w:val="fr-FR"/>
         </w:rPr>
-        <w:t>-au moins un symbole.</w:t>
+        <w:t>-pas d’espace.</w:t>
       </w:r>
     </w:p>
     <w:p>
@@ -4998,6 +5278,17 @@
           <w:lang w:val="fr-FR"/>
         </w:rPr>
       </w:pPr>
+      <w:r>
+        <w:rPr>
+          <w:rFonts w:ascii="Arial" w:hAnsi="Arial" w:cs="Arial"/>
+          <w:color w:val="4D5156"/>
+          <w:sz w:val="24"/>
+          <w:szCs w:val="24"/>
+          <w:shd w:val="clear" w:color="auto" w:fill="FFFFFF"/>
+          <w:lang w:val="fr-FR"/>
+        </w:rPr>
+        <w:t>-Taille entre 8 et 15 caractères.</w:t>
+      </w:r>
     </w:p>
     <w:p>
       <w:pPr>
@@ -5071,7 +5362,7 @@
           <w:shd w:val="clear" w:color="auto" w:fill="FFFFFF"/>
           <w:lang w:val="fr-FR"/>
         </w:rPr>
-        <w:t xml:space="preserve">- au moins 10 caractères </w:t>
+        <w:t xml:space="preserve">- au moins 1 chiffre  </w:t>
       </w:r>
     </w:p>
     <w:p>
@@ -5095,7 +5386,7 @@
           <w:shd w:val="clear" w:color="auto" w:fill="FFFFFF"/>
           <w:lang w:val="fr-FR"/>
         </w:rPr>
-        <w:t xml:space="preserve">-seulement des lettres et des chiffres </w:t>
+        <w:t xml:space="preserve">-au moins une lettre minuscule </w:t>
       </w:r>
     </w:p>
     <w:p>
@@ -5119,7 +5410,7 @@
           <w:shd w:val="clear" w:color="auto" w:fill="FFFFFF"/>
           <w:lang w:val="fr-FR"/>
         </w:rPr>
-        <w:t xml:space="preserve">-sans symbole. </w:t>
+        <w:t xml:space="preserve">-au moins une lettre majuscule </w:t>
       </w:r>
     </w:p>
     <w:p>
@@ -5134,6 +5425,17 @@
           <w:lang w:val="fr-FR"/>
         </w:rPr>
       </w:pPr>
+      <w:r>
+        <w:rPr>
+          <w:rFonts w:ascii="Arial" w:hAnsi="Arial" w:cs="Arial"/>
+          <w:color w:val="4D5156"/>
+          <w:sz w:val="24"/>
+          <w:szCs w:val="24"/>
+          <w:shd w:val="clear" w:color="auto" w:fill="FFFFFF"/>
+          <w:lang w:val="fr-FR"/>
+        </w:rPr>
+        <w:t xml:space="preserve">-n’importe quelle lettre </w:t>
+      </w:r>
     </w:p>
     <w:p>
       <w:pPr>
@@ -5147,6 +5449,17 @@
           <w:lang w:val="fr-FR"/>
         </w:rPr>
       </w:pPr>
+      <w:r>
+        <w:rPr>
+          <w:rFonts w:ascii="Arial" w:hAnsi="Arial" w:cs="Arial"/>
+          <w:color w:val="4D5156"/>
+          <w:sz w:val="24"/>
+          <w:szCs w:val="24"/>
+          <w:shd w:val="clear" w:color="auto" w:fill="FFFFFF"/>
+          <w:lang w:val="fr-FR"/>
+        </w:rPr>
+        <w:t>-pas d’espace.</w:t>
+      </w:r>
     </w:p>
     <w:p>
       <w:pPr>
@@ -5160,6 +5473,17 @@
           <w:lang w:val="fr-FR"/>
         </w:rPr>
       </w:pPr>
+      <w:r>
+        <w:rPr>
+          <w:rFonts w:ascii="Arial" w:hAnsi="Arial" w:cs="Arial"/>
+          <w:color w:val="4D5156"/>
+          <w:sz w:val="24"/>
+          <w:szCs w:val="24"/>
+          <w:shd w:val="clear" w:color="auto" w:fill="FFFFFF"/>
+          <w:lang w:val="fr-FR"/>
+        </w:rPr>
+        <w:t>-Taille entre 8 et 15 caractères.</w:t>
+      </w:r>
     </w:p>
     <w:p>
       <w:pPr>
@@ -5394,6 +5718,8 @@
           <w:lang w:val="fr-FR"/>
         </w:rPr>
       </w:pPr>
+      <w:bookmarkStart w:id="0" w:name="_GoBack"/>
+      <w:bookmarkEnd w:id="0"/>
     </w:p>
     <w:p>
       <w:pPr>
@@ -5869,54 +6195,21 @@
           <w:lang w:val="fr-FR"/>
         </w:rPr>
       </w:pPr>
-    </w:p>
-    <w:p>
-      <w:pPr>
+      <w:r>
         <w:rPr>
           <w:noProof/>
           <w:sz w:val="24"/>
           <w:szCs w:val="24"/>
           <w:u w:val="single"/>
-          <w:lang w:val="fr-FR"/>
-        </w:rPr>
-      </w:pPr>
-    </w:p>
-    <w:p>
-      <w:pPr>
-        <w:rPr>
-          <w:noProof/>
-          <w:sz w:val="24"/>
-          <w:szCs w:val="24"/>
-          <w:u w:val="single"/>
-          <w:lang w:val="fr-FR"/>
-        </w:rPr>
-      </w:pPr>
-    </w:p>
-    <w:p>
-      <w:pPr>
-        <w:rPr>
-          <w:noProof/>
-          <w:sz w:val="24"/>
-          <w:szCs w:val="24"/>
-          <w:u w:val="single"/>
-          <w:lang w:val="fr-FR"/>
-        </w:rPr>
-      </w:pPr>
-      <w:r>
-        <w:rPr>
-          <w:noProof/>
-          <w:sz w:val="24"/>
-          <w:szCs w:val="24"/>
-          <w:u w:val="single"/>
         </w:rPr>
         <w:drawing>
-          <wp:anchor distT="0" distB="0" distL="114300" distR="114300" simplePos="0" relativeHeight="251682816" behindDoc="1" locked="0" layoutInCell="1" allowOverlap="1" wp14:anchorId="6CEB9B4E" wp14:editId="25B1F367">
+          <wp:anchor distT="0" distB="0" distL="114300" distR="114300" simplePos="0" relativeHeight="251682816" behindDoc="1" locked="0" layoutInCell="1" allowOverlap="1" wp14:anchorId="5E433288" wp14:editId="52F6702F">
             <wp:simplePos x="0" y="0"/>
             <wp:positionH relativeFrom="column">
-              <wp:posOffset>883920</wp:posOffset>
+              <wp:posOffset>1295400</wp:posOffset>
             </wp:positionH>
             <wp:positionV relativeFrom="paragraph">
-              <wp:posOffset>-3496310</wp:posOffset>
+              <wp:posOffset>-2835275</wp:posOffset>
             </wp:positionV>
             <wp:extent cx="2704465" cy="4030980"/>
             <wp:effectExtent l="0" t="0" r="635" b="7620"/>
@@ -5943,7 +6236,7 @@
                     </pic:cNvPicPr>
                   </pic:nvPicPr>
                   <pic:blipFill>
-                    <a:blip r:embed="rId19">
+                    <a:blip r:embed="rId23">
                       <a:extLst>
                         <a:ext uri="{28A0092B-C50C-407E-A947-70E740481C1C}">
                           <a14:useLocalDpi xmlns:a14="http://schemas.microsoft.com/office/drawing/2010/main" val="0"/>
@@ -6005,6 +6298,39 @@
     </w:p>
     <w:p>
       <w:pPr>
+        <w:rPr>
+          <w:noProof/>
+          <w:sz w:val="24"/>
+          <w:szCs w:val="24"/>
+          <w:u w:val="single"/>
+          <w:lang w:val="fr-FR"/>
+        </w:rPr>
+      </w:pPr>
+    </w:p>
+    <w:p>
+      <w:pPr>
+        <w:rPr>
+          <w:noProof/>
+          <w:sz w:val="24"/>
+          <w:szCs w:val="24"/>
+          <w:u w:val="single"/>
+          <w:lang w:val="fr-FR"/>
+        </w:rPr>
+      </w:pPr>
+    </w:p>
+    <w:p>
+      <w:pPr>
+        <w:rPr>
+          <w:noProof/>
+          <w:sz w:val="24"/>
+          <w:szCs w:val="24"/>
+          <w:u w:val="single"/>
+          <w:lang w:val="fr-FR"/>
+        </w:rPr>
+      </w:pPr>
+    </w:p>
+    <w:p>
+      <w:pPr>
         <w:pStyle w:val="Titre2"/>
         <w:shd w:val="clear" w:color="auto" w:fill="FFFFFF"/>
         <w:spacing w:before="0" w:beforeAutospacing="0" w:after="0" w:afterAutospacing="0"/>
@@ -6208,6 +6534,86 @@
           <w:lang w:val="fr-FR"/>
         </w:rPr>
       </w:pPr>
+    </w:p>
+    <w:p>
+      <w:pPr>
+        <w:rPr>
+          <w:sz w:val="24"/>
+          <w:szCs w:val="24"/>
+          <w:u w:val="single"/>
+          <w:lang w:val="x-none"/>
+        </w:rPr>
+      </w:pPr>
+    </w:p>
+    <w:p>
+      <w:pPr>
+        <w:rPr>
+          <w:sz w:val="24"/>
+          <w:szCs w:val="24"/>
+          <w:u w:val="single"/>
+          <w:lang w:val="fr-FR"/>
+        </w:rPr>
+      </w:pPr>
+    </w:p>
+    <w:p>
+      <w:pPr>
+        <w:rPr>
+          <w:sz w:val="24"/>
+          <w:szCs w:val="24"/>
+          <w:u w:val="single"/>
+          <w:lang w:val="fr-FR"/>
+        </w:rPr>
+      </w:pPr>
+    </w:p>
+    <w:p>
+      <w:pPr>
+        <w:rPr>
+          <w:sz w:val="24"/>
+          <w:szCs w:val="24"/>
+          <w:u w:val="single"/>
+          <w:lang w:val="fr-FR"/>
+        </w:rPr>
+      </w:pPr>
+    </w:p>
+    <w:p>
+      <w:pPr>
+        <w:rPr>
+          <w:sz w:val="24"/>
+          <w:szCs w:val="24"/>
+          <w:u w:val="single"/>
+          <w:lang w:val="fr-FR"/>
+        </w:rPr>
+      </w:pPr>
+    </w:p>
+    <w:p>
+      <w:pPr>
+        <w:rPr>
+          <w:sz w:val="24"/>
+          <w:szCs w:val="24"/>
+          <w:u w:val="single"/>
+          <w:lang w:val="fr-FR"/>
+        </w:rPr>
+      </w:pPr>
+    </w:p>
+    <w:p>
+      <w:pPr>
+        <w:rPr>
+          <w:sz w:val="24"/>
+          <w:szCs w:val="24"/>
+          <w:u w:val="single"/>
+          <w:lang w:val="fr-FR"/>
+        </w:rPr>
+      </w:pPr>
+    </w:p>
+    <w:p>
+      <w:pPr>
+        <w:rPr>
+          <w:sz w:val="24"/>
+          <w:szCs w:val="24"/>
+          <w:u w:val="single"/>
+          <w:lang w:val="fr-FR"/>
+        </w:rPr>
+      </w:pPr>
       <w:r>
         <w:rPr>
           <w:noProof/>
@@ -6216,13 +6622,13 @@
           <w:u w:val="single"/>
         </w:rPr>
         <w:drawing>
-          <wp:anchor distT="0" distB="0" distL="114300" distR="114300" simplePos="0" relativeHeight="251689984" behindDoc="1" locked="0" layoutInCell="1" allowOverlap="1" wp14:anchorId="16FEEB4E" wp14:editId="4C95D146">
+          <wp:anchor distT="0" distB="0" distL="114300" distR="114300" simplePos="0" relativeHeight="251689984" behindDoc="1" locked="0" layoutInCell="1" allowOverlap="1" wp14:anchorId="322680C7" wp14:editId="0A273008">
             <wp:simplePos x="0" y="0"/>
             <wp:positionH relativeFrom="column">
-              <wp:posOffset>952500</wp:posOffset>
+              <wp:posOffset>1104900</wp:posOffset>
             </wp:positionH>
             <wp:positionV relativeFrom="paragraph">
-              <wp:posOffset>24130</wp:posOffset>
+              <wp:posOffset>-2952115</wp:posOffset>
             </wp:positionV>
             <wp:extent cx="3512820" cy="4732020"/>
             <wp:effectExtent l="0" t="0" r="0" b="0"/>
@@ -6249,7 +6655,7 @@
                     </pic:cNvPicPr>
                   </pic:nvPicPr>
                   <pic:blipFill>
-                    <a:blip r:embed="rId20">
+                    <a:blip r:embed="rId24">
                       <a:extLst>
                         <a:ext uri="{28A0092B-C50C-407E-A947-70E740481C1C}">
                           <a14:useLocalDpi xmlns:a14="http://schemas.microsoft.com/office/drawing/2010/main" val="0"/>
@@ -6280,86 +6686,6 @@
           </wp:anchor>
         </w:drawing>
       </w:r>
-    </w:p>
-    <w:p>
-      <w:pPr>
-        <w:rPr>
-          <w:sz w:val="24"/>
-          <w:szCs w:val="24"/>
-          <w:u w:val="single"/>
-          <w:lang w:val="x-none"/>
-        </w:rPr>
-      </w:pPr>
-    </w:p>
-    <w:p>
-      <w:pPr>
-        <w:rPr>
-          <w:sz w:val="24"/>
-          <w:szCs w:val="24"/>
-          <w:u w:val="single"/>
-          <w:lang w:val="fr-FR"/>
-        </w:rPr>
-      </w:pPr>
-    </w:p>
-    <w:p>
-      <w:pPr>
-        <w:rPr>
-          <w:sz w:val="24"/>
-          <w:szCs w:val="24"/>
-          <w:u w:val="single"/>
-          <w:lang w:val="fr-FR"/>
-        </w:rPr>
-      </w:pPr>
-    </w:p>
-    <w:p>
-      <w:pPr>
-        <w:rPr>
-          <w:sz w:val="24"/>
-          <w:szCs w:val="24"/>
-          <w:u w:val="single"/>
-          <w:lang w:val="fr-FR"/>
-        </w:rPr>
-      </w:pPr>
-    </w:p>
-    <w:p>
-      <w:pPr>
-        <w:rPr>
-          <w:sz w:val="24"/>
-          <w:szCs w:val="24"/>
-          <w:u w:val="single"/>
-          <w:lang w:val="fr-FR"/>
-        </w:rPr>
-      </w:pPr>
-    </w:p>
-    <w:p>
-      <w:pPr>
-        <w:rPr>
-          <w:sz w:val="24"/>
-          <w:szCs w:val="24"/>
-          <w:u w:val="single"/>
-          <w:lang w:val="fr-FR"/>
-        </w:rPr>
-      </w:pPr>
-    </w:p>
-    <w:p>
-      <w:pPr>
-        <w:rPr>
-          <w:sz w:val="24"/>
-          <w:szCs w:val="24"/>
-          <w:u w:val="single"/>
-          <w:lang w:val="fr-FR"/>
-        </w:rPr>
-      </w:pPr>
-    </w:p>
-    <w:p>
-      <w:pPr>
-        <w:rPr>
-          <w:sz w:val="24"/>
-          <w:szCs w:val="24"/>
-          <w:u w:val="single"/>
-          <w:lang w:val="fr-FR"/>
-        </w:rPr>
-      </w:pPr>
     </w:p>
     <w:p>
       <w:pPr>
@@ -10075,6 +10401,64 @@
     <w:basedOn w:val="Policepardfaut"/>
     <w:rsid w:val="003A463B"/>
   </w:style>
+  <w:style w:type="character" w:customStyle="1" w:styleId="lang-en">
+    <w:name w:val="lang-en"/>
+    <w:basedOn w:val="Policepardfaut"/>
+    <w:rsid w:val="00600DB2"/>
+  </w:style>
+  <w:style w:type="paragraph" w:styleId="PrformatHTML">
+    <w:name w:val="HTML Preformatted"/>
+    <w:basedOn w:val="Normal"/>
+    <w:link w:val="PrformatHTMLCar"/>
+    <w:uiPriority w:val="99"/>
+    <w:semiHidden/>
+    <w:unhideWhenUsed/>
+    <w:rsid w:val="00631FA4"/>
+    <w:pPr>
+      <w:tabs>
+        <w:tab w:val="left" w:pos="916"/>
+        <w:tab w:val="left" w:pos="1832"/>
+        <w:tab w:val="left" w:pos="2748"/>
+        <w:tab w:val="left" w:pos="3664"/>
+        <w:tab w:val="left" w:pos="4580"/>
+        <w:tab w:val="left" w:pos="5496"/>
+        <w:tab w:val="left" w:pos="6412"/>
+        <w:tab w:val="left" w:pos="7328"/>
+        <w:tab w:val="left" w:pos="8244"/>
+        <w:tab w:val="left" w:pos="9160"/>
+        <w:tab w:val="left" w:pos="10076"/>
+        <w:tab w:val="left" w:pos="10992"/>
+        <w:tab w:val="left" w:pos="11908"/>
+        <w:tab w:val="left" w:pos="12824"/>
+        <w:tab w:val="left" w:pos="13740"/>
+        <w:tab w:val="left" w:pos="14656"/>
+      </w:tabs>
+      <w:spacing w:after="0" w:line="240" w:lineRule="auto"/>
+    </w:pPr>
+    <w:rPr>
+      <w:rFonts w:ascii="Courier New" w:eastAsia="Times New Roman" w:hAnsi="Courier New" w:cs="Courier New"/>
+      <w:sz w:val="20"/>
+      <w:szCs w:val="20"/>
+    </w:rPr>
+  </w:style>
+  <w:style w:type="character" w:customStyle="1" w:styleId="PrformatHTMLCar">
+    <w:name w:val="Préformaté HTML Car"/>
+    <w:basedOn w:val="Policepardfaut"/>
+    <w:link w:val="PrformatHTML"/>
+    <w:uiPriority w:val="99"/>
+    <w:semiHidden/>
+    <w:rsid w:val="00631FA4"/>
+    <w:rPr>
+      <w:rFonts w:ascii="Courier New" w:eastAsia="Times New Roman" w:hAnsi="Courier New" w:cs="Courier New"/>
+      <w:sz w:val="20"/>
+      <w:szCs w:val="20"/>
+    </w:rPr>
+  </w:style>
+  <w:style w:type="character" w:customStyle="1" w:styleId="y2iqfc">
+    <w:name w:val="y2iqfc"/>
+    <w:basedOn w:val="Policepardfaut"/>
+    <w:rsid w:val="00631FA4"/>
+  </w:style>
 </w:styles>
 </file>
 

</xml_diff>

<commit_message>
-Update  PFE Internship Report (Word and PDF)
</commit_message>
<xml_diff>
--- a/rapport_PFE.docx
+++ b/rapport_PFE.docx
@@ -1121,9 +1121,131 @@
           <w:color w:val="000000" w:themeColor="text1"/>
           <w:sz w:val="28"/>
           <w:szCs w:val="28"/>
-          <w:lang w:val="fr-FR"/>
-        </w:rPr>
-      </w:pPr>
+          <w:shd w:val="clear" w:color="auto" w:fill="FFFFFF"/>
+          <w:lang w:val="fr-FR"/>
+        </w:rPr>
+      </w:pPr>
+      <w:r>
+        <w:rPr>
+          <w:noProof/>
+        </w:rPr>
+        <w:drawing>
+          <wp:anchor distT="0" distB="0" distL="114300" distR="114300" simplePos="0" relativeHeight="251694080" behindDoc="1" locked="0" layoutInCell="1" allowOverlap="1" wp14:anchorId="55B90B60" wp14:editId="36F63B6A">
+            <wp:simplePos x="0" y="0"/>
+            <wp:positionH relativeFrom="margin">
+              <wp:align>right</wp:align>
+            </wp:positionH>
+            <wp:positionV relativeFrom="paragraph">
+              <wp:posOffset>1165860</wp:posOffset>
+            </wp:positionV>
+            <wp:extent cx="5875020" cy="4181475"/>
+            <wp:effectExtent l="0" t="0" r="0" b="9525"/>
+            <wp:wrapTight wrapText="bothSides">
+              <wp:wrapPolygon edited="0">
+                <wp:start x="11346" y="295"/>
+                <wp:lineTo x="0" y="1574"/>
+                <wp:lineTo x="0" y="3051"/>
+                <wp:lineTo x="4062" y="3641"/>
+                <wp:lineTo x="10016" y="3641"/>
+                <wp:lineTo x="7984" y="4428"/>
+                <wp:lineTo x="6374" y="5117"/>
+                <wp:lineTo x="4553" y="6692"/>
+                <wp:lineTo x="3572" y="8266"/>
+                <wp:lineTo x="3082" y="9939"/>
+                <wp:lineTo x="0" y="9939"/>
+                <wp:lineTo x="0" y="11120"/>
+                <wp:lineTo x="3152" y="11513"/>
+                <wp:lineTo x="3152" y="11612"/>
+                <wp:lineTo x="3642" y="13088"/>
+                <wp:lineTo x="4623" y="14761"/>
+                <wp:lineTo x="6514" y="16237"/>
+                <wp:lineTo x="9946" y="17811"/>
+                <wp:lineTo x="490" y="18599"/>
+                <wp:lineTo x="560" y="20173"/>
+                <wp:lineTo x="10016" y="20960"/>
+                <wp:lineTo x="10016" y="21551"/>
+                <wp:lineTo x="10436" y="21551"/>
+                <wp:lineTo x="18140" y="21059"/>
+                <wp:lineTo x="18140" y="20960"/>
+                <wp:lineTo x="21432" y="20075"/>
+                <wp:lineTo x="21222" y="19386"/>
+                <wp:lineTo x="11556" y="19386"/>
+                <wp:lineTo x="15969" y="18107"/>
+                <wp:lineTo x="16109" y="17811"/>
+                <wp:lineTo x="18140" y="16237"/>
+                <wp:lineTo x="19331" y="14662"/>
+                <wp:lineTo x="19891" y="13088"/>
+                <wp:lineTo x="20101" y="11513"/>
+                <wp:lineTo x="21502" y="11120"/>
+                <wp:lineTo x="21502" y="10825"/>
+                <wp:lineTo x="20031" y="9939"/>
+                <wp:lineTo x="19401" y="8364"/>
+                <wp:lineTo x="18560" y="7085"/>
+                <wp:lineTo x="18420" y="6692"/>
+                <wp:lineTo x="17019" y="5609"/>
+                <wp:lineTo x="16459" y="5215"/>
+                <wp:lineTo x="16529" y="4822"/>
+                <wp:lineTo x="13167" y="3936"/>
+                <wp:lineTo x="10436" y="3641"/>
+                <wp:lineTo x="21502" y="3247"/>
+                <wp:lineTo x="21502" y="2559"/>
+                <wp:lineTo x="21222" y="2067"/>
+                <wp:lineTo x="21362" y="1673"/>
+                <wp:lineTo x="13798" y="295"/>
+                <wp:lineTo x="11346" y="295"/>
+              </wp:wrapPolygon>
+            </wp:wrapTight>
+            <wp:docPr id="23" name="Image 23" descr="https://upload.wikimedia.org/wikipedia/commons/thumb/6/69/Spirale_%28Boehm%2C_1988%29.svg/1024px-Spirale_%28Boehm%2C_1988%29.svg.png"/>
+            <wp:cNvGraphicFramePr>
+              <a:graphicFrameLocks xmlns:a="http://schemas.openxmlformats.org/drawingml/2006/main" noChangeAspect="1"/>
+            </wp:cNvGraphicFramePr>
+            <a:graphic xmlns:a="http://schemas.openxmlformats.org/drawingml/2006/main">
+              <a:graphicData uri="http://schemas.openxmlformats.org/drawingml/2006/picture">
+                <pic:pic xmlns:pic="http://schemas.openxmlformats.org/drawingml/2006/picture">
+                  <pic:nvPicPr>
+                    <pic:cNvPr id="0" name="Picture 2" descr="https://upload.wikimedia.org/wikipedia/commons/thumb/6/69/Spirale_%28Boehm%2C_1988%29.svg/1024px-Spirale_%28Boehm%2C_1988%29.svg.png"/>
+                    <pic:cNvPicPr>
+                      <a:picLocks noChangeAspect="1" noChangeArrowheads="1"/>
+                    </pic:cNvPicPr>
+                  </pic:nvPicPr>
+                  <pic:blipFill>
+                    <a:blip r:embed="rId7">
+                      <a:extLst>
+                        <a:ext uri="{28A0092B-C50C-407E-A947-70E740481C1C}">
+                          <a14:useLocalDpi xmlns:a14="http://schemas.microsoft.com/office/drawing/2010/main" val="0"/>
+                        </a:ext>
+                      </a:extLst>
+                    </a:blip>
+                    <a:srcRect/>
+                    <a:stretch>
+                      <a:fillRect/>
+                    </a:stretch>
+                  </pic:blipFill>
+                  <pic:spPr bwMode="auto">
+                    <a:xfrm>
+                      <a:off x="0" y="0"/>
+                      <a:ext cx="5875020" cy="4181475"/>
+                    </a:xfrm>
+                    <a:prstGeom prst="rect">
+                      <a:avLst/>
+                    </a:prstGeom>
+                    <a:noFill/>
+                    <a:ln>
+                      <a:noFill/>
+                    </a:ln>
+                  </pic:spPr>
+                </pic:pic>
+              </a:graphicData>
+            </a:graphic>
+            <wp14:sizeRelH relativeFrom="margin">
+              <wp14:pctWidth>0</wp14:pctWidth>
+            </wp14:sizeRelH>
+            <wp14:sizeRelV relativeFrom="margin">
+              <wp14:pctHeight>0</wp14:pctHeight>
+            </wp14:sizeRelV>
+          </wp:anchor>
+        </w:drawing>
+      </w:r>
       <w:r>
         <w:rPr>
           <w:rFonts w:cstheme="minorHAnsi"/>
@@ -1160,7 +1282,7 @@
         </w:rPr>
         <w:t>) est un modèle de </w:t>
       </w:r>
-      <w:hyperlink r:id="rId7" w:tooltip="Cycle de développement (logiciel)" w:history="1">
+      <w:hyperlink r:id="rId8" w:tooltip="Cycle de développement (logiciel)" w:history="1">
         <w:r>
           <w:rPr>
             <w:rStyle w:val="Lienhypertexte"/>
@@ -1186,7 +1308,7 @@
         </w:rPr>
         <w:t> qui reprend les différentes étapes du </w:t>
       </w:r>
-      <w:hyperlink r:id="rId8" w:tooltip="Cycle en V" w:history="1">
+      <w:hyperlink r:id="rId9" w:tooltip="Cycle en V" w:history="1">
         <w:r>
           <w:rPr>
             <w:rStyle w:val="Lienhypertexte"/>
@@ -1212,6 +1334,137 @@
         </w:rPr>
         <w:t>. Par l'implémentation de versions successives, le cycle recommence en proposant un produit de plus en plus complet et dur. Le cycle en spirale met cependant plus l'accent sur la gestion des risques que le cycle en V.</w:t>
       </w:r>
+      <w:r>
+        <w:rPr>
+          <w:rFonts w:cstheme="minorHAnsi"/>
+          <w:color w:val="000000" w:themeColor="text1"/>
+          <w:sz w:val="28"/>
+          <w:szCs w:val="28"/>
+          <w:shd w:val="clear" w:color="auto" w:fill="FFFFFF"/>
+          <w:lang w:val="fr-FR"/>
+        </w:rPr>
+        <w:t xml:space="preserve"> </w:t>
+      </w:r>
+    </w:p>
+    <w:p>
+      <w:pPr>
+        <w:rPr>
+          <w:rFonts w:cstheme="minorHAnsi"/>
+          <w:color w:val="000000" w:themeColor="text1"/>
+          <w:sz w:val="28"/>
+          <w:szCs w:val="28"/>
+          <w:shd w:val="clear" w:color="auto" w:fill="FFFFFF"/>
+          <w:lang w:val="fr-FR"/>
+        </w:rPr>
+      </w:pPr>
+    </w:p>
+    <w:p>
+      <w:pPr>
+        <w:rPr>
+          <w:rFonts w:cstheme="minorHAnsi"/>
+          <w:color w:val="000000" w:themeColor="text1"/>
+          <w:sz w:val="28"/>
+          <w:szCs w:val="28"/>
+          <w:shd w:val="clear" w:color="auto" w:fill="FFFFFF"/>
+          <w:lang w:val="fr-FR"/>
+        </w:rPr>
+      </w:pPr>
+    </w:p>
+    <w:p>
+      <w:pPr>
+        <w:rPr>
+          <w:rFonts w:cstheme="minorHAnsi"/>
+          <w:color w:val="000000" w:themeColor="text1"/>
+          <w:sz w:val="28"/>
+          <w:szCs w:val="28"/>
+          <w:shd w:val="clear" w:color="auto" w:fill="FFFFFF"/>
+          <w:lang w:val="fr-FR"/>
+        </w:rPr>
+      </w:pPr>
+    </w:p>
+    <w:p>
+      <w:pPr>
+        <w:rPr>
+          <w:rFonts w:cstheme="minorHAnsi"/>
+          <w:color w:val="000000" w:themeColor="text1"/>
+          <w:sz w:val="28"/>
+          <w:szCs w:val="28"/>
+          <w:shd w:val="clear" w:color="auto" w:fill="FFFFFF"/>
+          <w:lang w:val="fr-FR"/>
+        </w:rPr>
+      </w:pPr>
+    </w:p>
+    <w:p>
+      <w:pPr>
+        <w:rPr>
+          <w:rFonts w:cstheme="minorHAnsi"/>
+          <w:color w:val="000000" w:themeColor="text1"/>
+          <w:sz w:val="28"/>
+          <w:szCs w:val="28"/>
+          <w:shd w:val="clear" w:color="auto" w:fill="FFFFFF"/>
+          <w:lang w:val="fr-FR"/>
+        </w:rPr>
+      </w:pPr>
+    </w:p>
+    <w:p>
+      <w:pPr>
+        <w:rPr>
+          <w:rFonts w:cstheme="minorHAnsi"/>
+          <w:color w:val="000000" w:themeColor="text1"/>
+          <w:sz w:val="28"/>
+          <w:szCs w:val="28"/>
+          <w:shd w:val="clear" w:color="auto" w:fill="FFFFFF"/>
+          <w:lang w:val="fr-FR"/>
+        </w:rPr>
+      </w:pPr>
+    </w:p>
+    <w:p>
+      <w:pPr>
+        <w:rPr>
+          <w:rFonts w:cstheme="minorHAnsi"/>
+          <w:color w:val="000000" w:themeColor="text1"/>
+          <w:sz w:val="28"/>
+          <w:szCs w:val="28"/>
+          <w:shd w:val="clear" w:color="auto" w:fill="FFFFFF"/>
+          <w:lang w:val="fr-FR"/>
+        </w:rPr>
+      </w:pPr>
+    </w:p>
+    <w:p>
+      <w:pPr>
+        <w:rPr>
+          <w:rFonts w:cstheme="minorHAnsi"/>
+          <w:color w:val="000000" w:themeColor="text1"/>
+          <w:sz w:val="28"/>
+          <w:szCs w:val="28"/>
+          <w:shd w:val="clear" w:color="auto" w:fill="FFFFFF"/>
+          <w:lang w:val="fr-FR"/>
+        </w:rPr>
+      </w:pPr>
+    </w:p>
+    <w:p>
+      <w:pPr>
+        <w:jc w:val="center"/>
+        <w:rPr>
+          <w:rFonts w:cstheme="minorHAnsi"/>
+          <w:color w:val="000000" w:themeColor="text1"/>
+          <w:sz w:val="24"/>
+          <w:szCs w:val="24"/>
+          <w:shd w:val="clear" w:color="auto" w:fill="FFFFFF"/>
+          <w:lang w:val="fr-FR"/>
+        </w:rPr>
+      </w:pPr>
+      <w:r>
+        <w:rPr>
+          <w:rFonts w:cstheme="minorHAnsi"/>
+          <w:color w:val="000000" w:themeColor="text1"/>
+          <w:sz w:val="24"/>
+          <w:szCs w:val="24"/>
+          <w:shd w:val="clear" w:color="auto" w:fill="FFFFFF"/>
+          <w:lang w:val="fr-FR"/>
+        </w:rPr>
+        <w:t>Figure : Modèle en spirale</w:t>
+      </w:r>
     </w:p>
     <w:p>
       <w:pPr>
@@ -1224,9 +1477,7 @@
           <w:lang w:val="fr-FR"/>
         </w:rPr>
       </w:pPr>
-    </w:p>
-    <w:p>
-      <w:pPr>
+      <w:r>
         <w:rPr>
           <w:rFonts w:ascii="Arial" w:hAnsi="Arial" w:cs="Arial"/>
           <w:color w:val="222222"/>
@@ -1235,16 +1486,7 @@
           <w:shd w:val="clear" w:color="auto" w:fill="FFFFFF"/>
           <w:lang w:val="fr-FR"/>
         </w:rPr>
-      </w:pPr>
-      <w:r>
-        <w:rPr>
-          <w:rFonts w:ascii="Arial" w:hAnsi="Arial" w:cs="Arial"/>
-          <w:color w:val="222222"/>
-          <w:sz w:val="32"/>
-          <w:szCs w:val="32"/>
-          <w:shd w:val="clear" w:color="auto" w:fill="FFFFFF"/>
-          <w:lang w:val="fr-FR"/>
-        </w:rPr>
+        <w:lastRenderedPageBreak/>
         <w:t>Dans notre applicati</w:t>
       </w:r>
       <w:r>
@@ -1641,7 +1883,6 @@
           <w:u w:val="single"/>
           <w:lang w:val="fr-FR"/>
         </w:rPr>
-        <w:lastRenderedPageBreak/>
         <w:t>Introduction des</w:t>
       </w:r>
       <w:r>
@@ -1769,6 +2010,36 @@
           <w:lang w:val="fr-FR"/>
         </w:rPr>
       </w:pPr>
+    </w:p>
+    <w:p>
+      <w:pPr>
+        <w:rPr>
+          <w:sz w:val="40"/>
+          <w:szCs w:val="40"/>
+          <w:u w:val="single"/>
+          <w:lang w:val="fr-FR"/>
+        </w:rPr>
+      </w:pPr>
+    </w:p>
+    <w:p>
+      <w:pPr>
+        <w:rPr>
+          <w:sz w:val="40"/>
+          <w:szCs w:val="40"/>
+          <w:u w:val="single"/>
+          <w:lang w:val="fr-FR"/>
+        </w:rPr>
+      </w:pPr>
+    </w:p>
+    <w:p>
+      <w:pPr>
+        <w:rPr>
+          <w:sz w:val="40"/>
+          <w:szCs w:val="40"/>
+          <w:u w:val="single"/>
+          <w:lang w:val="fr-FR"/>
+        </w:rPr>
+      </w:pPr>
       <w:r>
         <w:rPr>
           <w:sz w:val="36"/>
@@ -1776,6 +2047,7 @@
           <w:u w:val="single"/>
           <w:lang w:val="fr-FR"/>
         </w:rPr>
+        <w:lastRenderedPageBreak/>
         <w:t>2.</w:t>
       </w:r>
       <w:r>
@@ -1852,7 +2124,7 @@
                     <pic:cNvPicPr/>
                   </pic:nvPicPr>
                   <pic:blipFill>
-                    <a:blip r:embed="rId9" cstate="print">
+                    <a:blip r:embed="rId10" cstate="print">
                       <a:extLst>
                         <a:ext uri="{28A0092B-C50C-407E-A947-70E740481C1C}">
                           <a14:useLocalDpi xmlns:a14="http://schemas.microsoft.com/office/drawing/2010/main" val="0"/>
@@ -2221,7 +2493,7 @@
         </w:rPr>
         <w:t>Il s’agit de préparer l’implémentation dans un </w:t>
       </w:r>
-      <w:hyperlink r:id="rId10" w:history="1">
+      <w:hyperlink r:id="rId11" w:history="1">
         <w:r>
           <w:rPr>
             <w:rStyle w:val="Lienhypertexte"/>
@@ -2364,7 +2636,6 @@
           <w:szCs w:val="28"/>
           <w:lang w:val="fr-FR"/>
         </w:rPr>
-        <w:lastRenderedPageBreak/>
         <w:t>Nous avons utilisé le logiciel Power AMC pour modéliser le diagramme</w:t>
       </w:r>
     </w:p>
@@ -2464,156 +2735,7 @@
     </w:p>
     <w:p>
       <w:pPr>
-        <w:rPr>
-          <w:sz w:val="28"/>
-          <w:szCs w:val="28"/>
-          <w:lang w:val="fr-FR"/>
-        </w:rPr>
-      </w:pPr>
-    </w:p>
-    <w:p>
-      <w:pPr>
-        <w:rPr>
-          <w:sz w:val="28"/>
-          <w:szCs w:val="28"/>
-          <w:u w:val="single"/>
-          <w:lang w:val="fr-FR"/>
-        </w:rPr>
-      </w:pPr>
-    </w:p>
-    <w:p>
-      <w:pPr>
-        <w:rPr>
-          <w:sz w:val="28"/>
-          <w:szCs w:val="28"/>
-          <w:lang w:val="fr-FR"/>
-        </w:rPr>
-      </w:pPr>
-    </w:p>
-    <w:p>
-      <w:pPr>
-        <w:rPr>
-          <w:sz w:val="28"/>
-          <w:szCs w:val="28"/>
-          <w:lang w:val="fr-FR"/>
-        </w:rPr>
-      </w:pPr>
-    </w:p>
-    <w:p>
-      <w:pPr>
-        <w:rPr>
-          <w:sz w:val="28"/>
-          <w:szCs w:val="28"/>
-          <w:lang w:val="fr-FR"/>
-        </w:rPr>
-      </w:pPr>
-    </w:p>
-    <w:p>
-      <w:pPr>
-        <w:rPr>
-          <w:sz w:val="28"/>
-          <w:szCs w:val="28"/>
-          <w:lang w:val="fr-FR"/>
-        </w:rPr>
-      </w:pPr>
-    </w:p>
-    <w:p>
-      <w:pPr>
-        <w:rPr>
-          <w:sz w:val="28"/>
-          <w:szCs w:val="28"/>
-          <w:lang w:val="fr-FR"/>
-        </w:rPr>
-      </w:pPr>
-    </w:p>
-    <w:p>
-      <w:pPr>
-        <w:rPr>
-          <w:sz w:val="28"/>
-          <w:szCs w:val="28"/>
-          <w:lang w:val="fr-FR"/>
-        </w:rPr>
-      </w:pPr>
-    </w:p>
-    <w:p>
-      <w:pPr>
-        <w:rPr>
-          <w:sz w:val="28"/>
-          <w:szCs w:val="28"/>
-          <w:lang w:val="fr-FR"/>
-        </w:rPr>
-      </w:pPr>
-    </w:p>
-    <w:p>
-      <w:pPr>
-        <w:rPr>
-          <w:sz w:val="28"/>
-          <w:szCs w:val="28"/>
-          <w:lang w:val="fr-FR"/>
-        </w:rPr>
-      </w:pPr>
-    </w:p>
-    <w:p>
-      <w:pPr>
-        <w:rPr>
-          <w:sz w:val="28"/>
-          <w:szCs w:val="28"/>
-          <w:lang w:val="fr-FR"/>
-        </w:rPr>
-      </w:pPr>
-    </w:p>
-    <w:p>
-      <w:pPr>
-        <w:rPr>
-          <w:sz w:val="28"/>
-          <w:szCs w:val="28"/>
-          <w:lang w:val="fr-FR"/>
-        </w:rPr>
-      </w:pPr>
-    </w:p>
-    <w:p>
-      <w:pPr>
-        <w:rPr>
-          <w:sz w:val="28"/>
-          <w:szCs w:val="28"/>
-          <w:lang w:val="fr-FR"/>
-        </w:rPr>
-      </w:pPr>
-    </w:p>
-    <w:p>
-      <w:pPr>
-        <w:rPr>
-          <w:sz w:val="28"/>
-          <w:szCs w:val="28"/>
-          <w:lang w:val="fr-FR"/>
-        </w:rPr>
-      </w:pPr>
-    </w:p>
-    <w:p>
-      <w:pPr>
-        <w:rPr>
-          <w:sz w:val="28"/>
-          <w:szCs w:val="28"/>
-          <w:lang w:val="fr-FR"/>
-        </w:rPr>
-      </w:pPr>
-    </w:p>
-    <w:p>
-      <w:pPr>
-        <w:rPr>
-          <w:sz w:val="28"/>
-          <w:szCs w:val="28"/>
-          <w:lang w:val="fr-FR"/>
-        </w:rPr>
-      </w:pPr>
-    </w:p>
-    <w:p>
-      <w:pPr>
-        <w:pStyle w:val="Paragraphedeliste"/>
-        <w:numPr>
-          <w:ilvl w:val="0"/>
-          <w:numId w:val="11"/>
-        </w:numPr>
+        <w:ind w:left="360"/>
         <w:rPr>
           <w:sz w:val="40"/>
           <w:szCs w:val="40"/>
@@ -2629,6 +2751,15 @@
           <w:lang w:val="fr-FR"/>
         </w:rPr>
         <w:lastRenderedPageBreak/>
+        <w:t>4.</w:t>
+      </w:r>
+      <w:r>
+        <w:rPr>
+          <w:sz w:val="36"/>
+          <w:szCs w:val="36"/>
+          <w:u w:val="single"/>
+          <w:lang w:val="fr-FR"/>
+        </w:rPr>
         <w:t>Codage</w:t>
       </w:r>
     </w:p>
@@ -2721,7 +2852,7 @@
                     </pic:cNvPicPr>
                   </pic:nvPicPr>
                   <pic:blipFill>
-                    <a:blip r:embed="rId11" cstate="print">
+                    <a:blip r:embed="rId12" cstate="print">
                       <a:extLst>
                         <a:ext uri="{28A0092B-C50C-407E-A947-70E740481C1C}">
                           <a14:useLocalDpi xmlns:a14="http://schemas.microsoft.com/office/drawing/2010/main" val="0"/>
@@ -2872,7 +3003,7 @@
                     </pic:cNvPicPr>
                   </pic:nvPicPr>
                   <pic:blipFill>
-                    <a:blip r:embed="rId12" cstate="print">
+                    <a:blip r:embed="rId13" cstate="print">
                       <a:extLst>
                         <a:ext uri="{28A0092B-C50C-407E-A947-70E740481C1C}">
                           <a14:useLocalDpi xmlns:a14="http://schemas.microsoft.com/office/drawing/2010/main" val="0"/>
@@ -3065,7 +3196,7 @@
                     </pic:cNvPicPr>
                   </pic:nvPicPr>
                   <pic:blipFill>
-                    <a:blip r:embed="rId13" cstate="print">
+                    <a:blip r:embed="rId14" cstate="print">
                       <a:extLst>
                         <a:ext uri="{28A0092B-C50C-407E-A947-70E740481C1C}">
                           <a14:useLocalDpi xmlns:a14="http://schemas.microsoft.com/office/drawing/2010/main" val="0"/>
@@ -3257,7 +3388,7 @@
                     </pic:cNvPicPr>
                   </pic:nvPicPr>
                   <pic:blipFill>
-                    <a:blip r:embed="rId14">
+                    <a:blip r:embed="rId15">
                       <a:extLst>
                         <a:ext uri="{28A0092B-C50C-407E-A947-70E740481C1C}">
                           <a14:useLocalDpi xmlns:a14="http://schemas.microsoft.com/office/drawing/2010/main" val="0"/>
@@ -3392,7 +3523,16 @@
           <w:u w:val="single"/>
           <w:lang w:val="fr-FR"/>
         </w:rPr>
-        <w:t>7.</w:t>
+        <w:t>5</w:t>
+      </w:r>
+      <w:r>
+        <w:rPr>
+          <w:sz w:val="36"/>
+          <w:szCs w:val="36"/>
+          <w:u w:val="single"/>
+          <w:lang w:val="fr-FR"/>
+        </w:rPr>
+        <w:t>.</w:t>
       </w:r>
       <w:r>
         <w:rPr>
@@ -3476,7 +3616,7 @@
                     </pic:cNvPicPr>
                   </pic:nvPicPr>
                   <pic:blipFill>
-                    <a:blip r:embed="rId15">
+                    <a:blip r:embed="rId16">
                       <a:extLst>
                         <a:ext uri="{28A0092B-C50C-407E-A947-70E740481C1C}">
                           <a14:useLocalDpi xmlns:a14="http://schemas.microsoft.com/office/drawing/2010/main" val="0"/>
@@ -3538,6 +3678,25 @@
     <w:p>
       <w:pPr>
         <w:ind w:left="360"/>
+        <w:jc w:val="center"/>
+        <w:rPr>
+          <w:sz w:val="28"/>
+          <w:szCs w:val="28"/>
+          <w:lang w:val="fr-FR"/>
+        </w:rPr>
+      </w:pPr>
+      <w:r>
+        <w:rPr>
+          <w:sz w:val="28"/>
+          <w:szCs w:val="28"/>
+          <w:lang w:val="fr-FR"/>
+        </w:rPr>
+        <w:t>Figure : Diagramme de cas d’utilisation globale</w:t>
+      </w:r>
+    </w:p>
+    <w:p>
+      <w:pPr>
+        <w:ind w:left="360"/>
         <w:rPr>
           <w:sz w:val="36"/>
           <w:szCs w:val="36"/>
@@ -3554,17 +3713,6 @@
         </w:rPr>
         <w:t>D’après ce diagramme il y a 4 activités a prendre en considération par notre application mobile :</w:t>
       </w:r>
-    </w:p>
-    <w:p>
-      <w:pPr>
-        <w:ind w:left="360"/>
-        <w:rPr>
-          <w:sz w:val="36"/>
-          <w:szCs w:val="36"/>
-          <w:u w:val="single"/>
-          <w:lang w:val="fr-FR"/>
-        </w:rPr>
-      </w:pPr>
     </w:p>
     <w:p>
       <w:pPr>
@@ -3742,7 +3890,7 @@
                     </pic:cNvPicPr>
                   </pic:nvPicPr>
                   <pic:blipFill>
-                    <a:blip r:embed="rId16">
+                    <a:blip r:embed="rId17">
                       <a:extLst>
                         <a:ext uri="{28A0092B-C50C-407E-A947-70E740481C1C}">
                           <a14:useLocalDpi xmlns:a14="http://schemas.microsoft.com/office/drawing/2010/main" val="0"/>
@@ -3782,13 +3930,21 @@
     </w:p>
     <w:p>
       <w:pPr>
-        <w:rPr>
-          <w:sz w:val="28"/>
-          <w:szCs w:val="28"/>
-          <w:u w:val="single"/>
-          <w:lang w:val="fr-FR"/>
-        </w:rPr>
-      </w:pPr>
+        <w:jc w:val="center"/>
+        <w:rPr>
+          <w:sz w:val="28"/>
+          <w:szCs w:val="28"/>
+          <w:lang w:val="fr-FR"/>
+        </w:rPr>
+      </w:pPr>
+      <w:r>
+        <w:rPr>
+          <w:sz w:val="28"/>
+          <w:szCs w:val="28"/>
+          <w:lang w:val="fr-FR"/>
+        </w:rPr>
+        <w:t>Figure : Diagramme MCD globale</w:t>
+      </w:r>
     </w:p>
     <w:p>
       <w:pPr>
@@ -3964,25 +4120,17 @@
           <w:szCs w:val="28"/>
         </w:rPr>
         <w:drawing>
-          <wp:anchor distT="0" distB="0" distL="114300" distR="114300" simplePos="0" relativeHeight="251692032" behindDoc="1" locked="0" layoutInCell="1" allowOverlap="1" wp14:anchorId="54FA7B1D" wp14:editId="2851DF21">
+          <wp:anchor distT="0" distB="0" distL="114300" distR="114300" simplePos="0" relativeHeight="251692032" behindDoc="1" locked="0" layoutInCell="1" allowOverlap="1" wp14:anchorId="1E31B92E" wp14:editId="7499DB6C">
             <wp:simplePos x="0" y="0"/>
             <wp:positionH relativeFrom="margin">
-              <wp:align>right</wp:align>
+              <wp:posOffset>152400</wp:posOffset>
             </wp:positionH>
             <wp:positionV relativeFrom="paragraph">
-              <wp:posOffset>1744345</wp:posOffset>
+              <wp:posOffset>1747520</wp:posOffset>
             </wp:positionV>
-            <wp:extent cx="5791200" cy="4945380"/>
-            <wp:effectExtent l="0" t="0" r="0" b="7620"/>
-            <wp:wrapTight wrapText="bothSides">
-              <wp:wrapPolygon edited="0">
-                <wp:start x="0" y="0"/>
-                <wp:lineTo x="0" y="21550"/>
-                <wp:lineTo x="21529" y="21550"/>
-                <wp:lineTo x="21529" y="0"/>
-                <wp:lineTo x="0" y="0"/>
-              </wp:wrapPolygon>
-            </wp:wrapTight>
+            <wp:extent cx="5523230" cy="4716780"/>
+            <wp:effectExtent l="0" t="0" r="1270" b="7620"/>
+            <wp:wrapSquare wrapText="bothSides"/>
             <wp:docPr id="14" name="Image 14" descr="C:\Users\salim\Pictures\Screenshots\Screenshot (1567).png"/>
             <wp:cNvGraphicFramePr>
               <a:graphicFrameLocks xmlns:a="http://schemas.openxmlformats.org/drawingml/2006/main" noChangeAspect="1"/>
@@ -3997,7 +4145,7 @@
                     </pic:cNvPicPr>
                   </pic:nvPicPr>
                   <pic:blipFill>
-                    <a:blip r:embed="rId17">
+                    <a:blip r:embed="rId18">
                       <a:extLst>
                         <a:ext uri="{28A0092B-C50C-407E-A947-70E740481C1C}">
                           <a14:useLocalDpi xmlns:a14="http://schemas.microsoft.com/office/drawing/2010/main" val="0"/>
@@ -4012,7 +4160,7 @@
                   <pic:spPr bwMode="auto">
                     <a:xfrm>
                       <a:off x="0" y="0"/>
-                      <a:ext cx="5791200" cy="4945380"/>
+                      <a:ext cx="5523230" cy="4716780"/>
                     </a:xfrm>
                     <a:prstGeom prst="rect">
                       <a:avLst/>
@@ -4041,16 +4189,56 @@
           <w:szCs w:val="28"/>
           <w:lang w:val="fr-FR"/>
         </w:rPr>
-        <w:t xml:space="preserve">Une activité est la composante principale pour une application Android. Elle représente l’implémentation métier dans une application Android, permettant de gérer l’ensemble des vues et ressources. Une activité peut être avec ou sans interface utilisateur. Il est possible d’avoir plusieurs activités dans le même programme. Elle doit toujours être déclarée dans le fichier AndroidManifest.xml. Une activité n’est pas linéaire, elle est soumise à plusieurs évènements. </w:t>
-      </w:r>
-      <w:r>
+        <w:t xml:space="preserve">Une activité est la composante principale pour une application Android. Elle représente l’implémentation métier dans une application Android, permettant de gérer l’ensemble des vues et ressources. Une activité peut être avec ou sans interface utilisateur. Il est possible d’avoir plusieurs activités dans le même programme. Elle doit toujours être déclarée dans le fichier AndroidManifest.xml. Une activité n’est pas linéaire, elle est soumise à </w:t>
+      </w:r>
+    </w:p>
+    <w:p>
+      <w:pPr>
+        <w:ind w:left="360"/>
         <w:rPr>
           <w:rFonts w:cstheme="minorHAnsi"/>
           <w:sz w:val="28"/>
           <w:szCs w:val="28"/>
           <w:lang w:val="fr-FR"/>
         </w:rPr>
+      </w:pPr>
+      <w:r>
+        <w:rPr>
+          <w:rFonts w:cstheme="minorHAnsi"/>
+          <w:sz w:val="28"/>
+          <w:szCs w:val="28"/>
+          <w:lang w:val="fr-FR"/>
+        </w:rPr>
+        <w:t xml:space="preserve">plusieurs évènements. </w:t>
+      </w:r>
+      <w:r>
+        <w:rPr>
+          <w:rFonts w:cstheme="minorHAnsi"/>
+          <w:sz w:val="28"/>
+          <w:szCs w:val="28"/>
+          <w:lang w:val="fr-FR"/>
+        </w:rPr>
         <w:t>Chaque événement est représenté dans une méthode.</w:t>
+      </w:r>
+    </w:p>
+    <w:p>
+      <w:pPr>
+        <w:jc w:val="center"/>
+        <w:rPr>
+          <w:rFonts w:cstheme="minorHAnsi"/>
+          <w:sz w:val="28"/>
+          <w:szCs w:val="28"/>
+          <w:lang w:val="fr-FR"/>
+        </w:rPr>
+      </w:pPr>
+      <w:r>
+        <w:rPr>
+          <w:rFonts w:cstheme="minorHAnsi"/>
+          <w:sz w:val="28"/>
+          <w:szCs w:val="28"/>
+          <w:lang w:val="fr-FR"/>
+        </w:rPr>
+        <w:t>Figure : Cycle de vie d’une activité</w:t>
       </w:r>
     </w:p>
     <w:p>
@@ -4230,17 +4418,13 @@
       </w:pPr>
       <w:r>
         <w:rPr>
-          <w:rFonts w:eastAsia="Times New Roman" w:cstheme="minorHAnsi"/>
           <w:noProof/>
-          <w:color w:val="333333"/>
-          <w:sz w:val="27"/>
-          <w:szCs w:val="27"/>
         </w:rPr>
         <w:drawing>
-          <wp:inline distT="0" distB="0" distL="0" distR="0" wp14:anchorId="7B9E7D08" wp14:editId="1DFE2A4C">
-            <wp:extent cx="6073140" cy="4149725"/>
-            <wp:effectExtent l="0" t="0" r="3810" b="3175"/>
-            <wp:docPr id="5" name="Image 5"/>
+          <wp:inline distT="0" distB="0" distL="0" distR="0">
+            <wp:extent cx="5387340" cy="4033097"/>
+            <wp:effectExtent l="0" t="0" r="3810" b="5715"/>
+            <wp:docPr id="24" name="Image 24" descr="Création d&amp;#39;un fragment - Xamarin | Microsoft Docs"/>
             <wp:cNvGraphicFramePr>
               <a:graphicFrameLocks xmlns:a="http://schemas.openxmlformats.org/drawingml/2006/main" noChangeAspect="1"/>
             </wp:cNvGraphicFramePr>
@@ -4248,23 +4432,36 @@
               <a:graphicData uri="http://schemas.openxmlformats.org/drawingml/2006/picture">
                 <pic:pic xmlns:pic="http://schemas.openxmlformats.org/drawingml/2006/picture">
                   <pic:nvPicPr>
-                    <pic:cNvPr id="1" name=""/>
-                    <pic:cNvPicPr/>
+                    <pic:cNvPr id="0" name="Picture 4" descr="Création d&amp;#39;un fragment - Xamarin | Microsoft Docs"/>
+                    <pic:cNvPicPr>
+                      <a:picLocks noChangeAspect="1" noChangeArrowheads="1"/>
+                    </pic:cNvPicPr>
                   </pic:nvPicPr>
                   <pic:blipFill>
-                    <a:blip r:embed="rId18"/>
+                    <a:blip r:embed="rId19">
+                      <a:extLst>
+                        <a:ext uri="{28A0092B-C50C-407E-A947-70E740481C1C}">
+                          <a14:useLocalDpi xmlns:a14="http://schemas.microsoft.com/office/drawing/2010/main" val="0"/>
+                        </a:ext>
+                      </a:extLst>
+                    </a:blip>
+                    <a:srcRect/>
                     <a:stretch>
                       <a:fillRect/>
                     </a:stretch>
                   </pic:blipFill>
-                  <pic:spPr>
+                  <pic:spPr bwMode="auto">
                     <a:xfrm>
                       <a:off x="0" y="0"/>
-                      <a:ext cx="6074056" cy="4150351"/>
+                      <a:ext cx="5435221" cy="4068942"/>
                     </a:xfrm>
                     <a:prstGeom prst="rect">
                       <a:avLst/>
                     </a:prstGeom>
+                    <a:noFill/>
+                    <a:ln>
+                      <a:noFill/>
+                    </a:ln>
                   </pic:spPr>
                 </pic:pic>
               </a:graphicData>
@@ -4277,6 +4474,7 @@
       <w:pPr>
         <w:shd w:val="clear" w:color="auto" w:fill="FFFFFF"/>
         <w:spacing w:after="240" w:line="390" w:lineRule="atLeast"/>
+        <w:jc w:val="center"/>
         <w:textAlignment w:val="baseline"/>
         <w:rPr>
           <w:rFonts w:eastAsia="Times New Roman" w:cstheme="minorHAnsi"/>
@@ -4286,6 +4484,16 @@
           <w:lang w:val="fr-FR"/>
         </w:rPr>
       </w:pPr>
+      <w:r>
+        <w:rPr>
+          <w:rFonts w:eastAsia="Times New Roman" w:cstheme="minorHAnsi"/>
+          <w:color w:val="333333"/>
+          <w:sz w:val="27"/>
+          <w:szCs w:val="27"/>
+          <w:lang w:val="fr-FR"/>
+        </w:rPr>
+        <w:t>Figure : Cycle de vie d’un fragment</w:t>
+      </w:r>
     </w:p>
     <w:p>
       <w:pPr>
@@ -4502,7 +4710,7 @@
                     </pic:cNvPicPr>
                   </pic:nvPicPr>
                   <pic:blipFill>
-                    <a:blip r:embed="rId19">
+                    <a:blip r:embed="rId20">
                       <a:extLst>
                         <a:ext uri="{28A0092B-C50C-407E-A947-70E740481C1C}">
                           <a14:useLocalDpi xmlns:a14="http://schemas.microsoft.com/office/drawing/2010/main" val="0"/>
@@ -4536,6 +4744,30 @@
     </w:p>
     <w:p>
       <w:pPr>
+        <w:jc w:val="center"/>
+        <w:rPr>
+          <w:rFonts w:ascii="Arial" w:hAnsi="Arial" w:cs="Arial"/>
+          <w:color w:val="222222"/>
+          <w:sz w:val="28"/>
+          <w:szCs w:val="28"/>
+          <w:shd w:val="clear" w:color="auto" w:fill="FFFFFF"/>
+          <w:lang w:val="fr-FR"/>
+        </w:rPr>
+      </w:pPr>
+      <w:r>
+        <w:rPr>
+          <w:rFonts w:ascii="Arial" w:hAnsi="Arial" w:cs="Arial"/>
+          <w:color w:val="222222"/>
+          <w:sz w:val="28"/>
+          <w:szCs w:val="28"/>
+          <w:shd w:val="clear" w:color="auto" w:fill="FFFFFF"/>
+          <w:lang w:val="fr-FR"/>
+        </w:rPr>
+        <w:t>Figure : Diagramme cas d’utilisation</w:t>
+      </w:r>
+    </w:p>
+    <w:p>
+      <w:pPr>
         <w:rPr>
           <w:rFonts w:ascii="Arial" w:hAnsi="Arial" w:cs="Arial"/>
           <w:color w:val="222222"/>
@@ -4613,20 +4845,112 @@
       </w:pPr>
       <w:r>
         <w:rPr>
+          <w:sz w:val="24"/>
+          <w:szCs w:val="24"/>
+          <w:lang w:val="fr-FR"/>
+        </w:rPr>
+        <w:t>*UML pour la page</w:t>
+      </w:r>
+      <w:r>
+        <w:rPr>
+          <w:sz w:val="24"/>
+          <w:szCs w:val="24"/>
+          <w:lang w:val="fr-FR"/>
+        </w:rPr>
+        <w:t xml:space="preserve"> de « SignUp »</w:t>
+      </w:r>
+      <w:r>
+        <w:rPr>
+          <w:sz w:val="24"/>
+          <w:szCs w:val="24"/>
+          <w:lang w:val="fr-FR"/>
+        </w:rPr>
+        <w:t> :</w:t>
+      </w:r>
+    </w:p>
+    <w:p>
+      <w:pPr>
+        <w:tabs>
+          <w:tab w:val="left" w:pos="7212"/>
+        </w:tabs>
+        <w:rPr>
+          <w:sz w:val="24"/>
+          <w:szCs w:val="24"/>
+          <w:lang w:val="fr-FR"/>
+        </w:rPr>
+      </w:pPr>
+      <w:r>
+        <w:rPr>
+          <w:sz w:val="24"/>
+          <w:szCs w:val="24"/>
+          <w:lang w:val="fr-FR"/>
+        </w:rPr>
+        <w:t>Dans cette partie l’utilisateur créer un compte.</w:t>
+      </w:r>
+      <w:r>
+        <w:rPr>
+          <w:sz w:val="24"/>
+          <w:szCs w:val="24"/>
+          <w:lang w:val="fr-FR"/>
+        </w:rPr>
+        <w:tab/>
+      </w:r>
+    </w:p>
+    <w:p>
+      <w:pPr>
+        <w:rPr>
+          <w:sz w:val="24"/>
+          <w:szCs w:val="24"/>
+          <w:lang w:val="fr-FR"/>
+        </w:rPr>
+      </w:pPr>
+    </w:p>
+    <w:p>
+      <w:pPr>
+        <w:rPr>
+          <w:rFonts w:ascii="Arial" w:hAnsi="Arial" w:cs="Arial"/>
+          <w:color w:val="222222"/>
+          <w:sz w:val="40"/>
+          <w:szCs w:val="40"/>
+          <w:shd w:val="clear" w:color="auto" w:fill="FFFFFF"/>
+          <w:lang w:val="fr-FR"/>
+        </w:rPr>
+      </w:pPr>
+    </w:p>
+    <w:p>
+      <w:pPr>
+        <w:rPr>
+          <w:sz w:val="32"/>
+          <w:szCs w:val="32"/>
+          <w:lang w:val="fr-FR"/>
+        </w:rPr>
+      </w:pPr>
+    </w:p>
+    <w:p>
+      <w:pPr>
+        <w:rPr>
+          <w:sz w:val="32"/>
+          <w:szCs w:val="32"/>
+          <w:lang w:val="fr-FR"/>
+        </w:rPr>
+      </w:pPr>
+      <w:r>
+        <w:rPr>
           <w:noProof/>
           <w:sz w:val="24"/>
           <w:szCs w:val="24"/>
         </w:rPr>
+        <w:lastRenderedPageBreak/>
         <w:drawing>
-          <wp:anchor distT="0" distB="0" distL="114300" distR="114300" simplePos="0" relativeHeight="251658240" behindDoc="1" locked="0" layoutInCell="1" allowOverlap="1" wp14:anchorId="387FEC97" wp14:editId="1EA41CD9">
+          <wp:anchor distT="0" distB="0" distL="114300" distR="114300" simplePos="0" relativeHeight="251658240" behindDoc="1" locked="0" layoutInCell="1" allowOverlap="1" wp14:anchorId="161702E1" wp14:editId="0BD61E79">
             <wp:simplePos x="0" y="0"/>
-            <wp:positionH relativeFrom="column">
-              <wp:posOffset>2926080</wp:posOffset>
+            <wp:positionH relativeFrom="margin">
+              <wp:posOffset>1257300</wp:posOffset>
             </wp:positionH>
             <wp:positionV relativeFrom="paragraph">
-              <wp:posOffset>6985</wp:posOffset>
+              <wp:posOffset>-60960</wp:posOffset>
             </wp:positionV>
-            <wp:extent cx="3434080" cy="4069080"/>
+            <wp:extent cx="3086813" cy="3657600"/>
             <wp:effectExtent l="0" t="0" r="0" b="0"/>
             <wp:wrapNone/>
             <wp:docPr id="1" name="Image 1" descr="C:\Users\salim\Documents\+PFE\+Conception\UML\Signup_Diagram.png"/>
@@ -4643,7 +4967,7 @@
                     </pic:cNvPicPr>
                   </pic:nvPicPr>
                   <pic:blipFill>
-                    <a:blip r:embed="rId20">
+                    <a:blip r:embed="rId21">
                       <a:extLst>
                         <a:ext uri="{28A0092B-C50C-407E-A947-70E740481C1C}">
                           <a14:useLocalDpi xmlns:a14="http://schemas.microsoft.com/office/drawing/2010/main" val="0"/>
@@ -4658,7 +4982,7 @@
                   <pic:spPr bwMode="auto">
                     <a:xfrm>
                       <a:off x="0" y="0"/>
-                      <a:ext cx="3434080" cy="4069080"/>
+                      <a:ext cx="3092748" cy="3664633"/>
                     </a:xfrm>
                     <a:prstGeom prst="rect">
                       <a:avLst/>
@@ -4674,71 +4998,12 @@
             <wp14:sizeRelH relativeFrom="margin">
               <wp14:pctWidth>0</wp14:pctWidth>
             </wp14:sizeRelH>
+            <wp14:sizeRelV relativeFrom="margin">
+              <wp14:pctHeight>0</wp14:pctHeight>
+            </wp14:sizeRelV>
           </wp:anchor>
         </w:drawing>
       </w:r>
-      <w:r>
-        <w:rPr>
-          <w:sz w:val="24"/>
-          <w:szCs w:val="24"/>
-          <w:lang w:val="fr-FR"/>
-        </w:rPr>
-        <w:t>*UML pour la page</w:t>
-      </w:r>
-      <w:r>
-        <w:rPr>
-          <w:sz w:val="24"/>
-          <w:szCs w:val="24"/>
-          <w:lang w:val="fr-FR"/>
-        </w:rPr>
-        <w:t xml:space="preserve"> de « SignUp »</w:t>
-      </w:r>
-      <w:r>
-        <w:rPr>
-          <w:sz w:val="24"/>
-          <w:szCs w:val="24"/>
-          <w:lang w:val="fr-FR"/>
-        </w:rPr>
-        <w:t> :</w:t>
-      </w:r>
-    </w:p>
-    <w:p>
-      <w:pPr>
-        <w:rPr>
-          <w:sz w:val="24"/>
-          <w:szCs w:val="24"/>
-          <w:lang w:val="fr-FR"/>
-        </w:rPr>
-      </w:pPr>
-      <w:r>
-        <w:rPr>
-          <w:sz w:val="24"/>
-          <w:szCs w:val="24"/>
-          <w:lang w:val="fr-FR"/>
-        </w:rPr>
-        <w:t>Dans cette partie l’utilisateur créer un compte.</w:t>
-      </w:r>
-    </w:p>
-    <w:p>
-      <w:pPr>
-        <w:rPr>
-          <w:sz w:val="24"/>
-          <w:szCs w:val="24"/>
-          <w:lang w:val="fr-FR"/>
-        </w:rPr>
-      </w:pPr>
-    </w:p>
-    <w:p>
-      <w:pPr>
-        <w:rPr>
-          <w:rFonts w:ascii="Arial" w:hAnsi="Arial" w:cs="Arial"/>
-          <w:color w:val="222222"/>
-          <w:sz w:val="40"/>
-          <w:szCs w:val="40"/>
-          <w:shd w:val="clear" w:color="auto" w:fill="FFFFFF"/>
-          <w:lang w:val="fr-FR"/>
-        </w:rPr>
-      </w:pPr>
     </w:p>
     <w:p>
       <w:pPr>
@@ -4766,6 +5031,97 @@
           <w:lang w:val="fr-FR"/>
         </w:rPr>
       </w:pPr>
+    </w:p>
+    <w:p>
+      <w:pPr>
+        <w:rPr>
+          <w:sz w:val="32"/>
+          <w:szCs w:val="32"/>
+          <w:lang w:val="fr-FR"/>
+        </w:rPr>
+      </w:pPr>
+    </w:p>
+    <w:p>
+      <w:pPr>
+        <w:rPr>
+          <w:sz w:val="32"/>
+          <w:szCs w:val="32"/>
+          <w:lang w:val="fr-FR"/>
+        </w:rPr>
+      </w:pPr>
+    </w:p>
+    <w:p>
+      <w:pPr>
+        <w:rPr>
+          <w:sz w:val="32"/>
+          <w:szCs w:val="32"/>
+          <w:lang w:val="fr-FR"/>
+        </w:rPr>
+      </w:pPr>
+    </w:p>
+    <w:p>
+      <w:pPr>
+        <w:rPr>
+          <w:sz w:val="32"/>
+          <w:szCs w:val="32"/>
+          <w:lang w:val="fr-FR"/>
+        </w:rPr>
+      </w:pPr>
+    </w:p>
+    <w:p>
+      <w:pPr>
+        <w:rPr>
+          <w:sz w:val="32"/>
+          <w:szCs w:val="32"/>
+          <w:lang w:val="fr-FR"/>
+        </w:rPr>
+      </w:pPr>
+    </w:p>
+    <w:p>
+      <w:pPr>
+        <w:rPr>
+          <w:sz w:val="32"/>
+          <w:szCs w:val="32"/>
+          <w:lang w:val="fr-FR"/>
+        </w:rPr>
+      </w:pPr>
+    </w:p>
+    <w:p>
+      <w:pPr>
+        <w:jc w:val="center"/>
+        <w:rPr>
+          <w:sz w:val="28"/>
+          <w:szCs w:val="28"/>
+          <w:lang w:val="fr-FR"/>
+        </w:rPr>
+      </w:pPr>
+      <w:r>
+        <w:rPr>
+          <w:sz w:val="28"/>
+          <w:szCs w:val="28"/>
+          <w:lang w:val="fr-FR"/>
+        </w:rPr>
+        <w:t>Figure :</w:t>
+      </w:r>
+      <w:r>
+        <w:rPr>
+          <w:sz w:val="28"/>
+          <w:szCs w:val="28"/>
+          <w:lang w:val="fr-FR"/>
+        </w:rPr>
+        <w:t xml:space="preserve"> UML pour la page « SignUp »</w:t>
+      </w:r>
+      <w:bookmarkStart w:id="0" w:name="_GoBack"/>
+      <w:bookmarkEnd w:id="0"/>
+    </w:p>
+    <w:p>
+      <w:pPr>
+        <w:rPr>
+          <w:sz w:val="32"/>
+          <w:szCs w:val="32"/>
+          <w:lang w:val="fr-FR"/>
+        </w:rPr>
+      </w:pPr>
       <w:r>
         <w:rPr>
           <w:noProof/>
@@ -4773,15 +5129,14 @@
           <w:szCs w:val="24"/>
           <w:u w:val="single"/>
         </w:rPr>
-        <w:lastRenderedPageBreak/>
         <w:drawing>
-          <wp:anchor distT="0" distB="0" distL="114300" distR="114300" simplePos="0" relativeHeight="251669504" behindDoc="1" locked="0" layoutInCell="1" allowOverlap="1" wp14:anchorId="7C9B10BD" wp14:editId="63DE19A5">
+          <wp:anchor distT="0" distB="0" distL="114300" distR="114300" simplePos="0" relativeHeight="251669504" behindDoc="1" locked="0" layoutInCell="1" allowOverlap="1" wp14:anchorId="5563AA02" wp14:editId="6B7DEBDC">
             <wp:simplePos x="0" y="0"/>
             <wp:positionH relativeFrom="margin">
-              <wp:posOffset>3581400</wp:posOffset>
+              <wp:posOffset>3169920</wp:posOffset>
             </wp:positionH>
             <wp:positionV relativeFrom="paragraph">
-              <wp:posOffset>-70485</wp:posOffset>
+              <wp:posOffset>129540</wp:posOffset>
             </wp:positionV>
             <wp:extent cx="2750820" cy="3665220"/>
             <wp:effectExtent l="0" t="0" r="0" b="0"/>
@@ -4808,7 +5163,7 @@
                     </pic:cNvPicPr>
                   </pic:nvPicPr>
                   <pic:blipFill>
-                    <a:blip r:embed="rId21">
+                    <a:blip r:embed="rId22">
                       <a:extLst>
                         <a:ext uri="{28A0092B-C50C-407E-A947-70E740481C1C}">
                           <a14:useLocalDpi xmlns:a14="http://schemas.microsoft.com/office/drawing/2010/main" val="0"/>
@@ -4954,11 +5309,35 @@
     <w:p>
       <w:pPr>
         <w:rPr>
-          <w:sz w:val="32"/>
-          <w:szCs w:val="32"/>
-          <w:lang w:val="fr-FR"/>
-        </w:rPr>
-      </w:pPr>
+          <w:sz w:val="28"/>
+          <w:szCs w:val="28"/>
+          <w:lang w:val="fr-FR"/>
+        </w:rPr>
+      </w:pPr>
+      <w:r>
+        <w:rPr>
+          <w:sz w:val="28"/>
+          <w:szCs w:val="28"/>
+          <w:lang w:val="fr-FR"/>
+        </w:rPr>
+        <w:t xml:space="preserve">                                                                  </w:t>
+      </w:r>
+      <w:r>
+        <w:rPr>
+          <w:sz w:val="28"/>
+          <w:szCs w:val="28"/>
+          <w:lang w:val="fr-FR"/>
+        </w:rPr>
+        <w:t xml:space="preserve">               </w:t>
+      </w:r>
+      <w:r>
+        <w:rPr>
+          <w:sz w:val="28"/>
+          <w:szCs w:val="28"/>
+          <w:lang w:val="fr-FR"/>
+        </w:rPr>
+        <w:t>Figure :UML pour la page « Login »</w:t>
+      </w:r>
     </w:p>
     <w:p>
       <w:pPr>
@@ -4976,31 +5355,154 @@
       </w:pPr>
       <w:r>
         <w:rPr>
+          <w:sz w:val="32"/>
+          <w:szCs w:val="32"/>
+          <w:u w:val="single"/>
+          <w:lang w:val="fr-FR"/>
+        </w:rPr>
+        <w:lastRenderedPageBreak/>
+        <w:t>Design</w:t>
+      </w:r>
+      <w:r>
+        <w:rPr>
+          <w:sz w:val="32"/>
+          <w:szCs w:val="32"/>
+          <w:u w:val="single"/>
+          <w:lang w:val="fr-FR"/>
+        </w:rPr>
+        <w:t> :</w:t>
+      </w:r>
+    </w:p>
+    <w:p>
+      <w:pPr>
+        <w:rPr>
+          <w:rFonts w:asciiTheme="minorBidi" w:hAnsiTheme="minorBidi"/>
+          <w:sz w:val="24"/>
+          <w:szCs w:val="24"/>
+          <w:lang w:val="fr-FR"/>
+        </w:rPr>
+      </w:pPr>
+      <w:r>
+        <w:rPr>
+          <w:rFonts w:asciiTheme="minorBidi" w:hAnsiTheme="minorBidi"/>
+          <w:sz w:val="24"/>
+          <w:szCs w:val="24"/>
+          <w:lang w:val="fr-FR"/>
+        </w:rPr>
+        <w:t>Nous avons utilisé pour la partie design « Figma</w:t>
+      </w:r>
+      <w:r>
+        <w:rPr>
+          <w:rFonts w:asciiTheme="minorBidi" w:hAnsiTheme="minorBidi"/>
+          <w:sz w:val="24"/>
+          <w:szCs w:val="24"/>
+          <w:lang w:val="fr-FR"/>
+        </w:rPr>
+        <w:t>.com</w:t>
+      </w:r>
+      <w:r>
+        <w:rPr>
+          <w:rFonts w:asciiTheme="minorBidi" w:hAnsiTheme="minorBidi"/>
+          <w:sz w:val="24"/>
+          <w:szCs w:val="24"/>
+          <w:lang w:val="fr-FR"/>
+        </w:rPr>
+        <w:t>» :</w:t>
+      </w:r>
+    </w:p>
+    <w:p>
+      <w:pPr>
+        <w:jc w:val="both"/>
+        <w:rPr>
+          <w:rFonts w:ascii="Arial" w:hAnsi="Arial" w:cs="Arial"/>
+          <w:color w:val="4D5156"/>
+          <w:sz w:val="24"/>
+          <w:szCs w:val="24"/>
+          <w:shd w:val="clear" w:color="auto" w:fill="FFFFFF"/>
+          <w:lang w:val="fr-FR"/>
+        </w:rPr>
+      </w:pPr>
+      <w:r>
+        <w:rPr>
+          <w:rFonts w:ascii="Arial" w:hAnsi="Arial" w:cs="Arial"/>
+          <w:color w:val="4D5156"/>
+          <w:sz w:val="24"/>
+          <w:szCs w:val="24"/>
+          <w:shd w:val="clear" w:color="auto" w:fill="FFFFFF"/>
+          <w:lang w:val="fr-FR"/>
+        </w:rPr>
+        <w:t>Figma est un éditeur de graphiques vectoriels et un outil de prototypage. Il est principalement basé sur le web, avec des fonctionnalités hors ligne supplémentaires activées par des applications de bureau pour macOS et Windows.</w:t>
+      </w:r>
+    </w:p>
+    <w:p>
+      <w:pPr>
+        <w:jc w:val="both"/>
+        <w:rPr>
+          <w:rFonts w:ascii="Arial" w:hAnsi="Arial" w:cs="Arial"/>
+          <w:color w:val="4D5156"/>
+          <w:sz w:val="24"/>
+          <w:szCs w:val="24"/>
+          <w:shd w:val="clear" w:color="auto" w:fill="FFFFFF"/>
+          <w:lang w:val="fr-FR"/>
+        </w:rPr>
+      </w:pPr>
+      <w:r>
+        <w:rPr>
+          <w:rFonts w:ascii="Arial" w:hAnsi="Arial" w:cs="Arial"/>
+          <w:color w:val="4D5156"/>
+          <w:sz w:val="24"/>
+          <w:szCs w:val="24"/>
+          <w:shd w:val="clear" w:color="auto" w:fill="FFFFFF"/>
+          <w:lang w:val="fr-FR"/>
+        </w:rPr>
+        <w:t xml:space="preserve">Pour lancer l’application il faut créer un compte dans l’activité Connexion lors de clique sur le bouton « Signup » il faut créer un « User ID » et « Password » selon </w:t>
+      </w:r>
+      <w:r>
+        <w:rPr>
+          <w:rFonts w:ascii="Arial" w:hAnsi="Arial" w:cs="Arial"/>
+          <w:color w:val="4D5156"/>
+          <w:sz w:val="24"/>
+          <w:szCs w:val="24"/>
+          <w:shd w:val="clear" w:color="auto" w:fill="FFFFFF"/>
+          <w:lang w:val="fr-FR"/>
+        </w:rPr>
+        <w:t>les conditions Ci-dessous la figure de l’activité Connexion :</w:t>
+      </w:r>
+    </w:p>
+    <w:p>
+      <w:pPr>
+        <w:jc w:val="both"/>
+        <w:rPr>
+          <w:rFonts w:ascii="Arial" w:hAnsi="Arial" w:cs="Arial"/>
+          <w:color w:val="4D5156"/>
+          <w:sz w:val="24"/>
+          <w:szCs w:val="24"/>
+          <w:shd w:val="clear" w:color="auto" w:fill="FFFFFF"/>
+          <w:lang w:val="fr-FR"/>
+        </w:rPr>
+      </w:pPr>
+      <w:r>
+        <w:rPr>
+          <w:rFonts w:ascii="Arial" w:hAnsi="Arial" w:cs="Arial"/>
           <w:noProof/>
-          <w:sz w:val="24"/>
-          <w:szCs w:val="24"/>
+          <w:color w:val="4D5156"/>
+          <w:sz w:val="24"/>
+          <w:szCs w:val="24"/>
+          <w:shd w:val="clear" w:color="auto" w:fill="FFFFFF"/>
         </w:rPr>
         <w:drawing>
-          <wp:anchor distT="0" distB="0" distL="114300" distR="114300" simplePos="0" relativeHeight="251660288" behindDoc="1" locked="0" layoutInCell="1" allowOverlap="1" wp14:anchorId="0FB4084B" wp14:editId="08AED308">
+          <wp:anchor distT="0" distB="0" distL="114300" distR="114300" simplePos="0" relativeHeight="251698176" behindDoc="1" locked="0" layoutInCell="1" allowOverlap="1" wp14:anchorId="6566DA82" wp14:editId="35D99C32">
             <wp:simplePos x="0" y="0"/>
             <wp:positionH relativeFrom="column">
-              <wp:posOffset>3581400</wp:posOffset>
+              <wp:posOffset>952500</wp:posOffset>
             </wp:positionH>
             <wp:positionV relativeFrom="paragraph">
-              <wp:posOffset>-109855</wp:posOffset>
+              <wp:posOffset>200660</wp:posOffset>
             </wp:positionV>
-            <wp:extent cx="3053606" cy="4035425"/>
-            <wp:effectExtent l="0" t="0" r="0" b="3175"/>
-            <wp:wrapTight wrapText="bothSides">
-              <wp:wrapPolygon edited="0">
-                <wp:start x="0" y="0"/>
-                <wp:lineTo x="0" y="21515"/>
-                <wp:lineTo x="21429" y="21515"/>
-                <wp:lineTo x="21429" y="0"/>
-                <wp:lineTo x="0" y="0"/>
-              </wp:wrapPolygon>
-            </wp:wrapTight>
-            <wp:docPr id="3" name="Image 3"/>
+            <wp:extent cx="3261360" cy="4862195"/>
+            <wp:effectExtent l="0" t="0" r="0" b="0"/>
+            <wp:wrapSquare wrapText="bothSides"/>
+            <wp:docPr id="25" name="Image 25" descr="C:\Users\salim\Pictures\Screenshots\Screenshot (1571).png"/>
             <wp:cNvGraphicFramePr>
               <a:graphicFrameLocks xmlns:a="http://schemas.openxmlformats.org/drawingml/2006/main" noChangeAspect="1"/>
             </wp:cNvGraphicFramePr>
@@ -5008,29 +5510,36 @@
               <a:graphicData uri="http://schemas.openxmlformats.org/drawingml/2006/picture">
                 <pic:pic xmlns:pic="http://schemas.openxmlformats.org/drawingml/2006/picture">
                   <pic:nvPicPr>
-                    <pic:cNvPr id="1" name=""/>
-                    <pic:cNvPicPr/>
+                    <pic:cNvPr id="0" name="Picture 1" descr="C:\Users\salim\Pictures\Screenshots\Screenshot (1571).png"/>
+                    <pic:cNvPicPr>
+                      <a:picLocks noChangeAspect="1" noChangeArrowheads="1"/>
+                    </pic:cNvPicPr>
                   </pic:nvPicPr>
                   <pic:blipFill>
-                    <a:blip r:embed="rId22">
+                    <a:blip r:embed="rId23">
                       <a:extLst>
                         <a:ext uri="{28A0092B-C50C-407E-A947-70E740481C1C}">
                           <a14:useLocalDpi xmlns:a14="http://schemas.microsoft.com/office/drawing/2010/main" val="0"/>
                         </a:ext>
                       </a:extLst>
                     </a:blip>
+                    <a:srcRect/>
                     <a:stretch>
                       <a:fillRect/>
                     </a:stretch>
                   </pic:blipFill>
-                  <pic:spPr>
+                  <pic:spPr bwMode="auto">
                     <a:xfrm>
                       <a:off x="0" y="0"/>
-                      <a:ext cx="3053606" cy="4035425"/>
+                      <a:ext cx="3261360" cy="4862195"/>
                     </a:xfrm>
                     <a:prstGeom prst="rect">
                       <a:avLst/>
                     </a:prstGeom>
+                    <a:noFill/>
+                    <a:ln>
+                      <a:noFill/>
+                    </a:ln>
                   </pic:spPr>
                 </pic:pic>
               </a:graphicData>
@@ -5046,58 +5555,25 @@
       </w:r>
       <w:r>
         <w:rPr>
-          <w:sz w:val="32"/>
-          <w:szCs w:val="32"/>
-          <w:u w:val="single"/>
-          <w:lang w:val="fr-FR"/>
-        </w:rPr>
-        <w:t>Design</w:t>
-      </w:r>
-      <w:r>
-        <w:rPr>
-          <w:sz w:val="32"/>
-          <w:szCs w:val="32"/>
-          <w:u w:val="single"/>
-          <w:lang w:val="fr-FR"/>
-        </w:rPr>
-        <w:t> :</w:t>
-      </w:r>
-    </w:p>
-    <w:p>
-      <w:pPr>
-        <w:rPr>
-          <w:rFonts w:asciiTheme="minorBidi" w:hAnsiTheme="minorBidi"/>
-          <w:sz w:val="24"/>
-          <w:szCs w:val="24"/>
-          <w:lang w:val="fr-FR"/>
-        </w:rPr>
-      </w:pPr>
-      <w:r>
-        <w:rPr>
-          <w:rFonts w:asciiTheme="minorBidi" w:hAnsiTheme="minorBidi"/>
-          <w:sz w:val="24"/>
-          <w:szCs w:val="24"/>
-          <w:lang w:val="fr-FR"/>
-        </w:rPr>
-        <w:t>Nous avons utilisé pour la partie design « Figma</w:t>
-      </w:r>
-      <w:r>
-        <w:rPr>
-          <w:rFonts w:asciiTheme="minorBidi" w:hAnsiTheme="minorBidi"/>
-          <w:sz w:val="24"/>
-          <w:szCs w:val="24"/>
-          <w:lang w:val="fr-FR"/>
-        </w:rPr>
-        <w:t>.com</w:t>
-      </w:r>
-      <w:r>
-        <w:rPr>
-          <w:rFonts w:asciiTheme="minorBidi" w:hAnsiTheme="minorBidi"/>
-          <w:sz w:val="24"/>
-          <w:szCs w:val="24"/>
-          <w:lang w:val="fr-FR"/>
-        </w:rPr>
-        <w:t>» :</w:t>
+          <w:rFonts w:ascii="Arial" w:hAnsi="Arial" w:cs="Arial"/>
+          <w:color w:val="4D5156"/>
+          <w:sz w:val="24"/>
+          <w:szCs w:val="24"/>
+          <w:shd w:val="clear" w:color="auto" w:fill="FFFFFF"/>
+          <w:lang w:val="fr-FR"/>
+        </w:rPr>
+        <w:t xml:space="preserve"> </w:t>
+      </w:r>
+      <w:r>
+        <w:rPr>
+          <w:rFonts w:ascii="Arial" w:hAnsi="Arial" w:cs="Arial"/>
+          <w:color w:val="4D5156"/>
+          <w:sz w:val="24"/>
+          <w:szCs w:val="24"/>
+          <w:shd w:val="clear" w:color="auto" w:fill="FFFFFF"/>
+          <w:lang w:val="fr-FR"/>
+        </w:rPr>
+        <w:t xml:space="preserve"> </w:t>
       </w:r>
     </w:p>
     <w:p>
@@ -5112,7 +5588,10 @@
           <w:lang w:val="fr-FR"/>
         </w:rPr>
       </w:pPr>
-      <w:r>
+    </w:p>
+    <w:p>
+      <w:pPr>
+        <w:jc w:val="both"/>
         <w:rPr>
           <w:rFonts w:ascii="Arial" w:hAnsi="Arial" w:cs="Arial"/>
           <w:color w:val="4D5156"/>
@@ -5121,8 +5600,7 @@
           <w:shd w:val="clear" w:color="auto" w:fill="FFFFFF"/>
           <w:lang w:val="fr-FR"/>
         </w:rPr>
-        <w:t>Figma est un éditeur de graphiques vectoriels et un outil de prototypage. Il est principalement basé sur le web, avec des fonctionnalités hors ligne supplémentaires activées par des applications de bureau pour macOS et Windows.</w:t>
-      </w:r>
+      </w:pPr>
     </w:p>
     <w:p>
       <w:pPr>
@@ -5136,7 +5614,10 @@
           <w:lang w:val="fr-FR"/>
         </w:rPr>
       </w:pPr>
-      <w:r>
+    </w:p>
+    <w:p>
+      <w:pPr>
+        <w:jc w:val="both"/>
         <w:rPr>
           <w:rFonts w:ascii="Arial" w:hAnsi="Arial" w:cs="Arial"/>
           <w:color w:val="4D5156"/>
@@ -5145,6 +5626,445 @@
           <w:shd w:val="clear" w:color="auto" w:fill="FFFFFF"/>
           <w:lang w:val="fr-FR"/>
         </w:rPr>
+      </w:pPr>
+    </w:p>
+    <w:p>
+      <w:pPr>
+        <w:jc w:val="both"/>
+        <w:rPr>
+          <w:rFonts w:ascii="Arial" w:hAnsi="Arial" w:cs="Arial"/>
+          <w:color w:val="4D5156"/>
+          <w:sz w:val="24"/>
+          <w:szCs w:val="24"/>
+          <w:shd w:val="clear" w:color="auto" w:fill="FFFFFF"/>
+          <w:lang w:val="fr-FR"/>
+        </w:rPr>
+      </w:pPr>
+    </w:p>
+    <w:p>
+      <w:pPr>
+        <w:jc w:val="both"/>
+        <w:rPr>
+          <w:rFonts w:ascii="Arial" w:hAnsi="Arial" w:cs="Arial"/>
+          <w:color w:val="4D5156"/>
+          <w:sz w:val="24"/>
+          <w:szCs w:val="24"/>
+          <w:shd w:val="clear" w:color="auto" w:fill="FFFFFF"/>
+          <w:lang w:val="fr-FR"/>
+        </w:rPr>
+      </w:pPr>
+    </w:p>
+    <w:p>
+      <w:pPr>
+        <w:jc w:val="both"/>
+        <w:rPr>
+          <w:rFonts w:ascii="Arial" w:hAnsi="Arial" w:cs="Arial"/>
+          <w:color w:val="4D5156"/>
+          <w:sz w:val="24"/>
+          <w:szCs w:val="24"/>
+          <w:shd w:val="clear" w:color="auto" w:fill="FFFFFF"/>
+          <w:lang w:val="fr-FR"/>
+        </w:rPr>
+      </w:pPr>
+    </w:p>
+    <w:p>
+      <w:pPr>
+        <w:jc w:val="both"/>
+        <w:rPr>
+          <w:rFonts w:ascii="Arial" w:hAnsi="Arial" w:cs="Arial"/>
+          <w:color w:val="4D5156"/>
+          <w:sz w:val="24"/>
+          <w:szCs w:val="24"/>
+          <w:shd w:val="clear" w:color="auto" w:fill="FFFFFF"/>
+          <w:lang w:val="fr-FR"/>
+        </w:rPr>
+      </w:pPr>
+    </w:p>
+    <w:p>
+      <w:pPr>
+        <w:jc w:val="both"/>
+        <w:rPr>
+          <w:rFonts w:ascii="Arial" w:hAnsi="Arial" w:cs="Arial"/>
+          <w:color w:val="4D5156"/>
+          <w:sz w:val="24"/>
+          <w:szCs w:val="24"/>
+          <w:shd w:val="clear" w:color="auto" w:fill="FFFFFF"/>
+          <w:lang w:val="fr-FR"/>
+        </w:rPr>
+      </w:pPr>
+    </w:p>
+    <w:p>
+      <w:pPr>
+        <w:jc w:val="both"/>
+        <w:rPr>
+          <w:rFonts w:ascii="Arial" w:hAnsi="Arial" w:cs="Arial"/>
+          <w:color w:val="4D5156"/>
+          <w:sz w:val="24"/>
+          <w:szCs w:val="24"/>
+          <w:shd w:val="clear" w:color="auto" w:fill="FFFFFF"/>
+          <w:lang w:val="fr-FR"/>
+        </w:rPr>
+      </w:pPr>
+    </w:p>
+    <w:p>
+      <w:pPr>
+        <w:jc w:val="both"/>
+        <w:rPr>
+          <w:rFonts w:ascii="Arial" w:hAnsi="Arial" w:cs="Arial"/>
+          <w:color w:val="4D5156"/>
+          <w:sz w:val="24"/>
+          <w:szCs w:val="24"/>
+          <w:shd w:val="clear" w:color="auto" w:fill="FFFFFF"/>
+          <w:lang w:val="fr-FR"/>
+        </w:rPr>
+      </w:pPr>
+    </w:p>
+    <w:p>
+      <w:pPr>
+        <w:jc w:val="both"/>
+        <w:rPr>
+          <w:rFonts w:ascii="Arial" w:hAnsi="Arial" w:cs="Arial"/>
+          <w:color w:val="4D5156"/>
+          <w:sz w:val="24"/>
+          <w:szCs w:val="24"/>
+          <w:shd w:val="clear" w:color="auto" w:fill="FFFFFF"/>
+          <w:lang w:val="fr-FR"/>
+        </w:rPr>
+      </w:pPr>
+    </w:p>
+    <w:p>
+      <w:pPr>
+        <w:jc w:val="both"/>
+        <w:rPr>
+          <w:rFonts w:ascii="Arial" w:hAnsi="Arial" w:cs="Arial"/>
+          <w:color w:val="4D5156"/>
+          <w:sz w:val="24"/>
+          <w:szCs w:val="24"/>
+          <w:shd w:val="clear" w:color="auto" w:fill="FFFFFF"/>
+          <w:lang w:val="fr-FR"/>
+        </w:rPr>
+      </w:pPr>
+    </w:p>
+    <w:p>
+      <w:pPr>
+        <w:jc w:val="both"/>
+        <w:rPr>
+          <w:rFonts w:ascii="Arial" w:hAnsi="Arial" w:cs="Arial"/>
+          <w:color w:val="4D5156"/>
+          <w:sz w:val="24"/>
+          <w:szCs w:val="24"/>
+          <w:shd w:val="clear" w:color="auto" w:fill="FFFFFF"/>
+          <w:lang w:val="fr-FR"/>
+        </w:rPr>
+      </w:pPr>
+    </w:p>
+    <w:p>
+      <w:pPr>
+        <w:jc w:val="both"/>
+        <w:rPr>
+          <w:rFonts w:ascii="Arial" w:hAnsi="Arial" w:cs="Arial"/>
+          <w:color w:val="4D5156"/>
+          <w:sz w:val="24"/>
+          <w:szCs w:val="24"/>
+          <w:shd w:val="clear" w:color="auto" w:fill="FFFFFF"/>
+          <w:lang w:val="fr-FR"/>
+        </w:rPr>
+      </w:pPr>
+    </w:p>
+    <w:p>
+      <w:pPr>
+        <w:jc w:val="both"/>
+        <w:rPr>
+          <w:rFonts w:ascii="Arial" w:hAnsi="Arial" w:cs="Arial"/>
+          <w:color w:val="4D5156"/>
+          <w:sz w:val="24"/>
+          <w:szCs w:val="24"/>
+          <w:shd w:val="clear" w:color="auto" w:fill="FFFFFF"/>
+          <w:lang w:val="fr-FR"/>
+        </w:rPr>
+      </w:pPr>
+    </w:p>
+    <w:p>
+      <w:pPr>
+        <w:jc w:val="both"/>
+        <w:rPr>
+          <w:rFonts w:ascii="Arial" w:hAnsi="Arial" w:cs="Arial"/>
+          <w:color w:val="4D5156"/>
+          <w:sz w:val="24"/>
+          <w:szCs w:val="24"/>
+          <w:shd w:val="clear" w:color="auto" w:fill="FFFFFF"/>
+          <w:lang w:val="fr-FR"/>
+        </w:rPr>
+      </w:pPr>
+    </w:p>
+    <w:p>
+      <w:pPr>
+        <w:rPr>
+          <w:rFonts w:ascii="Arial" w:hAnsi="Arial" w:cs="Arial"/>
+          <w:color w:val="4D5156"/>
+          <w:sz w:val="24"/>
+          <w:szCs w:val="24"/>
+          <w:shd w:val="clear" w:color="auto" w:fill="FFFFFF"/>
+          <w:lang w:val="fr-FR"/>
+        </w:rPr>
+      </w:pPr>
+      <w:r>
+        <w:rPr>
+          <w:rFonts w:ascii="Arial" w:hAnsi="Arial" w:cs="Arial"/>
+          <w:color w:val="4D5156"/>
+          <w:sz w:val="24"/>
+          <w:szCs w:val="24"/>
+          <w:shd w:val="clear" w:color="auto" w:fill="FFFFFF"/>
+          <w:lang w:val="fr-FR"/>
+        </w:rPr>
+        <w:t xml:space="preserve">                              Figure : Activité Connexion</w:t>
+      </w:r>
+    </w:p>
+    <w:p>
+      <w:pPr>
+        <w:jc w:val="both"/>
+        <w:rPr>
+          <w:rFonts w:ascii="Arial" w:hAnsi="Arial" w:cs="Arial"/>
+          <w:color w:val="4D5156"/>
+          <w:sz w:val="24"/>
+          <w:szCs w:val="24"/>
+          <w:shd w:val="clear" w:color="auto" w:fill="FFFFFF"/>
+          <w:lang w:val="fr-FR"/>
+        </w:rPr>
+      </w:pPr>
+    </w:p>
+    <w:p>
+      <w:pPr>
+        <w:jc w:val="both"/>
+        <w:rPr>
+          <w:rFonts w:ascii="Arial" w:hAnsi="Arial" w:cs="Arial"/>
+          <w:color w:val="4D5156"/>
+          <w:sz w:val="24"/>
+          <w:szCs w:val="24"/>
+          <w:shd w:val="clear" w:color="auto" w:fill="FFFFFF"/>
+          <w:lang w:val="fr-FR"/>
+        </w:rPr>
+      </w:pPr>
+    </w:p>
+    <w:p>
+      <w:pPr>
+        <w:jc w:val="both"/>
+        <w:rPr>
+          <w:rFonts w:ascii="Arial" w:hAnsi="Arial" w:cs="Arial"/>
+          <w:color w:val="4D5156"/>
+          <w:sz w:val="24"/>
+          <w:szCs w:val="24"/>
+          <w:shd w:val="clear" w:color="auto" w:fill="FFFFFF"/>
+          <w:lang w:val="fr-FR"/>
+        </w:rPr>
+      </w:pPr>
+    </w:p>
+    <w:p>
+      <w:pPr>
+        <w:jc w:val="both"/>
+        <w:rPr>
+          <w:rFonts w:ascii="Arial" w:hAnsi="Arial" w:cs="Arial"/>
+          <w:color w:val="4D5156"/>
+          <w:sz w:val="24"/>
+          <w:szCs w:val="24"/>
+          <w:u w:val="single"/>
+          <w:shd w:val="clear" w:color="auto" w:fill="FFFFFF"/>
+          <w:lang w:val="fr-FR"/>
+        </w:rPr>
+      </w:pPr>
+      <w:r>
+        <w:rPr>
+          <w:rFonts w:ascii="Arial" w:hAnsi="Arial" w:cs="Arial"/>
+          <w:color w:val="4D5156"/>
+          <w:sz w:val="24"/>
+          <w:szCs w:val="24"/>
+          <w:u w:val="single"/>
+          <w:shd w:val="clear" w:color="auto" w:fill="FFFFFF"/>
+          <w:lang w:val="fr-FR"/>
+        </w:rPr>
+        <w:t xml:space="preserve">Pour la création d’un nom utilisateur il faut respecter les règles suivantes : </w:t>
+      </w:r>
+    </w:p>
+    <w:p>
+      <w:pPr>
+        <w:jc w:val="both"/>
+        <w:rPr>
+          <w:rFonts w:ascii="Arial" w:hAnsi="Arial" w:cs="Arial"/>
+          <w:color w:val="4D5156"/>
+          <w:sz w:val="24"/>
+          <w:szCs w:val="24"/>
+          <w:shd w:val="clear" w:color="auto" w:fill="FFFFFF"/>
+          <w:lang w:val="fr-FR"/>
+        </w:rPr>
+      </w:pPr>
+      <w:r>
+        <w:rPr>
+          <w:rFonts w:ascii="Arial" w:hAnsi="Arial" w:cs="Arial"/>
+          <w:color w:val="4D5156"/>
+          <w:sz w:val="24"/>
+          <w:szCs w:val="24"/>
+          <w:shd w:val="clear" w:color="auto" w:fill="FFFFFF"/>
+          <w:lang w:val="fr-FR"/>
+        </w:rPr>
+        <w:t xml:space="preserve">- au moins 1 chiffre  </w:t>
+      </w:r>
+    </w:p>
+    <w:p>
+      <w:pPr>
+        <w:jc w:val="both"/>
+        <w:rPr>
+          <w:rFonts w:ascii="Arial" w:hAnsi="Arial" w:cs="Arial"/>
+          <w:color w:val="4D5156"/>
+          <w:sz w:val="24"/>
+          <w:szCs w:val="24"/>
+          <w:shd w:val="clear" w:color="auto" w:fill="FFFFFF"/>
+          <w:lang w:val="fr-FR"/>
+        </w:rPr>
+      </w:pPr>
+      <w:r>
+        <w:rPr>
+          <w:rFonts w:ascii="Arial" w:hAnsi="Arial" w:cs="Arial"/>
+          <w:color w:val="4D5156"/>
+          <w:sz w:val="24"/>
+          <w:szCs w:val="24"/>
+          <w:shd w:val="clear" w:color="auto" w:fill="FFFFFF"/>
+          <w:lang w:val="fr-FR"/>
+        </w:rPr>
+        <w:t xml:space="preserve">-au moins une lettre minuscule </w:t>
+      </w:r>
+    </w:p>
+    <w:p>
+      <w:pPr>
+        <w:jc w:val="both"/>
+        <w:rPr>
+          <w:rFonts w:ascii="Arial" w:hAnsi="Arial" w:cs="Arial"/>
+          <w:color w:val="4D5156"/>
+          <w:sz w:val="24"/>
+          <w:szCs w:val="24"/>
+          <w:shd w:val="clear" w:color="auto" w:fill="FFFFFF"/>
+          <w:lang w:val="fr-FR"/>
+        </w:rPr>
+      </w:pPr>
+      <w:r>
+        <w:rPr>
+          <w:rFonts w:ascii="Arial" w:hAnsi="Arial" w:cs="Arial"/>
+          <w:color w:val="4D5156"/>
+          <w:sz w:val="24"/>
+          <w:szCs w:val="24"/>
+          <w:shd w:val="clear" w:color="auto" w:fill="FFFFFF"/>
+          <w:lang w:val="fr-FR"/>
+        </w:rPr>
+        <w:t xml:space="preserve">-au moins une lettre majuscule </w:t>
+      </w:r>
+    </w:p>
+    <w:p>
+      <w:pPr>
+        <w:jc w:val="both"/>
+        <w:rPr>
+          <w:rFonts w:ascii="Arial" w:hAnsi="Arial" w:cs="Arial"/>
+          <w:color w:val="4D5156"/>
+          <w:sz w:val="24"/>
+          <w:szCs w:val="24"/>
+          <w:shd w:val="clear" w:color="auto" w:fill="FFFFFF"/>
+          <w:lang w:val="fr-FR"/>
+        </w:rPr>
+      </w:pPr>
+      <w:r>
+        <w:rPr>
+          <w:rFonts w:ascii="Arial" w:hAnsi="Arial" w:cs="Arial"/>
+          <w:color w:val="4D5156"/>
+          <w:sz w:val="24"/>
+          <w:szCs w:val="24"/>
+          <w:shd w:val="clear" w:color="auto" w:fill="FFFFFF"/>
+          <w:lang w:val="fr-FR"/>
+        </w:rPr>
+        <w:t xml:space="preserve">-n’importe quelle lettre </w:t>
+      </w:r>
+    </w:p>
+    <w:p>
+      <w:pPr>
+        <w:jc w:val="both"/>
+        <w:rPr>
+          <w:rFonts w:ascii="Arial" w:hAnsi="Arial" w:cs="Arial"/>
+          <w:color w:val="4D5156"/>
+          <w:sz w:val="24"/>
+          <w:szCs w:val="24"/>
+          <w:shd w:val="clear" w:color="auto" w:fill="FFFFFF"/>
+          <w:lang w:val="fr-FR"/>
+        </w:rPr>
+      </w:pPr>
+      <w:r>
+        <w:rPr>
+          <w:rFonts w:ascii="Arial" w:hAnsi="Arial" w:cs="Arial"/>
+          <w:color w:val="4D5156"/>
+          <w:sz w:val="24"/>
+          <w:szCs w:val="24"/>
+          <w:shd w:val="clear" w:color="auto" w:fill="FFFFFF"/>
+          <w:lang w:val="fr-FR"/>
+        </w:rPr>
+        <w:t>-pas d’espace.</w:t>
+      </w:r>
+    </w:p>
+    <w:p>
+      <w:pPr>
+        <w:jc w:val="both"/>
+        <w:rPr>
+          <w:rFonts w:ascii="Arial" w:hAnsi="Arial" w:cs="Arial"/>
+          <w:color w:val="4D5156"/>
+          <w:sz w:val="24"/>
+          <w:szCs w:val="24"/>
+          <w:shd w:val="clear" w:color="auto" w:fill="FFFFFF"/>
+          <w:lang w:val="fr-FR"/>
+        </w:rPr>
+      </w:pPr>
+      <w:r>
+        <w:rPr>
+          <w:rFonts w:ascii="Arial" w:hAnsi="Arial" w:cs="Arial"/>
+          <w:color w:val="4D5156"/>
+          <w:sz w:val="24"/>
+          <w:szCs w:val="24"/>
+          <w:shd w:val="clear" w:color="auto" w:fill="FFFFFF"/>
+          <w:lang w:val="fr-FR"/>
+        </w:rPr>
+        <w:t>-Taille entre 8 et 15 caractères.</w:t>
+      </w:r>
+    </w:p>
+    <w:p>
+      <w:pPr>
+        <w:jc w:val="both"/>
+        <w:rPr>
+          <w:rFonts w:ascii="Arial" w:hAnsi="Arial" w:cs="Arial"/>
+          <w:color w:val="4D5156"/>
+          <w:sz w:val="24"/>
+          <w:szCs w:val="24"/>
+          <w:shd w:val="clear" w:color="auto" w:fill="FFFFFF"/>
+          <w:lang w:val="fr-FR"/>
+        </w:rPr>
+      </w:pPr>
+    </w:p>
+    <w:p>
+      <w:pPr>
+        <w:jc w:val="both"/>
+        <w:rPr>
+          <w:rFonts w:ascii="Arial" w:hAnsi="Arial" w:cs="Arial"/>
+          <w:color w:val="4D5156"/>
+          <w:sz w:val="24"/>
+          <w:szCs w:val="24"/>
+          <w:u w:val="single"/>
+          <w:shd w:val="clear" w:color="auto" w:fill="FFFFFF"/>
+          <w:lang w:val="fr-FR"/>
+        </w:rPr>
+      </w:pPr>
+      <w:r>
+        <w:rPr>
+          <w:rFonts w:ascii="Arial" w:hAnsi="Arial" w:cs="Arial"/>
+          <w:color w:val="4D5156"/>
+          <w:sz w:val="24"/>
+          <w:szCs w:val="24"/>
+          <w:u w:val="single"/>
+          <w:shd w:val="clear" w:color="auto" w:fill="FFFFFF"/>
+          <w:lang w:val="fr-FR"/>
+        </w:rPr>
         <w:t>Pour la création de mot de passe sécurisé dans l’application il doit comporter :</w:t>
       </w:r>
     </w:p>
@@ -5169,9 +6089,12 @@
           <w:shd w:val="clear" w:color="auto" w:fill="FFFFFF"/>
           <w:lang w:val="fr-FR"/>
         </w:rPr>
-        <w:t xml:space="preserve">- au moins 1 chiffre </w:t>
-      </w:r>
-      <w:r>
+        <w:t xml:space="preserve">- au moins 1 chiffre  </w:t>
+      </w:r>
+    </w:p>
+    <w:p>
+      <w:pPr>
+        <w:jc w:val="both"/>
         <w:rPr>
           <w:rFonts w:ascii="Arial" w:hAnsi="Arial" w:cs="Arial"/>
           <w:color w:val="4D5156"/>
@@ -5180,7 +6103,17 @@
           <w:shd w:val="clear" w:color="auto" w:fill="FFFFFF"/>
           <w:lang w:val="fr-FR"/>
         </w:rPr>
-        <w:t xml:space="preserve"> </w:t>
+      </w:pPr>
+      <w:r>
+        <w:rPr>
+          <w:rFonts w:ascii="Arial" w:hAnsi="Arial" w:cs="Arial"/>
+          <w:color w:val="4D5156"/>
+          <w:sz w:val="24"/>
+          <w:szCs w:val="24"/>
+          <w:shd w:val="clear" w:color="auto" w:fill="FFFFFF"/>
+          <w:lang w:val="fr-FR"/>
+        </w:rPr>
+        <w:t xml:space="preserve">-au moins une lettre minuscule </w:t>
       </w:r>
     </w:p>
     <w:p>
@@ -5204,7 +6137,7 @@
           <w:shd w:val="clear" w:color="auto" w:fill="FFFFFF"/>
           <w:lang w:val="fr-FR"/>
         </w:rPr>
-        <w:t xml:space="preserve">-au moins une lettre minuscule </w:t>
+        <w:t xml:space="preserve">- uniquement des lettres minuscules et des chiffres  </w:t>
       </w:r>
     </w:p>
     <w:p>
@@ -5228,9 +6161,12 @@
           <w:shd w:val="clear" w:color="auto" w:fill="FFFFFF"/>
           <w:lang w:val="fr-FR"/>
         </w:rPr>
-        <w:t xml:space="preserve">- uniquement des lettres minuscules et des chiffres </w:t>
-      </w:r>
-      <w:r>
+        <w:t>-pas d’espace.</w:t>
+      </w:r>
+    </w:p>
+    <w:p>
+      <w:pPr>
+        <w:jc w:val="both"/>
         <w:rPr>
           <w:rFonts w:ascii="Arial" w:hAnsi="Arial" w:cs="Arial"/>
           <w:color w:val="4D5156"/>
@@ -5239,7 +6175,17 @@
           <w:shd w:val="clear" w:color="auto" w:fill="FFFFFF"/>
           <w:lang w:val="fr-FR"/>
         </w:rPr>
-        <w:t xml:space="preserve"> </w:t>
+      </w:pPr>
+      <w:r>
+        <w:rPr>
+          <w:rFonts w:ascii="Arial" w:hAnsi="Arial" w:cs="Arial"/>
+          <w:color w:val="4D5156"/>
+          <w:sz w:val="24"/>
+          <w:szCs w:val="24"/>
+          <w:shd w:val="clear" w:color="auto" w:fill="FFFFFF"/>
+          <w:lang w:val="fr-FR"/>
+        </w:rPr>
+        <w:t>-Taille entre 8 et 15 caractères.</w:t>
       </w:r>
     </w:p>
     <w:p>
@@ -5254,7 +6200,10 @@
           <w:lang w:val="fr-FR"/>
         </w:rPr>
       </w:pPr>
-      <w:r>
+    </w:p>
+    <w:p>
+      <w:pPr>
+        <w:jc w:val="both"/>
         <w:rPr>
           <w:rFonts w:ascii="Arial" w:hAnsi="Arial" w:cs="Arial"/>
           <w:color w:val="4D5156"/>
@@ -5263,8 +6212,7 @@
           <w:shd w:val="clear" w:color="auto" w:fill="FFFFFF"/>
           <w:lang w:val="fr-FR"/>
         </w:rPr>
-        <w:t>-pas d’espace.</w:t>
-      </w:r>
+      </w:pPr>
     </w:p>
     <w:p>
       <w:pPr>
@@ -5278,7 +6226,10 @@
           <w:lang w:val="fr-FR"/>
         </w:rPr>
       </w:pPr>
-      <w:r>
+    </w:p>
+    <w:p>
+      <w:pPr>
+        <w:jc w:val="both"/>
         <w:rPr>
           <w:rFonts w:ascii="Arial" w:hAnsi="Arial" w:cs="Arial"/>
           <w:color w:val="4D5156"/>
@@ -5287,8 +6238,7 @@
           <w:shd w:val="clear" w:color="auto" w:fill="FFFFFF"/>
           <w:lang w:val="fr-FR"/>
         </w:rPr>
-        <w:t>-Taille entre 8 et 15 caractères.</w:t>
-      </w:r>
+      </w:pPr>
     </w:p>
     <w:p>
       <w:pPr>
@@ -5328,7 +6278,10 @@
           <w:lang w:val="fr-FR"/>
         </w:rPr>
       </w:pPr>
-      <w:r>
+    </w:p>
+    <w:p>
+      <w:pPr>
+        <w:jc w:val="both"/>
         <w:rPr>
           <w:rFonts w:ascii="Arial" w:hAnsi="Arial" w:cs="Arial"/>
           <w:color w:val="4D5156"/>
@@ -5337,9 +6290,7 @@
           <w:shd w:val="clear" w:color="auto" w:fill="FFFFFF"/>
           <w:lang w:val="fr-FR"/>
         </w:rPr>
-        <w:lastRenderedPageBreak/>
-        <w:t xml:space="preserve">Pour la création d’un nom utilisateur il faut respecter les règles suivantes : </w:t>
-      </w:r>
+      </w:pPr>
     </w:p>
     <w:p>
       <w:pPr>
@@ -5353,7 +6304,10 @@
           <w:lang w:val="fr-FR"/>
         </w:rPr>
       </w:pPr>
-      <w:r>
+    </w:p>
+    <w:p>
+      <w:pPr>
+        <w:jc w:val="both"/>
         <w:rPr>
           <w:rFonts w:ascii="Arial" w:hAnsi="Arial" w:cs="Arial"/>
           <w:color w:val="4D5156"/>
@@ -5362,364 +6316,7 @@
           <w:shd w:val="clear" w:color="auto" w:fill="FFFFFF"/>
           <w:lang w:val="fr-FR"/>
         </w:rPr>
-        <w:t xml:space="preserve">- au moins 1 chiffre  </w:t>
-      </w:r>
-    </w:p>
-    <w:p>
-      <w:pPr>
-        <w:jc w:val="both"/>
-        <w:rPr>
-          <w:rFonts w:ascii="Arial" w:hAnsi="Arial" w:cs="Arial"/>
-          <w:color w:val="4D5156"/>
-          <w:sz w:val="24"/>
-          <w:szCs w:val="24"/>
-          <w:shd w:val="clear" w:color="auto" w:fill="FFFFFF"/>
-          <w:lang w:val="fr-FR"/>
-        </w:rPr>
-      </w:pPr>
-      <w:r>
-        <w:rPr>
-          <w:rFonts w:ascii="Arial" w:hAnsi="Arial" w:cs="Arial"/>
-          <w:color w:val="4D5156"/>
-          <w:sz w:val="24"/>
-          <w:szCs w:val="24"/>
-          <w:shd w:val="clear" w:color="auto" w:fill="FFFFFF"/>
-          <w:lang w:val="fr-FR"/>
-        </w:rPr>
-        <w:t xml:space="preserve">-au moins une lettre minuscule </w:t>
-      </w:r>
-    </w:p>
-    <w:p>
-      <w:pPr>
-        <w:jc w:val="both"/>
-        <w:rPr>
-          <w:rFonts w:ascii="Arial" w:hAnsi="Arial" w:cs="Arial"/>
-          <w:color w:val="4D5156"/>
-          <w:sz w:val="24"/>
-          <w:szCs w:val="24"/>
-          <w:shd w:val="clear" w:color="auto" w:fill="FFFFFF"/>
-          <w:lang w:val="fr-FR"/>
-        </w:rPr>
-      </w:pPr>
-      <w:r>
-        <w:rPr>
-          <w:rFonts w:ascii="Arial" w:hAnsi="Arial" w:cs="Arial"/>
-          <w:color w:val="4D5156"/>
-          <w:sz w:val="24"/>
-          <w:szCs w:val="24"/>
-          <w:shd w:val="clear" w:color="auto" w:fill="FFFFFF"/>
-          <w:lang w:val="fr-FR"/>
-        </w:rPr>
-        <w:t xml:space="preserve">-au moins une lettre majuscule </w:t>
-      </w:r>
-    </w:p>
-    <w:p>
-      <w:pPr>
-        <w:jc w:val="both"/>
-        <w:rPr>
-          <w:rFonts w:ascii="Arial" w:hAnsi="Arial" w:cs="Arial"/>
-          <w:color w:val="4D5156"/>
-          <w:sz w:val="24"/>
-          <w:szCs w:val="24"/>
-          <w:shd w:val="clear" w:color="auto" w:fill="FFFFFF"/>
-          <w:lang w:val="fr-FR"/>
-        </w:rPr>
-      </w:pPr>
-      <w:r>
-        <w:rPr>
-          <w:rFonts w:ascii="Arial" w:hAnsi="Arial" w:cs="Arial"/>
-          <w:color w:val="4D5156"/>
-          <w:sz w:val="24"/>
-          <w:szCs w:val="24"/>
-          <w:shd w:val="clear" w:color="auto" w:fill="FFFFFF"/>
-          <w:lang w:val="fr-FR"/>
-        </w:rPr>
-        <w:t xml:space="preserve">-n’importe quelle lettre </w:t>
-      </w:r>
-    </w:p>
-    <w:p>
-      <w:pPr>
-        <w:jc w:val="both"/>
-        <w:rPr>
-          <w:rFonts w:ascii="Arial" w:hAnsi="Arial" w:cs="Arial"/>
-          <w:color w:val="4D5156"/>
-          <w:sz w:val="24"/>
-          <w:szCs w:val="24"/>
-          <w:shd w:val="clear" w:color="auto" w:fill="FFFFFF"/>
-          <w:lang w:val="fr-FR"/>
-        </w:rPr>
-      </w:pPr>
-      <w:r>
-        <w:rPr>
-          <w:rFonts w:ascii="Arial" w:hAnsi="Arial" w:cs="Arial"/>
-          <w:color w:val="4D5156"/>
-          <w:sz w:val="24"/>
-          <w:szCs w:val="24"/>
-          <w:shd w:val="clear" w:color="auto" w:fill="FFFFFF"/>
-          <w:lang w:val="fr-FR"/>
-        </w:rPr>
-        <w:t>-pas d’espace.</w:t>
-      </w:r>
-    </w:p>
-    <w:p>
-      <w:pPr>
-        <w:jc w:val="both"/>
-        <w:rPr>
-          <w:rFonts w:ascii="Arial" w:hAnsi="Arial" w:cs="Arial"/>
-          <w:color w:val="4D5156"/>
-          <w:sz w:val="24"/>
-          <w:szCs w:val="24"/>
-          <w:shd w:val="clear" w:color="auto" w:fill="FFFFFF"/>
-          <w:lang w:val="fr-FR"/>
-        </w:rPr>
-      </w:pPr>
-      <w:r>
-        <w:rPr>
-          <w:rFonts w:ascii="Arial" w:hAnsi="Arial" w:cs="Arial"/>
-          <w:color w:val="4D5156"/>
-          <w:sz w:val="24"/>
-          <w:szCs w:val="24"/>
-          <w:shd w:val="clear" w:color="auto" w:fill="FFFFFF"/>
-          <w:lang w:val="fr-FR"/>
-        </w:rPr>
-        <w:t>-Taille entre 8 et 15 caractères.</w:t>
-      </w:r>
-    </w:p>
-    <w:p>
-      <w:pPr>
-        <w:jc w:val="both"/>
-        <w:rPr>
-          <w:rFonts w:ascii="Arial" w:hAnsi="Arial" w:cs="Arial"/>
-          <w:color w:val="4D5156"/>
-          <w:sz w:val="24"/>
-          <w:szCs w:val="24"/>
-          <w:shd w:val="clear" w:color="auto" w:fill="FFFFFF"/>
-          <w:lang w:val="fr-FR"/>
-        </w:rPr>
-      </w:pPr>
-    </w:p>
-    <w:p>
-      <w:pPr>
-        <w:jc w:val="both"/>
-        <w:rPr>
-          <w:rFonts w:ascii="Arial" w:hAnsi="Arial" w:cs="Arial"/>
-          <w:color w:val="4D5156"/>
-          <w:sz w:val="24"/>
-          <w:szCs w:val="24"/>
-          <w:shd w:val="clear" w:color="auto" w:fill="FFFFFF"/>
-          <w:lang w:val="fr-FR"/>
-        </w:rPr>
-      </w:pPr>
-    </w:p>
-    <w:p>
-      <w:pPr>
-        <w:jc w:val="both"/>
-        <w:rPr>
-          <w:rFonts w:ascii="Arial" w:hAnsi="Arial" w:cs="Arial"/>
-          <w:color w:val="4D5156"/>
-          <w:sz w:val="24"/>
-          <w:szCs w:val="24"/>
-          <w:shd w:val="clear" w:color="auto" w:fill="FFFFFF"/>
-          <w:lang w:val="fr-FR"/>
-        </w:rPr>
-      </w:pPr>
-    </w:p>
-    <w:p>
-      <w:pPr>
-        <w:jc w:val="both"/>
-        <w:rPr>
-          <w:rFonts w:ascii="Arial" w:hAnsi="Arial" w:cs="Arial"/>
-          <w:color w:val="4D5156"/>
-          <w:sz w:val="24"/>
-          <w:szCs w:val="24"/>
-          <w:shd w:val="clear" w:color="auto" w:fill="FFFFFF"/>
-          <w:lang w:val="fr-FR"/>
-        </w:rPr>
-      </w:pPr>
-    </w:p>
-    <w:p>
-      <w:pPr>
-        <w:jc w:val="both"/>
-        <w:rPr>
-          <w:rFonts w:ascii="Arial" w:hAnsi="Arial" w:cs="Arial"/>
-          <w:color w:val="4D5156"/>
-          <w:sz w:val="24"/>
-          <w:szCs w:val="24"/>
-          <w:shd w:val="clear" w:color="auto" w:fill="FFFFFF"/>
-          <w:lang w:val="fr-FR"/>
-        </w:rPr>
-      </w:pPr>
-    </w:p>
-    <w:p>
-      <w:pPr>
-        <w:jc w:val="both"/>
-        <w:rPr>
-          <w:rFonts w:ascii="Arial" w:hAnsi="Arial" w:cs="Arial"/>
-          <w:color w:val="4D5156"/>
-          <w:sz w:val="24"/>
-          <w:szCs w:val="24"/>
-          <w:shd w:val="clear" w:color="auto" w:fill="FFFFFF"/>
-          <w:lang w:val="fr-FR"/>
-        </w:rPr>
-      </w:pPr>
-    </w:p>
-    <w:p>
-      <w:pPr>
-        <w:jc w:val="both"/>
-        <w:rPr>
-          <w:rFonts w:ascii="Arial" w:hAnsi="Arial" w:cs="Arial"/>
-          <w:color w:val="4D5156"/>
-          <w:sz w:val="24"/>
-          <w:szCs w:val="24"/>
-          <w:shd w:val="clear" w:color="auto" w:fill="FFFFFF"/>
-          <w:lang w:val="fr-FR"/>
-        </w:rPr>
-      </w:pPr>
-    </w:p>
-    <w:p>
-      <w:pPr>
-        <w:jc w:val="both"/>
-        <w:rPr>
-          <w:rFonts w:ascii="Arial" w:hAnsi="Arial" w:cs="Arial"/>
-          <w:color w:val="4D5156"/>
-          <w:sz w:val="24"/>
-          <w:szCs w:val="24"/>
-          <w:shd w:val="clear" w:color="auto" w:fill="FFFFFF"/>
-          <w:lang w:val="fr-FR"/>
-        </w:rPr>
-      </w:pPr>
-    </w:p>
-    <w:p>
-      <w:pPr>
-        <w:jc w:val="both"/>
-        <w:rPr>
-          <w:rFonts w:ascii="Arial" w:hAnsi="Arial" w:cs="Arial"/>
-          <w:color w:val="4D5156"/>
-          <w:sz w:val="24"/>
-          <w:szCs w:val="24"/>
-          <w:shd w:val="clear" w:color="auto" w:fill="FFFFFF"/>
-          <w:lang w:val="fr-FR"/>
-        </w:rPr>
-      </w:pPr>
-    </w:p>
-    <w:p>
-      <w:pPr>
-        <w:jc w:val="both"/>
-        <w:rPr>
-          <w:rFonts w:ascii="Arial" w:hAnsi="Arial" w:cs="Arial"/>
-          <w:color w:val="4D5156"/>
-          <w:sz w:val="24"/>
-          <w:szCs w:val="24"/>
-          <w:shd w:val="clear" w:color="auto" w:fill="FFFFFF"/>
-          <w:lang w:val="fr-FR"/>
-        </w:rPr>
-      </w:pPr>
-    </w:p>
-    <w:p>
-      <w:pPr>
-        <w:jc w:val="both"/>
-        <w:rPr>
-          <w:rFonts w:ascii="Arial" w:hAnsi="Arial" w:cs="Arial"/>
-          <w:color w:val="4D5156"/>
-          <w:sz w:val="24"/>
-          <w:szCs w:val="24"/>
-          <w:shd w:val="clear" w:color="auto" w:fill="FFFFFF"/>
-          <w:lang w:val="fr-FR"/>
-        </w:rPr>
-      </w:pPr>
-    </w:p>
-    <w:p>
-      <w:pPr>
-        <w:jc w:val="both"/>
-        <w:rPr>
-          <w:rFonts w:ascii="Arial" w:hAnsi="Arial" w:cs="Arial"/>
-          <w:color w:val="4D5156"/>
-          <w:sz w:val="24"/>
-          <w:szCs w:val="24"/>
-          <w:shd w:val="clear" w:color="auto" w:fill="FFFFFF"/>
-          <w:lang w:val="fr-FR"/>
-        </w:rPr>
-      </w:pPr>
-    </w:p>
-    <w:p>
-      <w:pPr>
-        <w:jc w:val="both"/>
-        <w:rPr>
-          <w:rFonts w:ascii="Arial" w:hAnsi="Arial" w:cs="Arial"/>
-          <w:color w:val="4D5156"/>
-          <w:sz w:val="24"/>
-          <w:szCs w:val="24"/>
-          <w:shd w:val="clear" w:color="auto" w:fill="FFFFFF"/>
-          <w:lang w:val="fr-FR"/>
-        </w:rPr>
-      </w:pPr>
-    </w:p>
-    <w:p>
-      <w:pPr>
-        <w:jc w:val="both"/>
-        <w:rPr>
-          <w:rFonts w:ascii="Arial" w:hAnsi="Arial" w:cs="Arial"/>
-          <w:color w:val="4D5156"/>
-          <w:sz w:val="24"/>
-          <w:szCs w:val="24"/>
-          <w:shd w:val="clear" w:color="auto" w:fill="FFFFFF"/>
-          <w:lang w:val="fr-FR"/>
-        </w:rPr>
-      </w:pPr>
-    </w:p>
-    <w:p>
-      <w:pPr>
-        <w:jc w:val="both"/>
-        <w:rPr>
-          <w:rFonts w:ascii="Arial" w:hAnsi="Arial" w:cs="Arial"/>
-          <w:color w:val="4D5156"/>
-          <w:sz w:val="24"/>
-          <w:szCs w:val="24"/>
-          <w:shd w:val="clear" w:color="auto" w:fill="FFFFFF"/>
-          <w:lang w:val="fr-FR"/>
-        </w:rPr>
-      </w:pPr>
-    </w:p>
-    <w:p>
-      <w:pPr>
-        <w:jc w:val="both"/>
-        <w:rPr>
-          <w:rFonts w:ascii="Arial" w:hAnsi="Arial" w:cs="Arial"/>
-          <w:color w:val="4D5156"/>
-          <w:sz w:val="24"/>
-          <w:szCs w:val="24"/>
-          <w:shd w:val="clear" w:color="auto" w:fill="FFFFFF"/>
-          <w:lang w:val="fr-FR"/>
-        </w:rPr>
-      </w:pPr>
-    </w:p>
-    <w:p>
-      <w:pPr>
-        <w:jc w:val="both"/>
-        <w:rPr>
-          <w:rFonts w:ascii="Arial" w:hAnsi="Arial" w:cs="Arial"/>
-          <w:color w:val="4D5156"/>
-          <w:sz w:val="24"/>
-          <w:szCs w:val="24"/>
-          <w:shd w:val="clear" w:color="auto" w:fill="FFFFFF"/>
-          <w:lang w:val="fr-FR"/>
-        </w:rPr>
-      </w:pPr>
-    </w:p>
-    <w:p>
-      <w:pPr>
-        <w:jc w:val="both"/>
-        <w:rPr>
-          <w:rFonts w:ascii="Arial" w:hAnsi="Arial" w:cs="Arial"/>
-          <w:color w:val="4D5156"/>
-          <w:sz w:val="24"/>
-          <w:szCs w:val="24"/>
-          <w:shd w:val="clear" w:color="auto" w:fill="FFFFFF"/>
-          <w:lang w:val="fr-FR"/>
-        </w:rPr>
-      </w:pPr>
-      <w:bookmarkStart w:id="0" w:name="_GoBack"/>
-      <w:bookmarkEnd w:id="0"/>
+      </w:pPr>
     </w:p>
     <w:p>
       <w:pPr>
@@ -6086,130 +6683,21 @@
           <w:lang w:val="fr-FR"/>
         </w:rPr>
       </w:pPr>
-    </w:p>
-    <w:p>
-      <w:pPr>
-        <w:rPr>
-          <w:sz w:val="24"/>
-          <w:szCs w:val="24"/>
-          <w:u w:val="single"/>
-          <w:lang w:val="fr-FR"/>
-        </w:rPr>
-      </w:pPr>
-    </w:p>
-    <w:p>
-      <w:pPr>
+      <w:r>
         <w:rPr>
           <w:noProof/>
           <w:sz w:val="24"/>
           <w:szCs w:val="24"/>
           <w:u w:val="single"/>
-          <w:lang w:val="fr-FR"/>
-        </w:rPr>
-      </w:pPr>
-    </w:p>
-    <w:p>
-      <w:pPr>
-        <w:rPr>
-          <w:noProof/>
-          <w:sz w:val="24"/>
-          <w:szCs w:val="24"/>
-          <w:u w:val="single"/>
-          <w:lang w:val="fr-FR"/>
-        </w:rPr>
-      </w:pPr>
-    </w:p>
-    <w:p>
-      <w:pPr>
-        <w:rPr>
-          <w:noProof/>
-          <w:sz w:val="24"/>
-          <w:szCs w:val="24"/>
-          <w:u w:val="single"/>
-          <w:lang w:val="fr-FR"/>
-        </w:rPr>
-      </w:pPr>
-    </w:p>
-    <w:p>
-      <w:pPr>
-        <w:rPr>
-          <w:noProof/>
-          <w:sz w:val="24"/>
-          <w:szCs w:val="24"/>
-          <w:u w:val="single"/>
-          <w:lang w:val="fr-FR"/>
-        </w:rPr>
-      </w:pPr>
-    </w:p>
-    <w:p>
-      <w:pPr>
-        <w:rPr>
-          <w:noProof/>
-          <w:sz w:val="24"/>
-          <w:szCs w:val="24"/>
-          <w:u w:val="single"/>
-          <w:lang w:val="fr-FR"/>
-        </w:rPr>
-      </w:pPr>
-    </w:p>
-    <w:p>
-      <w:pPr>
-        <w:rPr>
-          <w:noProof/>
-          <w:sz w:val="24"/>
-          <w:szCs w:val="24"/>
-          <w:u w:val="single"/>
-          <w:lang w:val="fr-FR"/>
-        </w:rPr>
-      </w:pPr>
-    </w:p>
-    <w:p>
-      <w:pPr>
-        <w:rPr>
-          <w:noProof/>
-          <w:sz w:val="24"/>
-          <w:szCs w:val="24"/>
-          <w:u w:val="single"/>
-          <w:lang w:val="fr-FR"/>
-        </w:rPr>
-      </w:pPr>
-    </w:p>
-    <w:p>
-      <w:pPr>
-        <w:rPr>
-          <w:noProof/>
-          <w:sz w:val="24"/>
-          <w:szCs w:val="24"/>
-          <w:u w:val="single"/>
-          <w:lang w:val="fr-FR"/>
-        </w:rPr>
-      </w:pPr>
-    </w:p>
-    <w:p>
-      <w:pPr>
-        <w:rPr>
-          <w:noProof/>
-          <w:sz w:val="24"/>
-          <w:szCs w:val="24"/>
-          <w:u w:val="single"/>
-          <w:lang w:val="fr-FR"/>
-        </w:rPr>
-      </w:pPr>
-      <w:r>
-        <w:rPr>
-          <w:noProof/>
-          <w:sz w:val="24"/>
-          <w:szCs w:val="24"/>
-          <w:u w:val="single"/>
         </w:rPr>
         <w:drawing>
-          <wp:anchor distT="0" distB="0" distL="114300" distR="114300" simplePos="0" relativeHeight="251682816" behindDoc="1" locked="0" layoutInCell="1" allowOverlap="1" wp14:anchorId="5E433288" wp14:editId="52F6702F">
+          <wp:anchor distT="0" distB="0" distL="114300" distR="114300" simplePos="0" relativeHeight="251682816" behindDoc="1" locked="0" layoutInCell="1" allowOverlap="1" wp14:anchorId="5B5132CD" wp14:editId="5516D304">
             <wp:simplePos x="0" y="0"/>
             <wp:positionH relativeFrom="column">
-              <wp:posOffset>1295400</wp:posOffset>
+              <wp:posOffset>1531620</wp:posOffset>
             </wp:positionH>
             <wp:positionV relativeFrom="paragraph">
-              <wp:posOffset>-2835275</wp:posOffset>
+              <wp:posOffset>142875</wp:posOffset>
             </wp:positionV>
             <wp:extent cx="2704465" cy="4030980"/>
             <wp:effectExtent l="0" t="0" r="635" b="7620"/>
@@ -6236,7 +6724,7 @@
                     </pic:cNvPicPr>
                   </pic:nvPicPr>
                   <pic:blipFill>
-                    <a:blip r:embed="rId23">
+                    <a:blip r:embed="rId24">
                       <a:extLst>
                         <a:ext uri="{28A0092B-C50C-407E-A947-70E740481C1C}">
                           <a14:useLocalDpi xmlns:a14="http://schemas.microsoft.com/office/drawing/2010/main" val="0"/>
@@ -6277,6 +6765,16 @@
     <w:p>
       <w:pPr>
         <w:rPr>
+          <w:sz w:val="24"/>
+          <w:szCs w:val="24"/>
+          <w:u w:val="single"/>
+          <w:lang w:val="fr-FR"/>
+        </w:rPr>
+      </w:pPr>
+    </w:p>
+    <w:p>
+      <w:pPr>
+        <w:rPr>
           <w:noProof/>
           <w:sz w:val="24"/>
           <w:szCs w:val="24"/>
@@ -6295,6 +6793,133 @@
           <w:lang w:val="fr-FR"/>
         </w:rPr>
       </w:pPr>
+    </w:p>
+    <w:p>
+      <w:pPr>
+        <w:rPr>
+          <w:noProof/>
+          <w:sz w:val="24"/>
+          <w:szCs w:val="24"/>
+          <w:u w:val="single"/>
+          <w:lang w:val="fr-FR"/>
+        </w:rPr>
+      </w:pPr>
+    </w:p>
+    <w:p>
+      <w:pPr>
+        <w:rPr>
+          <w:noProof/>
+          <w:sz w:val="24"/>
+          <w:szCs w:val="24"/>
+          <w:u w:val="single"/>
+          <w:lang w:val="fr-FR"/>
+        </w:rPr>
+      </w:pPr>
+    </w:p>
+    <w:p>
+      <w:pPr>
+        <w:rPr>
+          <w:noProof/>
+          <w:sz w:val="24"/>
+          <w:szCs w:val="24"/>
+          <w:u w:val="single"/>
+          <w:lang w:val="fr-FR"/>
+        </w:rPr>
+      </w:pPr>
+    </w:p>
+    <w:p>
+      <w:pPr>
+        <w:rPr>
+          <w:noProof/>
+          <w:sz w:val="24"/>
+          <w:szCs w:val="24"/>
+          <w:u w:val="single"/>
+          <w:lang w:val="fr-FR"/>
+        </w:rPr>
+      </w:pPr>
+    </w:p>
+    <w:p>
+      <w:pPr>
+        <w:rPr>
+          <w:noProof/>
+          <w:sz w:val="24"/>
+          <w:szCs w:val="24"/>
+          <w:u w:val="single"/>
+          <w:lang w:val="fr-FR"/>
+        </w:rPr>
+      </w:pPr>
+    </w:p>
+    <w:p>
+      <w:pPr>
+        <w:rPr>
+          <w:noProof/>
+          <w:sz w:val="24"/>
+          <w:szCs w:val="24"/>
+          <w:u w:val="single"/>
+          <w:lang w:val="fr-FR"/>
+        </w:rPr>
+      </w:pPr>
+    </w:p>
+    <w:p>
+      <w:pPr>
+        <w:rPr>
+          <w:noProof/>
+          <w:sz w:val="24"/>
+          <w:szCs w:val="24"/>
+          <w:u w:val="single"/>
+          <w:lang w:val="fr-FR"/>
+        </w:rPr>
+      </w:pPr>
+    </w:p>
+    <w:p>
+      <w:pPr>
+        <w:rPr>
+          <w:noProof/>
+          <w:sz w:val="24"/>
+          <w:szCs w:val="24"/>
+          <w:u w:val="single"/>
+          <w:lang w:val="fr-FR"/>
+        </w:rPr>
+      </w:pPr>
+    </w:p>
+    <w:p>
+      <w:pPr>
+        <w:rPr>
+          <w:noProof/>
+          <w:sz w:val="24"/>
+          <w:szCs w:val="24"/>
+          <w:u w:val="single"/>
+          <w:lang w:val="fr-FR"/>
+        </w:rPr>
+      </w:pPr>
+    </w:p>
+    <w:p>
+      <w:pPr>
+        <w:ind w:left="360"/>
+        <w:jc w:val="center"/>
+        <w:rPr>
+          <w:sz w:val="28"/>
+          <w:szCs w:val="28"/>
+          <w:lang w:val="fr-FR"/>
+        </w:rPr>
+      </w:pPr>
+      <w:r>
+        <w:rPr>
+          <w:noProof/>
+          <w:sz w:val="28"/>
+          <w:szCs w:val="28"/>
+          <w:lang w:val="fr-FR"/>
+        </w:rPr>
+        <w:t>Figure :</w:t>
+      </w:r>
+      <w:r>
+        <w:rPr>
+          <w:sz w:val="28"/>
+          <w:szCs w:val="28"/>
+          <w:lang w:val="fr-FR"/>
+        </w:rPr>
+        <w:t xml:space="preserve">   Diagramme entité relation :</w:t>
+      </w:r>
     </w:p>
     <w:p>
       <w:pPr>
@@ -6341,14 +6966,26 @@
           <w:lang w:val="fr-FR"/>
         </w:rPr>
       </w:pPr>
-      <w:r>
-        <w:rPr>
-          <w:sz w:val="24"/>
-          <w:szCs w:val="24"/>
-          <w:u w:val="single"/>
-          <w:lang w:val="fr-FR"/>
-        </w:rPr>
-        <w:lastRenderedPageBreak/>
+    </w:p>
+    <w:p>
+      <w:pPr>
+        <w:pStyle w:val="Titre2"/>
+        <w:shd w:val="clear" w:color="auto" w:fill="FFFFFF"/>
+        <w:spacing w:before="0" w:beforeAutospacing="0" w:after="0" w:afterAutospacing="0"/>
+        <w:rPr>
+          <w:sz w:val="24"/>
+          <w:szCs w:val="24"/>
+          <w:u w:val="single"/>
+          <w:lang w:val="fr-FR"/>
+        </w:rPr>
+      </w:pPr>
+      <w:r>
+        <w:rPr>
+          <w:sz w:val="24"/>
+          <w:szCs w:val="24"/>
+          <w:u w:val="single"/>
+          <w:lang w:val="fr-FR"/>
+        </w:rPr>
         <w:t xml:space="preserve">Diagramme MPD (Multi Protocol Driver) : </w:t>
       </w:r>
     </w:p>
@@ -6506,114 +7143,6 @@
           <w:lang w:val="fr-FR"/>
         </w:rPr>
       </w:pPr>
-    </w:p>
-    <w:p>
-      <w:pPr>
-        <w:pStyle w:val="Titre2"/>
-        <w:shd w:val="clear" w:color="auto" w:fill="FFFFFF"/>
-        <w:spacing w:before="0" w:beforeAutospacing="0" w:after="0" w:afterAutospacing="0"/>
-        <w:rPr>
-          <w:rFonts w:ascii="Arial" w:hAnsi="Arial" w:cs="Arial"/>
-          <w:b w:val="0"/>
-          <w:bCs w:val="0"/>
-          <w:color w:val="202124"/>
-          <w:lang w:val="fr-FR"/>
-        </w:rPr>
-      </w:pPr>
-    </w:p>
-    <w:p>
-      <w:pPr>
-        <w:pStyle w:val="Titre2"/>
-        <w:shd w:val="clear" w:color="auto" w:fill="FFFFFF"/>
-        <w:spacing w:before="0" w:beforeAutospacing="0" w:after="0" w:afterAutospacing="0"/>
-        <w:rPr>
-          <w:rFonts w:ascii="Arial" w:hAnsi="Arial" w:cs="Arial"/>
-          <w:b w:val="0"/>
-          <w:bCs w:val="0"/>
-          <w:color w:val="202124"/>
-          <w:lang w:val="fr-FR"/>
-        </w:rPr>
-      </w:pPr>
-    </w:p>
-    <w:p>
-      <w:pPr>
-        <w:rPr>
-          <w:sz w:val="24"/>
-          <w:szCs w:val="24"/>
-          <w:u w:val="single"/>
-          <w:lang w:val="x-none"/>
-        </w:rPr>
-      </w:pPr>
-    </w:p>
-    <w:p>
-      <w:pPr>
-        <w:rPr>
-          <w:sz w:val="24"/>
-          <w:szCs w:val="24"/>
-          <w:u w:val="single"/>
-          <w:lang w:val="fr-FR"/>
-        </w:rPr>
-      </w:pPr>
-    </w:p>
-    <w:p>
-      <w:pPr>
-        <w:rPr>
-          <w:sz w:val="24"/>
-          <w:szCs w:val="24"/>
-          <w:u w:val="single"/>
-          <w:lang w:val="fr-FR"/>
-        </w:rPr>
-      </w:pPr>
-    </w:p>
-    <w:p>
-      <w:pPr>
-        <w:rPr>
-          <w:sz w:val="24"/>
-          <w:szCs w:val="24"/>
-          <w:u w:val="single"/>
-          <w:lang w:val="fr-FR"/>
-        </w:rPr>
-      </w:pPr>
-    </w:p>
-    <w:p>
-      <w:pPr>
-        <w:rPr>
-          <w:sz w:val="24"/>
-          <w:szCs w:val="24"/>
-          <w:u w:val="single"/>
-          <w:lang w:val="fr-FR"/>
-        </w:rPr>
-      </w:pPr>
-    </w:p>
-    <w:p>
-      <w:pPr>
-        <w:rPr>
-          <w:sz w:val="24"/>
-          <w:szCs w:val="24"/>
-          <w:u w:val="single"/>
-          <w:lang w:val="fr-FR"/>
-        </w:rPr>
-      </w:pPr>
-    </w:p>
-    <w:p>
-      <w:pPr>
-        <w:rPr>
-          <w:sz w:val="24"/>
-          <w:szCs w:val="24"/>
-          <w:u w:val="single"/>
-          <w:lang w:val="fr-FR"/>
-        </w:rPr>
-      </w:pPr>
-    </w:p>
-    <w:p>
-      <w:pPr>
-        <w:rPr>
-          <w:sz w:val="24"/>
-          <w:szCs w:val="24"/>
-          <w:u w:val="single"/>
-          <w:lang w:val="fr-FR"/>
-        </w:rPr>
-      </w:pPr>
       <w:r>
         <w:rPr>
           <w:noProof/>
@@ -6622,21 +7151,21 @@
           <w:u w:val="single"/>
         </w:rPr>
         <w:drawing>
-          <wp:anchor distT="0" distB="0" distL="114300" distR="114300" simplePos="0" relativeHeight="251689984" behindDoc="1" locked="0" layoutInCell="1" allowOverlap="1" wp14:anchorId="322680C7" wp14:editId="0A273008">
+          <wp:anchor distT="0" distB="0" distL="114300" distR="114300" simplePos="0" relativeHeight="251689984" behindDoc="1" locked="0" layoutInCell="1" allowOverlap="1" wp14:anchorId="7ADF01C7" wp14:editId="58543603">
             <wp:simplePos x="0" y="0"/>
             <wp:positionH relativeFrom="column">
-              <wp:posOffset>1104900</wp:posOffset>
+              <wp:posOffset>1043940</wp:posOffset>
             </wp:positionH>
             <wp:positionV relativeFrom="paragraph">
-              <wp:posOffset>-2952115</wp:posOffset>
+              <wp:posOffset>212725</wp:posOffset>
             </wp:positionV>
-            <wp:extent cx="3512820" cy="4732020"/>
-            <wp:effectExtent l="0" t="0" r="0" b="0"/>
+            <wp:extent cx="3512820" cy="4168140"/>
+            <wp:effectExtent l="0" t="0" r="0" b="3810"/>
             <wp:wrapTight wrapText="bothSides">
               <wp:wrapPolygon edited="0">
                 <wp:start x="0" y="0"/>
-                <wp:lineTo x="0" y="21478"/>
-                <wp:lineTo x="21436" y="21478"/>
+                <wp:lineTo x="0" y="21521"/>
+                <wp:lineTo x="21436" y="21521"/>
                 <wp:lineTo x="21436" y="0"/>
                 <wp:lineTo x="0" y="0"/>
               </wp:wrapPolygon>
@@ -6655,7 +7184,7 @@
                     </pic:cNvPicPr>
                   </pic:nvPicPr>
                   <pic:blipFill>
-                    <a:blip r:embed="rId24">
+                    <a:blip r:embed="rId25">
                       <a:extLst>
                         <a:ext uri="{28A0092B-C50C-407E-A947-70E740481C1C}">
                           <a14:useLocalDpi xmlns:a14="http://schemas.microsoft.com/office/drawing/2010/main" val="0"/>
@@ -6670,7 +7199,7 @@
                   <pic:spPr bwMode="auto">
                     <a:xfrm>
                       <a:off x="0" y="0"/>
-                      <a:ext cx="3512820" cy="4732020"/>
+                      <a:ext cx="3512820" cy="4168140"/>
                     </a:xfrm>
                     <a:prstGeom prst="rect">
                       <a:avLst/>
@@ -6683,79 +7212,177 @@
                 </pic:pic>
               </a:graphicData>
             </a:graphic>
+            <wp14:sizeRelV relativeFrom="margin">
+              <wp14:pctHeight>0</wp14:pctHeight>
+            </wp14:sizeRelV>
           </wp:anchor>
         </w:drawing>
       </w:r>
     </w:p>
     <w:p>
       <w:pPr>
-        <w:rPr>
-          <w:sz w:val="24"/>
-          <w:szCs w:val="24"/>
-          <w:u w:val="single"/>
-          <w:lang w:val="fr-FR"/>
-        </w:rPr>
-      </w:pPr>
-    </w:p>
-    <w:p>
-      <w:pPr>
-        <w:rPr>
-          <w:sz w:val="24"/>
-          <w:szCs w:val="24"/>
-          <w:u w:val="single"/>
-          <w:lang w:val="fr-FR"/>
-        </w:rPr>
-      </w:pPr>
-    </w:p>
-    <w:p>
-      <w:pPr>
-        <w:rPr>
-          <w:sz w:val="24"/>
-          <w:szCs w:val="24"/>
-          <w:u w:val="single"/>
-          <w:lang w:val="fr-FR"/>
-        </w:rPr>
-      </w:pPr>
-    </w:p>
-    <w:p>
-      <w:pPr>
-        <w:rPr>
-          <w:sz w:val="24"/>
-          <w:szCs w:val="24"/>
-          <w:u w:val="single"/>
-          <w:lang w:val="fr-FR"/>
-        </w:rPr>
-      </w:pPr>
-    </w:p>
-    <w:p>
-      <w:pPr>
-        <w:rPr>
-          <w:sz w:val="24"/>
-          <w:szCs w:val="24"/>
-          <w:u w:val="single"/>
-          <w:lang w:val="fr-FR"/>
-        </w:rPr>
-      </w:pPr>
-    </w:p>
-    <w:p>
-      <w:pPr>
-        <w:rPr>
-          <w:sz w:val="24"/>
-          <w:szCs w:val="24"/>
-          <w:u w:val="single"/>
-          <w:lang w:val="fr-FR"/>
-        </w:rPr>
-      </w:pPr>
-    </w:p>
-    <w:p>
-      <w:pPr>
-        <w:rPr>
-          <w:sz w:val="24"/>
-          <w:szCs w:val="24"/>
-          <w:u w:val="single"/>
-          <w:lang w:val="fr-FR"/>
-        </w:rPr>
-      </w:pPr>
+        <w:pStyle w:val="Titre2"/>
+        <w:shd w:val="clear" w:color="auto" w:fill="FFFFFF"/>
+        <w:spacing w:before="0" w:beforeAutospacing="0" w:after="0" w:afterAutospacing="0"/>
+        <w:rPr>
+          <w:rFonts w:ascii="Arial" w:hAnsi="Arial" w:cs="Arial"/>
+          <w:b w:val="0"/>
+          <w:bCs w:val="0"/>
+          <w:color w:val="202124"/>
+          <w:lang w:val="fr-FR"/>
+        </w:rPr>
+      </w:pPr>
+    </w:p>
+    <w:p>
+      <w:pPr>
+        <w:pStyle w:val="Titre2"/>
+        <w:shd w:val="clear" w:color="auto" w:fill="FFFFFF"/>
+        <w:spacing w:before="0" w:beforeAutospacing="0" w:after="0" w:afterAutospacing="0"/>
+        <w:rPr>
+          <w:rFonts w:ascii="Arial" w:hAnsi="Arial" w:cs="Arial"/>
+          <w:b w:val="0"/>
+          <w:bCs w:val="0"/>
+          <w:color w:val="202124"/>
+          <w:lang w:val="fr-FR"/>
+        </w:rPr>
+      </w:pPr>
+    </w:p>
+    <w:p>
+      <w:pPr>
+        <w:rPr>
+          <w:sz w:val="24"/>
+          <w:szCs w:val="24"/>
+          <w:u w:val="single"/>
+          <w:lang w:val="x-none"/>
+        </w:rPr>
+      </w:pPr>
+    </w:p>
+    <w:p>
+      <w:pPr>
+        <w:rPr>
+          <w:sz w:val="24"/>
+          <w:szCs w:val="24"/>
+          <w:u w:val="single"/>
+          <w:lang w:val="fr-FR"/>
+        </w:rPr>
+      </w:pPr>
+    </w:p>
+    <w:p>
+      <w:pPr>
+        <w:rPr>
+          <w:sz w:val="24"/>
+          <w:szCs w:val="24"/>
+          <w:u w:val="single"/>
+          <w:lang w:val="fr-FR"/>
+        </w:rPr>
+      </w:pPr>
+    </w:p>
+    <w:p>
+      <w:pPr>
+        <w:rPr>
+          <w:sz w:val="24"/>
+          <w:szCs w:val="24"/>
+          <w:u w:val="single"/>
+          <w:lang w:val="fr-FR"/>
+        </w:rPr>
+      </w:pPr>
+    </w:p>
+    <w:p>
+      <w:pPr>
+        <w:rPr>
+          <w:sz w:val="24"/>
+          <w:szCs w:val="24"/>
+          <w:u w:val="single"/>
+          <w:lang w:val="fr-FR"/>
+        </w:rPr>
+      </w:pPr>
+    </w:p>
+    <w:p>
+      <w:pPr>
+        <w:rPr>
+          <w:sz w:val="24"/>
+          <w:szCs w:val="24"/>
+          <w:u w:val="single"/>
+          <w:lang w:val="fr-FR"/>
+        </w:rPr>
+      </w:pPr>
+    </w:p>
+    <w:p>
+      <w:pPr>
+        <w:rPr>
+          <w:sz w:val="24"/>
+          <w:szCs w:val="24"/>
+          <w:u w:val="single"/>
+          <w:lang w:val="fr-FR"/>
+        </w:rPr>
+      </w:pPr>
+    </w:p>
+    <w:p>
+      <w:pPr>
+        <w:rPr>
+          <w:sz w:val="24"/>
+          <w:szCs w:val="24"/>
+          <w:u w:val="single"/>
+          <w:lang w:val="fr-FR"/>
+        </w:rPr>
+      </w:pPr>
+    </w:p>
+    <w:p>
+      <w:pPr>
+        <w:rPr>
+          <w:sz w:val="24"/>
+          <w:szCs w:val="24"/>
+          <w:u w:val="single"/>
+          <w:lang w:val="fr-FR"/>
+        </w:rPr>
+      </w:pPr>
+    </w:p>
+    <w:p>
+      <w:pPr>
+        <w:rPr>
+          <w:sz w:val="24"/>
+          <w:szCs w:val="24"/>
+          <w:u w:val="single"/>
+          <w:lang w:val="fr-FR"/>
+        </w:rPr>
+      </w:pPr>
+    </w:p>
+    <w:p>
+      <w:pPr>
+        <w:rPr>
+          <w:sz w:val="24"/>
+          <w:szCs w:val="24"/>
+          <w:u w:val="single"/>
+          <w:lang w:val="fr-FR"/>
+        </w:rPr>
+      </w:pPr>
+    </w:p>
+    <w:p>
+      <w:pPr>
+        <w:rPr>
+          <w:sz w:val="24"/>
+          <w:szCs w:val="24"/>
+          <w:u w:val="single"/>
+          <w:lang w:val="fr-FR"/>
+        </w:rPr>
+      </w:pPr>
+    </w:p>
+    <w:p>
+      <w:pPr>
+        <w:rPr>
+          <w:sz w:val="28"/>
+          <w:szCs w:val="28"/>
+          <w:lang w:val="fr-FR"/>
+        </w:rPr>
+      </w:pPr>
+      <w:r>
+        <w:rPr>
+          <w:sz w:val="28"/>
+          <w:szCs w:val="28"/>
+          <w:lang w:val="fr-FR"/>
+        </w:rPr>
+        <w:t xml:space="preserve">                                          Figure : Diagramme MPD</w:t>
+      </w:r>
     </w:p>
     <w:p>
       <w:pPr>

</xml_diff>

<commit_message>
-Updating the internship report
</commit_message>
<xml_diff>
--- a/rapport_PFE.docx
+++ b/rapport_PFE.docx
@@ -1487,7 +1487,7 @@
           <w:lang w:val="fr-FR"/>
         </w:rPr>
         <w:lastRenderedPageBreak/>
-        <w:t>Dans notre applicati</w:t>
+        <w:t xml:space="preserve">On commence d’abord par </w:t>
       </w:r>
       <w:r>
         <w:rPr>
@@ -1498,7 +1498,7 @@
           <w:shd w:val="clear" w:color="auto" w:fill="FFFFFF"/>
           <w:lang w:val="fr-FR"/>
         </w:rPr>
-        <w:t>on mobile nous travaille sur 4 A</w:t>
+        <w:t>l’étude</w:t>
       </w:r>
       <w:r>
         <w:rPr>
@@ -1509,7 +1509,7 @@
           <w:shd w:val="clear" w:color="auto" w:fill="FFFFFF"/>
           <w:lang w:val="fr-FR"/>
         </w:rPr>
-        <w:t>ctivités globales :</w:t>
+        <w:t xml:space="preserve"> de</w:t>
       </w:r>
       <w:r>
         <w:rPr>
@@ -1520,7 +1520,461 @@
           <w:shd w:val="clear" w:color="auto" w:fill="FFFFFF"/>
           <w:lang w:val="fr-FR"/>
         </w:rPr>
+        <w:t>s</w:t>
+      </w:r>
+      <w:r>
+        <w:rPr>
+          <w:rFonts w:ascii="Arial" w:hAnsi="Arial" w:cs="Arial"/>
+          <w:color w:val="222222"/>
+          <w:sz w:val="32"/>
+          <w:szCs w:val="32"/>
+          <w:shd w:val="clear" w:color="auto" w:fill="FFFFFF"/>
+          <w:lang w:val="fr-FR"/>
+        </w:rPr>
         <w:t xml:space="preserve"> </w:t>
+      </w:r>
+      <w:r>
+        <w:rPr>
+          <w:rFonts w:ascii="Arial" w:hAnsi="Arial" w:cs="Arial"/>
+          <w:color w:val="222222"/>
+          <w:sz w:val="32"/>
+          <w:szCs w:val="32"/>
+          <w:shd w:val="clear" w:color="auto" w:fill="FFFFFF"/>
+          <w:lang w:val="fr-FR"/>
+        </w:rPr>
+        <w:t>besoin</w:t>
+      </w:r>
+      <w:r>
+        <w:rPr>
+          <w:rFonts w:ascii="Arial" w:hAnsi="Arial" w:cs="Arial"/>
+          <w:color w:val="222222"/>
+          <w:sz w:val="32"/>
+          <w:szCs w:val="32"/>
+          <w:shd w:val="clear" w:color="auto" w:fill="FFFFFF"/>
+          <w:lang w:val="fr-FR"/>
+        </w:rPr>
+        <w:t>s</w:t>
+      </w:r>
+      <w:r>
+        <w:rPr>
+          <w:rFonts w:ascii="Arial" w:hAnsi="Arial" w:cs="Arial"/>
+          <w:color w:val="222222"/>
+          <w:sz w:val="32"/>
+          <w:szCs w:val="32"/>
+          <w:shd w:val="clear" w:color="auto" w:fill="FFFFFF"/>
+          <w:lang w:val="fr-FR"/>
+        </w:rPr>
+        <w:t xml:space="preserve"> fonctionnel</w:t>
+      </w:r>
+      <w:r>
+        <w:rPr>
+          <w:rFonts w:ascii="Arial" w:hAnsi="Arial" w:cs="Arial"/>
+          <w:color w:val="222222"/>
+          <w:sz w:val="32"/>
+          <w:szCs w:val="32"/>
+          <w:shd w:val="clear" w:color="auto" w:fill="FFFFFF"/>
+          <w:lang w:val="fr-FR"/>
+        </w:rPr>
+        <w:t>les</w:t>
+      </w:r>
+      <w:r>
+        <w:rPr>
+          <w:rFonts w:ascii="Arial" w:hAnsi="Arial" w:cs="Arial"/>
+          <w:color w:val="222222"/>
+          <w:sz w:val="32"/>
+          <w:szCs w:val="32"/>
+          <w:shd w:val="clear" w:color="auto" w:fill="FFFFFF"/>
+          <w:lang w:val="fr-FR"/>
+        </w:rPr>
+        <w:t xml:space="preserve"> : </w:t>
+      </w:r>
+    </w:p>
+    <w:p>
+      <w:pPr>
+        <w:shd w:val="clear" w:color="auto" w:fill="FFFFFF"/>
+        <w:spacing w:after="0" w:line="240" w:lineRule="auto"/>
+        <w:rPr>
+          <w:rFonts w:ascii="Arial" w:eastAsia="Times New Roman" w:hAnsi="Arial" w:cs="Arial"/>
+          <w:color w:val="202124"/>
+          <w:sz w:val="28"/>
+          <w:szCs w:val="28"/>
+          <w:lang w:val="x-none"/>
+        </w:rPr>
+      </w:pPr>
+      <w:r>
+        <w:rPr>
+          <w:rFonts w:ascii="Arial" w:eastAsia="Times New Roman" w:hAnsi="Arial" w:cs="Arial"/>
+          <w:color w:val="202124"/>
+          <w:sz w:val="28"/>
+          <w:szCs w:val="28"/>
+          <w:lang w:val="x-none"/>
+        </w:rPr>
+        <w:t>L'</w:t>
+      </w:r>
+      <w:r>
+        <w:rPr>
+          <w:rFonts w:ascii="Arial" w:eastAsia="Times New Roman" w:hAnsi="Arial" w:cs="Arial"/>
+          <w:b/>
+          <w:bCs/>
+          <w:color w:val="202124"/>
+          <w:sz w:val="28"/>
+          <w:szCs w:val="28"/>
+          <w:lang w:val="x-none"/>
+        </w:rPr>
+        <w:t>étude de besoins</w:t>
+      </w:r>
+      <w:r>
+        <w:rPr>
+          <w:rFonts w:ascii="Arial" w:eastAsia="Times New Roman" w:hAnsi="Arial" w:cs="Arial"/>
+          <w:color w:val="202124"/>
+          <w:sz w:val="28"/>
+          <w:szCs w:val="28"/>
+          <w:lang w:val="x-none"/>
+        </w:rPr>
+        <w:t> est un élément déterminant dans la démarche projet. Elle permet de réaliser un diagnostic stratégique aidant ensuite à s'engager dans une réflexion de projet en cohérence avec le territoire.</w:t>
+      </w:r>
+    </w:p>
+    <w:p>
+      <w:pPr>
+        <w:shd w:val="clear" w:color="auto" w:fill="FFFFFF"/>
+        <w:spacing w:after="0" w:line="240" w:lineRule="auto"/>
+        <w:rPr>
+          <w:rFonts w:ascii="Arial" w:eastAsia="Times New Roman" w:hAnsi="Arial" w:cs="Arial"/>
+          <w:color w:val="202124"/>
+          <w:sz w:val="28"/>
+          <w:szCs w:val="28"/>
+          <w:lang w:val="x-none"/>
+        </w:rPr>
+      </w:pPr>
+    </w:p>
+    <w:p>
+      <w:pPr>
+        <w:shd w:val="clear" w:color="auto" w:fill="FFFFFF"/>
+        <w:spacing w:after="0" w:line="240" w:lineRule="auto"/>
+        <w:rPr>
+          <w:rFonts w:ascii="Arial" w:eastAsia="Times New Roman" w:hAnsi="Arial" w:cs="Arial"/>
+          <w:color w:val="202124"/>
+          <w:sz w:val="28"/>
+          <w:szCs w:val="28"/>
+          <w:lang w:val="fr-FR"/>
+        </w:rPr>
+      </w:pPr>
+      <w:r>
+        <w:rPr>
+          <w:rFonts w:ascii="Arial" w:eastAsia="Times New Roman" w:hAnsi="Arial" w:cs="Arial"/>
+          <w:color w:val="202124"/>
+          <w:sz w:val="28"/>
+          <w:szCs w:val="28"/>
+          <w:lang w:val="fr-FR"/>
+        </w:rPr>
+        <w:t>On a réalisé en particulier ce qui suit :</w:t>
+      </w:r>
+    </w:p>
+    <w:p>
+      <w:pPr>
+        <w:shd w:val="clear" w:color="auto" w:fill="FFFFFF"/>
+        <w:spacing w:after="0" w:line="240" w:lineRule="auto"/>
+        <w:rPr>
+          <w:rFonts w:ascii="Arial" w:eastAsia="Times New Roman" w:hAnsi="Arial" w:cs="Arial"/>
+          <w:color w:val="202124"/>
+          <w:sz w:val="28"/>
+          <w:szCs w:val="28"/>
+          <w:lang w:val="fr-FR"/>
+        </w:rPr>
+      </w:pPr>
+    </w:p>
+    <w:p>
+      <w:pPr>
+        <w:shd w:val="clear" w:color="auto" w:fill="FFFFFF"/>
+        <w:spacing w:after="0" w:line="240" w:lineRule="auto"/>
+        <w:rPr>
+          <w:rFonts w:ascii="Arial" w:hAnsi="Arial" w:cs="Arial"/>
+          <w:color w:val="222222"/>
+          <w:sz w:val="32"/>
+          <w:szCs w:val="32"/>
+          <w:shd w:val="clear" w:color="auto" w:fill="FFFFFF"/>
+          <w:lang w:val="fr-FR"/>
+        </w:rPr>
+      </w:pPr>
+      <w:r>
+        <w:rPr>
+          <w:rFonts w:ascii="Arial" w:hAnsi="Arial" w:cs="Arial"/>
+          <w:color w:val="222222"/>
+          <w:sz w:val="32"/>
+          <w:szCs w:val="32"/>
+          <w:shd w:val="clear" w:color="auto" w:fill="FFFFFF"/>
+          <w:lang w:val="fr-FR"/>
+        </w:rPr>
+        <w:t>1. Le d</w:t>
+      </w:r>
+      <w:r>
+        <w:rPr>
+          <w:rFonts w:ascii="Arial" w:hAnsi="Arial" w:cs="Arial"/>
+          <w:color w:val="222222"/>
+          <w:sz w:val="32"/>
+          <w:szCs w:val="32"/>
+          <w:shd w:val="clear" w:color="auto" w:fill="FFFFFF"/>
+          <w:lang w:val="fr-FR"/>
+        </w:rPr>
+        <w:t>iagra</w:t>
+      </w:r>
+      <w:r>
+        <w:rPr>
+          <w:rFonts w:ascii="Arial" w:hAnsi="Arial" w:cs="Arial"/>
+          <w:color w:val="222222"/>
+          <w:sz w:val="32"/>
+          <w:szCs w:val="32"/>
+          <w:shd w:val="clear" w:color="auto" w:fill="FFFFFF"/>
+          <w:lang w:val="fr-FR"/>
+        </w:rPr>
+        <w:t>mme de cas d’utilisation global</w:t>
+      </w:r>
+    </w:p>
+    <w:p>
+      <w:pPr>
+        <w:shd w:val="clear" w:color="auto" w:fill="FFFFFF"/>
+        <w:spacing w:after="0" w:line="240" w:lineRule="auto"/>
+        <w:rPr>
+          <w:rFonts w:ascii="Arial" w:eastAsia="Times New Roman" w:hAnsi="Arial" w:cs="Arial"/>
+          <w:color w:val="202124"/>
+          <w:sz w:val="28"/>
+          <w:szCs w:val="28"/>
+          <w:lang w:val="fr-FR"/>
+        </w:rPr>
+      </w:pPr>
+      <w:r>
+        <w:rPr>
+          <w:rFonts w:ascii="Arial" w:hAnsi="Arial" w:cs="Arial"/>
+          <w:color w:val="222222"/>
+          <w:sz w:val="32"/>
+          <w:szCs w:val="32"/>
+          <w:shd w:val="clear" w:color="auto" w:fill="FFFFFF"/>
+          <w:lang w:val="fr-FR"/>
+        </w:rPr>
+        <w:t>2. Le modèle conceptuel de donnée</w:t>
+      </w:r>
+      <w:r>
+        <w:rPr>
+          <w:rFonts w:ascii="Arial" w:hAnsi="Arial" w:cs="Arial"/>
+          <w:color w:val="222222"/>
+          <w:sz w:val="32"/>
+          <w:szCs w:val="32"/>
+          <w:shd w:val="clear" w:color="auto" w:fill="FFFFFF"/>
+          <w:lang w:val="fr-FR"/>
+        </w:rPr>
+        <w:t xml:space="preserve"> </w:t>
+      </w:r>
+      <w:r>
+        <w:rPr>
+          <w:rFonts w:ascii="Arial" w:hAnsi="Arial" w:cs="Arial"/>
+          <w:color w:val="222222"/>
+          <w:sz w:val="32"/>
+          <w:szCs w:val="32"/>
+          <w:shd w:val="clear" w:color="auto" w:fill="FFFFFF"/>
+          <w:lang w:val="fr-FR"/>
+        </w:rPr>
+        <w:t>global (MCD).</w:t>
+      </w:r>
+    </w:p>
+    <w:p>
+      <w:pPr>
+        <w:rPr>
+          <w:rFonts w:ascii="Arial" w:hAnsi="Arial" w:cs="Arial"/>
+          <w:color w:val="222222"/>
+          <w:sz w:val="32"/>
+          <w:szCs w:val="32"/>
+          <w:shd w:val="clear" w:color="auto" w:fill="FFFFFF"/>
+          <w:lang w:val="fr-FR"/>
+        </w:rPr>
+      </w:pPr>
+      <w:r>
+        <w:rPr>
+          <w:rFonts w:ascii="Arial" w:hAnsi="Arial" w:cs="Arial"/>
+          <w:color w:val="222222"/>
+          <w:sz w:val="32"/>
+          <w:szCs w:val="32"/>
+          <w:shd w:val="clear" w:color="auto" w:fill="FFFFFF"/>
+          <w:lang w:val="fr-FR"/>
+        </w:rPr>
+        <w:t>3.</w:t>
+      </w:r>
+      <w:r>
+        <w:rPr>
+          <w:rFonts w:ascii="Arial" w:hAnsi="Arial" w:cs="Arial"/>
+          <w:color w:val="222222"/>
+          <w:sz w:val="32"/>
+          <w:szCs w:val="32"/>
+          <w:shd w:val="clear" w:color="auto" w:fill="FFFFFF"/>
+          <w:lang w:val="fr-FR"/>
+        </w:rPr>
+        <w:t xml:space="preserve"> La détermination de la technologie </w:t>
+      </w:r>
+      <w:r>
+        <w:rPr>
+          <w:rFonts w:ascii="Arial" w:hAnsi="Arial" w:cs="Arial"/>
+          <w:color w:val="222222"/>
+          <w:sz w:val="32"/>
+          <w:szCs w:val="32"/>
+          <w:shd w:val="clear" w:color="auto" w:fill="FFFFFF"/>
+          <w:lang w:val="fr-FR"/>
+        </w:rPr>
+        <w:t>à</w:t>
+      </w:r>
+      <w:r>
+        <w:rPr>
+          <w:rFonts w:ascii="Arial" w:hAnsi="Arial" w:cs="Arial"/>
+          <w:color w:val="222222"/>
+          <w:sz w:val="32"/>
+          <w:szCs w:val="32"/>
+          <w:shd w:val="clear" w:color="auto" w:fill="FFFFFF"/>
+          <w:lang w:val="fr-FR"/>
+        </w:rPr>
+        <w:t xml:space="preserve"> adopter (A</w:t>
+      </w:r>
+      <w:r>
+        <w:rPr>
+          <w:rFonts w:ascii="Arial" w:hAnsi="Arial" w:cs="Arial"/>
+          <w:color w:val="222222"/>
+          <w:sz w:val="32"/>
+          <w:szCs w:val="32"/>
+          <w:shd w:val="clear" w:color="auto" w:fill="FFFFFF"/>
+          <w:lang w:val="fr-FR"/>
+        </w:rPr>
+        <w:t>ndroidSDK)</w:t>
+      </w:r>
+      <w:r>
+        <w:rPr>
+          <w:rFonts w:ascii="Arial" w:hAnsi="Arial" w:cs="Arial"/>
+          <w:color w:val="222222"/>
+          <w:sz w:val="32"/>
+          <w:szCs w:val="32"/>
+          <w:shd w:val="clear" w:color="auto" w:fill="FFFFFF"/>
+          <w:lang w:val="fr-FR"/>
+        </w:rPr>
+        <w:t> .</w:t>
+      </w:r>
+    </w:p>
+    <w:p>
+      <w:pPr>
+        <w:rPr>
+          <w:rFonts w:ascii="Arial" w:hAnsi="Arial" w:cs="Arial"/>
+          <w:color w:val="222222"/>
+          <w:sz w:val="32"/>
+          <w:szCs w:val="32"/>
+          <w:shd w:val="clear" w:color="auto" w:fill="FFFFFF"/>
+          <w:lang w:val="fr-FR"/>
+        </w:rPr>
+      </w:pPr>
+    </w:p>
+    <w:p>
+      <w:pPr>
+        <w:rPr>
+          <w:rFonts w:ascii="Arial" w:hAnsi="Arial" w:cs="Arial"/>
+          <w:color w:val="222222"/>
+          <w:sz w:val="32"/>
+          <w:szCs w:val="32"/>
+          <w:shd w:val="clear" w:color="auto" w:fill="FFFFFF"/>
+          <w:lang w:val="fr-FR"/>
+        </w:rPr>
+      </w:pPr>
+      <w:r>
+        <w:rPr>
+          <w:rFonts w:ascii="Arial" w:hAnsi="Arial" w:cs="Arial"/>
+          <w:color w:val="222222"/>
+          <w:sz w:val="32"/>
+          <w:szCs w:val="32"/>
+          <w:shd w:val="clear" w:color="auto" w:fill="FFFFFF"/>
+          <w:lang w:val="fr-FR"/>
+        </w:rPr>
+        <w:t xml:space="preserve">D’après le diagramme de cas d’utilisation </w:t>
+      </w:r>
+      <w:r>
+        <w:rPr>
+          <w:rFonts w:ascii="Arial" w:hAnsi="Arial" w:cs="Arial"/>
+          <w:color w:val="222222"/>
+          <w:sz w:val="32"/>
+          <w:szCs w:val="32"/>
+          <w:shd w:val="clear" w:color="auto" w:fill="FFFFFF"/>
+          <w:lang w:val="fr-FR"/>
+        </w:rPr>
+        <w:t xml:space="preserve">on </w:t>
+      </w:r>
+      <w:r>
+        <w:rPr>
+          <w:rFonts w:ascii="Arial" w:hAnsi="Arial" w:cs="Arial"/>
+          <w:color w:val="222222"/>
+          <w:sz w:val="32"/>
+          <w:szCs w:val="32"/>
+          <w:shd w:val="clear" w:color="auto" w:fill="FFFFFF"/>
+          <w:lang w:val="fr-FR"/>
+        </w:rPr>
+        <w:t>à</w:t>
+      </w:r>
+      <w:r>
+        <w:rPr>
+          <w:rFonts w:ascii="Arial" w:hAnsi="Arial" w:cs="Arial"/>
+          <w:color w:val="222222"/>
+          <w:sz w:val="32"/>
+          <w:szCs w:val="32"/>
+          <w:shd w:val="clear" w:color="auto" w:fill="FFFFFF"/>
+          <w:lang w:val="fr-FR"/>
+        </w:rPr>
+        <w:t xml:space="preserve"> </w:t>
+      </w:r>
+      <w:r>
+        <w:rPr>
+          <w:rFonts w:ascii="Arial" w:hAnsi="Arial" w:cs="Arial"/>
+          <w:color w:val="222222"/>
+          <w:sz w:val="32"/>
+          <w:szCs w:val="32"/>
+          <w:shd w:val="clear" w:color="auto" w:fill="FFFFFF"/>
+          <w:lang w:val="fr-FR"/>
+        </w:rPr>
+        <w:t>identifier 4</w:t>
+      </w:r>
+      <w:r>
+        <w:rPr>
+          <w:rFonts w:ascii="Arial" w:hAnsi="Arial" w:cs="Arial"/>
+          <w:color w:val="222222"/>
+          <w:sz w:val="32"/>
+          <w:szCs w:val="32"/>
+          <w:shd w:val="clear" w:color="auto" w:fill="FFFFFF"/>
+          <w:lang w:val="fr-FR"/>
+        </w:rPr>
+        <w:t xml:space="preserve"> activités principales </w:t>
+      </w:r>
+      <w:r>
+        <w:rPr>
+          <w:rFonts w:ascii="Arial" w:hAnsi="Arial" w:cs="Arial"/>
+          <w:color w:val="222222"/>
+          <w:sz w:val="32"/>
+          <w:szCs w:val="32"/>
+          <w:shd w:val="clear" w:color="auto" w:fill="FFFFFF"/>
+          <w:lang w:val="fr-FR"/>
+        </w:rPr>
+        <w:t xml:space="preserve">pour </w:t>
+      </w:r>
+      <w:r>
+        <w:rPr>
+          <w:rFonts w:ascii="Arial" w:hAnsi="Arial" w:cs="Arial"/>
+          <w:color w:val="222222"/>
+          <w:sz w:val="32"/>
+          <w:szCs w:val="32"/>
+          <w:shd w:val="clear" w:color="auto" w:fill="FFFFFF"/>
+          <w:lang w:val="fr-FR"/>
+        </w:rPr>
+        <w:t>notre application</w:t>
+      </w:r>
+      <w:r>
+        <w:rPr>
+          <w:rFonts w:ascii="Arial" w:hAnsi="Arial" w:cs="Arial"/>
+          <w:color w:val="222222"/>
+          <w:sz w:val="32"/>
+          <w:szCs w:val="32"/>
+          <w:shd w:val="clear" w:color="auto" w:fill="FFFFFF"/>
+          <w:lang w:val="fr-FR"/>
+        </w:rPr>
+        <w:t> :</w:t>
       </w:r>
     </w:p>
     <w:p>
@@ -1864,6 +2318,36 @@
     </w:p>
     <w:p>
       <w:pPr>
+        <w:rPr>
+          <w:sz w:val="40"/>
+          <w:szCs w:val="40"/>
+          <w:u w:val="single"/>
+          <w:lang w:val="fr-FR"/>
+        </w:rPr>
+      </w:pPr>
+    </w:p>
+    <w:p>
+      <w:pPr>
+        <w:rPr>
+          <w:sz w:val="40"/>
+          <w:szCs w:val="40"/>
+          <w:u w:val="single"/>
+          <w:lang w:val="fr-FR"/>
+        </w:rPr>
+      </w:pPr>
+    </w:p>
+    <w:p>
+      <w:pPr>
+        <w:rPr>
+          <w:sz w:val="40"/>
+          <w:szCs w:val="40"/>
+          <w:u w:val="single"/>
+          <w:lang w:val="fr-FR"/>
+        </w:rPr>
+      </w:pPr>
+    </w:p>
+    <w:p>
+      <w:pPr>
         <w:pStyle w:val="Paragraphedeliste"/>
         <w:numPr>
           <w:ilvl w:val="0"/>
@@ -1883,6 +2367,7 @@
           <w:u w:val="single"/>
           <w:lang w:val="fr-FR"/>
         </w:rPr>
+        <w:lastRenderedPageBreak/>
         <w:t>Introduction des</w:t>
       </w:r>
       <w:r>
@@ -1988,7 +2473,23 @@
           <w:szCs w:val="28"/>
           <w:lang w:val="fr-FR"/>
         </w:rPr>
-        <w:t xml:space="preserve">-On a utlisé en particulier les deux diagrammes cas d’utlisation et diagramme d’activité </w:t>
+        <w:t>-On à</w:t>
+      </w:r>
+      <w:r>
+        <w:rPr>
+          <w:sz w:val="28"/>
+          <w:szCs w:val="28"/>
+          <w:lang w:val="fr-FR"/>
+        </w:rPr>
+        <w:t xml:space="preserve"> utlisé en particulier les deux diagrammes cas d’utlisation et diagramme d’activité </w:t>
+      </w:r>
+      <w:r>
+        <w:rPr>
+          <w:sz w:val="28"/>
+          <w:szCs w:val="28"/>
+          <w:lang w:val="fr-FR"/>
+        </w:rPr>
+        <w:t>.</w:t>
       </w:r>
     </w:p>
     <w:p>
@@ -2010,36 +2511,6 @@
           <w:lang w:val="fr-FR"/>
         </w:rPr>
       </w:pPr>
-    </w:p>
-    <w:p>
-      <w:pPr>
-        <w:rPr>
-          <w:sz w:val="40"/>
-          <w:szCs w:val="40"/>
-          <w:u w:val="single"/>
-          <w:lang w:val="fr-FR"/>
-        </w:rPr>
-      </w:pPr>
-    </w:p>
-    <w:p>
-      <w:pPr>
-        <w:rPr>
-          <w:sz w:val="40"/>
-          <w:szCs w:val="40"/>
-          <w:u w:val="single"/>
-          <w:lang w:val="fr-FR"/>
-        </w:rPr>
-      </w:pPr>
-    </w:p>
-    <w:p>
-      <w:pPr>
-        <w:rPr>
-          <w:sz w:val="40"/>
-          <w:szCs w:val="40"/>
-          <w:u w:val="single"/>
-          <w:lang w:val="fr-FR"/>
-        </w:rPr>
-      </w:pPr>
       <w:r>
         <w:rPr>
           <w:sz w:val="36"/>
@@ -2047,7 +2518,6 @@
           <w:u w:val="single"/>
           <w:lang w:val="fr-FR"/>
         </w:rPr>
-        <w:lastRenderedPageBreak/>
         <w:t>2.</w:t>
       </w:r>
       <w:r>
@@ -2636,6 +3106,7 @@
           <w:szCs w:val="28"/>
           <w:lang w:val="fr-FR"/>
         </w:rPr>
+        <w:lastRenderedPageBreak/>
         <w:t>Nous avons utilisé le logiciel Power AMC pour modéliser le diagramme</w:t>
       </w:r>
     </w:p>
@@ -2750,7 +3221,6 @@
           <w:u w:val="single"/>
           <w:lang w:val="fr-FR"/>
         </w:rPr>
-        <w:lastRenderedPageBreak/>
         <w:t>4.</w:t>
       </w:r>
       <w:r>
@@ -3151,6 +3621,7 @@
         <w:rPr>
           <w:noProof/>
         </w:rPr>
+        <w:lastRenderedPageBreak/>
         <w:drawing>
           <wp:anchor distT="0" distB="0" distL="114300" distR="114300" simplePos="0" relativeHeight="251675648" behindDoc="1" locked="0" layoutInCell="1" allowOverlap="1" wp14:anchorId="529FEF92" wp14:editId="5CB693DF">
             <wp:simplePos x="0" y="0"/>
@@ -3554,15 +4025,185 @@
           <w:lang w:val="fr-FR"/>
         </w:rPr>
       </w:pPr>
-      <w:r>
+    </w:p>
+    <w:p>
+      <w:pPr>
+        <w:ind w:left="360"/>
         <w:rPr>
           <w:sz w:val="36"/>
           <w:szCs w:val="36"/>
           <w:u w:val="single"/>
           <w:lang w:val="fr-FR"/>
         </w:rPr>
+      </w:pPr>
+    </w:p>
+    <w:p>
+      <w:pPr>
+        <w:ind w:left="360"/>
+        <w:rPr>
+          <w:sz w:val="36"/>
+          <w:szCs w:val="36"/>
+          <w:u w:val="single"/>
+          <w:lang w:val="fr-FR"/>
+        </w:rPr>
+      </w:pPr>
+    </w:p>
+    <w:p>
+      <w:pPr>
+        <w:ind w:left="360"/>
+        <w:rPr>
+          <w:sz w:val="36"/>
+          <w:szCs w:val="36"/>
+          <w:u w:val="single"/>
+          <w:lang w:val="fr-FR"/>
+        </w:rPr>
+      </w:pPr>
+    </w:p>
+    <w:p>
+      <w:pPr>
+        <w:ind w:left="360"/>
+        <w:rPr>
+          <w:sz w:val="36"/>
+          <w:szCs w:val="36"/>
+          <w:u w:val="single"/>
+          <w:lang w:val="fr-FR"/>
+        </w:rPr>
+      </w:pPr>
+    </w:p>
+    <w:p>
+      <w:pPr>
+        <w:ind w:left="360"/>
+        <w:rPr>
+          <w:sz w:val="36"/>
+          <w:szCs w:val="36"/>
+          <w:u w:val="single"/>
+          <w:lang w:val="fr-FR"/>
+        </w:rPr>
+      </w:pPr>
+    </w:p>
+    <w:p>
+      <w:pPr>
+        <w:ind w:left="360"/>
+        <w:rPr>
+          <w:sz w:val="36"/>
+          <w:szCs w:val="36"/>
+          <w:u w:val="single"/>
+          <w:lang w:val="fr-FR"/>
+        </w:rPr>
+      </w:pPr>
+    </w:p>
+    <w:p>
+      <w:pPr>
+        <w:ind w:left="360"/>
+        <w:rPr>
+          <w:sz w:val="36"/>
+          <w:szCs w:val="36"/>
+          <w:u w:val="single"/>
+          <w:lang w:val="fr-FR"/>
+        </w:rPr>
+      </w:pPr>
+    </w:p>
+    <w:p>
+      <w:pPr>
+        <w:ind w:left="360"/>
+        <w:rPr>
+          <w:sz w:val="36"/>
+          <w:szCs w:val="36"/>
+          <w:u w:val="single"/>
+          <w:lang w:val="fr-FR"/>
+        </w:rPr>
+      </w:pPr>
+    </w:p>
+    <w:p>
+      <w:pPr>
+        <w:ind w:left="360"/>
+        <w:rPr>
+          <w:sz w:val="36"/>
+          <w:szCs w:val="36"/>
+          <w:u w:val="single"/>
+          <w:lang w:val="fr-FR"/>
+        </w:rPr>
+      </w:pPr>
+    </w:p>
+    <w:p>
+      <w:pPr>
+        <w:ind w:left="360"/>
+        <w:rPr>
+          <w:sz w:val="36"/>
+          <w:szCs w:val="36"/>
+          <w:u w:val="single"/>
+          <w:lang w:val="fr-FR"/>
+        </w:rPr>
+      </w:pPr>
+    </w:p>
+    <w:p>
+      <w:pPr>
+        <w:ind w:left="360"/>
+        <w:rPr>
+          <w:sz w:val="36"/>
+          <w:szCs w:val="36"/>
+          <w:u w:val="single"/>
+          <w:lang w:val="fr-FR"/>
+        </w:rPr>
+      </w:pPr>
+    </w:p>
+    <w:p>
+      <w:pPr>
+        <w:ind w:left="360"/>
+        <w:rPr>
+          <w:sz w:val="36"/>
+          <w:szCs w:val="36"/>
+          <w:u w:val="single"/>
+          <w:lang w:val="fr-FR"/>
+        </w:rPr>
+      </w:pPr>
+      <w:r>
+        <w:rPr>
+          <w:sz w:val="36"/>
+          <w:szCs w:val="36"/>
+          <w:u w:val="single"/>
+          <w:lang w:val="fr-FR"/>
+        </w:rPr>
         <w:lastRenderedPageBreak/>
         <w:t xml:space="preserve">-Etude de besoin de l’application : </w:t>
+      </w:r>
+    </w:p>
+    <w:p>
+      <w:pPr>
+        <w:ind w:left="360"/>
+        <w:rPr>
+          <w:sz w:val="36"/>
+          <w:szCs w:val="36"/>
+          <w:u w:val="single"/>
+          <w:lang w:val="fr-FR"/>
+        </w:rPr>
+      </w:pPr>
+      <w:r>
+        <w:rPr>
+          <w:sz w:val="36"/>
+          <w:szCs w:val="36"/>
+          <w:u w:val="single"/>
+          <w:lang w:val="fr-FR"/>
+        </w:rPr>
+        <w:t xml:space="preserve"> </w:t>
+      </w:r>
+      <w:r>
+        <w:rPr>
+          <w:sz w:val="36"/>
+          <w:szCs w:val="36"/>
+          <w:u w:val="single"/>
+          <w:lang w:val="fr-FR"/>
+        </w:rPr>
+        <w:t>1/</w:t>
+      </w:r>
+      <w:r>
+        <w:rPr>
+          <w:sz w:val="36"/>
+          <w:szCs w:val="36"/>
+          <w:u w:val="single"/>
+          <w:lang w:val="fr-FR"/>
+        </w:rPr>
+        <w:t>-Diagramme de cas d’utlisation globale :</w:t>
       </w:r>
     </w:p>
     <w:p>
@@ -3583,26 +4224,10 @@
           <w:u w:val="single"/>
         </w:rPr>
         <w:drawing>
-          <wp:anchor distT="0" distB="0" distL="114300" distR="114300" simplePos="0" relativeHeight="251691008" behindDoc="1" locked="0" layoutInCell="1" allowOverlap="1" wp14:anchorId="2F066E3B" wp14:editId="24BF881B">
-            <wp:simplePos x="0" y="0"/>
-            <wp:positionH relativeFrom="column">
-              <wp:posOffset>7620</wp:posOffset>
-            </wp:positionH>
-            <wp:positionV relativeFrom="paragraph">
-              <wp:posOffset>397510</wp:posOffset>
-            </wp:positionV>
-            <wp:extent cx="5943600" cy="4761634"/>
-            <wp:effectExtent l="0" t="0" r="0" b="1270"/>
-            <wp:wrapTight wrapText="bothSides">
-              <wp:wrapPolygon edited="0">
-                <wp:start x="0" y="0"/>
-                <wp:lineTo x="0" y="21519"/>
-                <wp:lineTo x="21531" y="21519"/>
-                <wp:lineTo x="21531" y="0"/>
-                <wp:lineTo x="0" y="0"/>
-              </wp:wrapPolygon>
-            </wp:wrapTight>
-            <wp:docPr id="12" name="Image 12" descr="C:\Users\salim\Pictures\Screenshots\Screenshot (1559).png"/>
+          <wp:inline distT="0" distB="0" distL="0" distR="0">
+            <wp:extent cx="5943600" cy="4966164"/>
+            <wp:effectExtent l="0" t="0" r="0" b="6350"/>
+            <wp:docPr id="5" name="Image 5" descr="C:\Users\salim\Pictures\Screenshots\Screenshot (1573).png"/>
             <wp:cNvGraphicFramePr>
               <a:graphicFrameLocks xmlns:a="http://schemas.openxmlformats.org/drawingml/2006/main" noChangeAspect="1"/>
             </wp:cNvGraphicFramePr>
@@ -3610,7 +4235,7 @@
               <a:graphicData uri="http://schemas.openxmlformats.org/drawingml/2006/picture">
                 <pic:pic xmlns:pic="http://schemas.openxmlformats.org/drawingml/2006/picture">
                   <pic:nvPicPr>
-                    <pic:cNvPr id="0" name="Picture 2" descr="C:\Users\salim\Pictures\Screenshots\Screenshot (1559).png"/>
+                    <pic:cNvPr id="0" name="Picture 2" descr="C:\Users\salim\Pictures\Screenshots\Screenshot (1573).png"/>
                     <pic:cNvPicPr>
                       <a:picLocks noChangeAspect="1" noChangeArrowheads="1"/>
                     </pic:cNvPicPr>
@@ -3631,7 +4256,7 @@
                   <pic:spPr bwMode="auto">
                     <a:xfrm>
                       <a:off x="0" y="0"/>
-                      <a:ext cx="5943600" cy="4761634"/>
+                      <a:ext cx="5943600" cy="4966164"/>
                     </a:xfrm>
                     <a:prstGeom prst="rect">
                       <a:avLst/>
@@ -3644,55 +4269,61 @@
                 </pic:pic>
               </a:graphicData>
             </a:graphic>
-          </wp:anchor>
+          </wp:inline>
         </w:drawing>
       </w:r>
-      <w:r>
+    </w:p>
+    <w:p>
+      <w:pPr>
+        <w:ind w:left="360"/>
+        <w:jc w:val="center"/>
+        <w:rPr>
+          <w:sz w:val="28"/>
+          <w:szCs w:val="28"/>
+          <w:lang w:val="fr-FR"/>
+        </w:rPr>
+      </w:pPr>
+      <w:r>
+        <w:rPr>
+          <w:sz w:val="28"/>
+          <w:szCs w:val="28"/>
+          <w:lang w:val="fr-FR"/>
+        </w:rPr>
+        <w:t>Figure : Diagramme de cas d’utilisation globale</w:t>
+      </w:r>
+    </w:p>
+    <w:p>
+      <w:pPr>
+        <w:ind w:left="360"/>
         <w:rPr>
           <w:sz w:val="36"/>
           <w:szCs w:val="36"/>
           <w:u w:val="single"/>
           <w:lang w:val="fr-FR"/>
         </w:rPr>
-        <w:t xml:space="preserve"> </w:t>
-      </w:r>
-      <w:r>
+      </w:pPr>
+    </w:p>
+    <w:p>
+      <w:pPr>
+        <w:ind w:left="360"/>
         <w:rPr>
           <w:sz w:val="36"/>
           <w:szCs w:val="36"/>
           <w:u w:val="single"/>
           <w:lang w:val="fr-FR"/>
         </w:rPr>
-        <w:t>1/</w:t>
-      </w:r>
-      <w:r>
+      </w:pPr>
+    </w:p>
+    <w:p>
+      <w:pPr>
+        <w:ind w:left="360"/>
         <w:rPr>
           <w:sz w:val="36"/>
           <w:szCs w:val="36"/>
           <w:u w:val="single"/>
           <w:lang w:val="fr-FR"/>
         </w:rPr>
-        <w:t>-Diagramme de cas d’utlisation globale :</w:t>
-      </w:r>
-    </w:p>
-    <w:p>
-      <w:pPr>
-        <w:ind w:left="360"/>
-        <w:jc w:val="center"/>
-        <w:rPr>
-          <w:sz w:val="28"/>
-          <w:szCs w:val="28"/>
-          <w:lang w:val="fr-FR"/>
-        </w:rPr>
-      </w:pPr>
-      <w:r>
-        <w:rPr>
-          <w:sz w:val="28"/>
-          <w:szCs w:val="28"/>
-          <w:lang w:val="fr-FR"/>
-        </w:rPr>
-        <w:t>Figure : Diagramme de cas d’utilisation globale</w:t>
-      </w:r>
+      </w:pPr>
     </w:p>
     <w:p>
       <w:pPr>
@@ -3704,35 +4335,38 @@
           <w:lang w:val="fr-FR"/>
         </w:rPr>
       </w:pPr>
-      <w:r>
+    </w:p>
+    <w:p>
+      <w:pPr>
+        <w:ind w:left="360"/>
         <w:rPr>
           <w:sz w:val="36"/>
           <w:szCs w:val="36"/>
           <w:u w:val="single"/>
           <w:lang w:val="fr-FR"/>
         </w:rPr>
-        <w:t>D’après ce diagramme il y a 4 activités a prendre en considération par notre application mobile :</w:t>
-      </w:r>
-    </w:p>
-    <w:p>
-      <w:pPr>
-        <w:ind w:left="360"/>
+      </w:pPr>
+      <w:r>
         <w:rPr>
           <w:sz w:val="36"/>
           <w:szCs w:val="36"/>
           <w:u w:val="single"/>
           <w:lang w:val="fr-FR"/>
         </w:rPr>
-      </w:pPr>
-      <w:r>
+        <w:lastRenderedPageBreak/>
+        <w:t>D’après ce diagramme il y a 4 activités a prendre en considération par notre application mobile :</w:t>
+      </w:r>
+    </w:p>
+    <w:p>
+      <w:pPr>
+        <w:ind w:left="360"/>
         <w:rPr>
           <w:sz w:val="36"/>
           <w:szCs w:val="36"/>
           <w:u w:val="single"/>
           <w:lang w:val="fr-FR"/>
         </w:rPr>
-        <w:t>-Connexion</w:t>
-      </w:r>
+      </w:pPr>
       <w:r>
         <w:rPr>
           <w:sz w:val="36"/>
@@ -3740,66 +4374,75 @@
           <w:u w:val="single"/>
           <w:lang w:val="fr-FR"/>
         </w:rPr>
-        <w:t xml:space="preserve"> </w:t>
-      </w:r>
-    </w:p>
-    <w:p>
-      <w:pPr>
-        <w:ind w:left="360"/>
+        <w:t>-Connexion</w:t>
+      </w:r>
+      <w:r>
         <w:rPr>
           <w:sz w:val="36"/>
           <w:szCs w:val="36"/>
           <w:u w:val="single"/>
           <w:lang w:val="fr-FR"/>
         </w:rPr>
-      </w:pPr>
-      <w:r>
+        <w:t xml:space="preserve"> </w:t>
+      </w:r>
+    </w:p>
+    <w:p>
+      <w:pPr>
+        <w:ind w:left="360"/>
         <w:rPr>
           <w:sz w:val="36"/>
           <w:szCs w:val="36"/>
           <w:u w:val="single"/>
           <w:lang w:val="fr-FR"/>
         </w:rPr>
-        <w:t>-Adminstration</w:t>
-      </w:r>
-    </w:p>
-    <w:p>
-      <w:pPr>
-        <w:ind w:left="360"/>
+      </w:pPr>
+      <w:r>
         <w:rPr>
           <w:sz w:val="36"/>
           <w:szCs w:val="36"/>
           <w:u w:val="single"/>
           <w:lang w:val="fr-FR"/>
         </w:rPr>
-      </w:pPr>
-      <w:r>
+        <w:t>-Adminstration</w:t>
+      </w:r>
+    </w:p>
+    <w:p>
+      <w:pPr>
+        <w:ind w:left="360"/>
         <w:rPr>
           <w:sz w:val="36"/>
           <w:szCs w:val="36"/>
           <w:u w:val="single"/>
           <w:lang w:val="fr-FR"/>
         </w:rPr>
-        <w:t>-Configuration</w:t>
-      </w:r>
-    </w:p>
-    <w:p>
-      <w:pPr>
-        <w:ind w:left="360"/>
+      </w:pPr>
+      <w:r>
         <w:rPr>
           <w:sz w:val="36"/>
           <w:szCs w:val="36"/>
           <w:u w:val="single"/>
           <w:lang w:val="fr-FR"/>
         </w:rPr>
-      </w:pPr>
-      <w:r>
+        <w:t>-Configuration</w:t>
+      </w:r>
+    </w:p>
+    <w:p>
+      <w:pPr>
+        <w:ind w:left="360"/>
         <w:rPr>
           <w:sz w:val="36"/>
           <w:szCs w:val="36"/>
           <w:u w:val="single"/>
           <w:lang w:val="fr-FR"/>
         </w:rPr>
+      </w:pPr>
+      <w:r>
+        <w:rPr>
+          <w:sz w:val="36"/>
+          <w:szCs w:val="36"/>
+          <w:u w:val="single"/>
+          <w:lang w:val="fr-FR"/>
+        </w:rPr>
         <w:t>-File Transfer</w:t>
       </w:r>
     </w:p>
@@ -3819,7 +4462,6 @@
           <w:u w:val="single"/>
           <w:lang w:val="fr-FR"/>
         </w:rPr>
-        <w:lastRenderedPageBreak/>
         <w:t>2/</w:t>
       </w:r>
       <w:r>
@@ -3945,68 +4587,8 @@
         </w:rPr>
         <w:t>Figure : Diagramme MCD globale</w:t>
       </w:r>
-    </w:p>
-    <w:p>
-      <w:pPr>
-        <w:rPr>
-          <w:sz w:val="28"/>
-          <w:szCs w:val="28"/>
-          <w:u w:val="single"/>
-          <w:lang w:val="fr-FR"/>
-        </w:rPr>
-      </w:pPr>
-    </w:p>
-    <w:p>
-      <w:pPr>
-        <w:rPr>
-          <w:sz w:val="28"/>
-          <w:szCs w:val="28"/>
-          <w:u w:val="single"/>
-          <w:lang w:val="fr-FR"/>
-        </w:rPr>
-      </w:pPr>
-    </w:p>
-    <w:p>
-      <w:pPr>
-        <w:rPr>
-          <w:sz w:val="28"/>
-          <w:szCs w:val="28"/>
-          <w:u w:val="single"/>
-          <w:lang w:val="fr-FR"/>
-        </w:rPr>
-      </w:pPr>
-    </w:p>
-    <w:p>
-      <w:pPr>
-        <w:ind w:firstLine="720"/>
-        <w:rPr>
-          <w:sz w:val="28"/>
-          <w:szCs w:val="28"/>
-          <w:u w:val="single"/>
-          <w:lang w:val="fr-FR"/>
-        </w:rPr>
-      </w:pPr>
-    </w:p>
-    <w:p>
-      <w:pPr>
-        <w:ind w:firstLine="720"/>
-        <w:rPr>
-          <w:sz w:val="28"/>
-          <w:szCs w:val="28"/>
-          <w:u w:val="single"/>
-          <w:lang w:val="fr-FR"/>
-        </w:rPr>
-      </w:pPr>
-    </w:p>
-    <w:p>
-      <w:pPr>
-        <w:rPr>
-          <w:sz w:val="28"/>
-          <w:szCs w:val="28"/>
-          <w:u w:val="single"/>
-          <w:lang w:val="fr-FR"/>
-        </w:rPr>
-      </w:pPr>
+      <w:bookmarkStart w:id="0" w:name="_GoBack"/>
+      <w:bookmarkEnd w:id="0"/>
     </w:p>
     <w:p>
       <w:pPr>
@@ -5111,8 +5693,6 @@
         </w:rPr>
         <w:t xml:space="preserve"> UML pour la page « SignUp »</w:t>
       </w:r>
-      <w:bookmarkStart w:id="0" w:name="_GoBack"/>
-      <w:bookmarkEnd w:id="0"/>
     </w:p>
     <w:p>
       <w:pPr>
@@ -11086,6 +11666,11 @@
     <w:basedOn w:val="Policepardfaut"/>
     <w:rsid w:val="00631FA4"/>
   </w:style>
+  <w:style w:type="character" w:customStyle="1" w:styleId="hgkelc">
+    <w:name w:val="hgkelc"/>
+    <w:basedOn w:val="Policepardfaut"/>
+    <w:rsid w:val="008265E1"/>
+  </w:style>
 </w:styles>
 </file>
 

</xml_diff>